<commit_message>
Added mock_up screens , object modelling
</commit_message>
<xml_diff>
--- a/doc/Analysis.Iteration{1}.2017.10.06.docx
+++ b/doc/Analysis.Iteration{1}.2017.10.06.docx
@@ -121,6 +121,7 @@
       <w:r>
         <w:rPr>
           <w:noProof/>
+          <w:vertAlign w:val="subscript"/>
         </w:rPr>
         <w:drawing>
           <wp:inline distT="0" distB="0" distL="0" distR="0" wp14:anchorId="27FD2C4B" wp14:editId="59DEAAE9">
@@ -174,6 +175,9 @@
       <w:r>
         <w:t xml:space="preserve"> </w:t>
       </w:r>
+      <w:r>
+        <w:t xml:space="preserve">      </w:t>
+      </w:r>
       <w:proofErr w:type="spellStart"/>
       <w:r>
         <w:t>Bilkent</w:t>
@@ -1874,6 +1878,62 @@
           <w:szCs w:val="20"/>
         </w:rPr>
       </w:pPr>
+      <w:r>
+        <w:rPr>
+          <w:rFonts w:ascii="Tahoma" w:hAnsi="Tahoma" w:cs="Tahoma"/>
+          <w:noProof/>
+          <w:sz w:val="20"/>
+          <w:szCs w:val="20"/>
+        </w:rPr>
+        <w:drawing>
+          <wp:inline distT="0" distB="0" distL="0" distR="0" wp14:anchorId="09CC9157" wp14:editId="187578EF">
+            <wp:extent cx="5273675" cy="4020820"/>
+            <wp:effectExtent l="0" t="0" r="9525" b="0"/>
+            <wp:docPr id="11" name="Picture 11" descr="../Desktop/cs319/untitled%20folder/1E.Civilizational-Wars/doc/UseCaseDiagram/Use_case_diagram.png"/>
+            <wp:cNvGraphicFramePr>
+              <a:graphicFrameLocks xmlns:a="http://schemas.openxmlformats.org/drawingml/2006/main" noChangeAspect="1"/>
+            </wp:cNvGraphicFramePr>
+            <a:graphic xmlns:a="http://schemas.openxmlformats.org/drawingml/2006/main">
+              <a:graphicData uri="http://schemas.openxmlformats.org/drawingml/2006/picture">
+                <pic:pic xmlns:pic="http://schemas.openxmlformats.org/drawingml/2006/picture">
+                  <pic:nvPicPr>
+                    <pic:cNvPr id="0" name="Picture 7" descr="../Desktop/cs319/untitled%20folder/1E.Civilizational-Wars/doc/UseCaseDiagram/Use_case_diagram.png"/>
+                    <pic:cNvPicPr>
+                      <a:picLocks noChangeAspect="1" noChangeArrowheads="1"/>
+                    </pic:cNvPicPr>
+                  </pic:nvPicPr>
+                  <pic:blipFill>
+                    <a:blip r:embed="rId12" cstate="print">
+                      <a:extLst>
+                        <a:ext uri="{28A0092B-C50C-407E-A947-70E740481C1C}">
+                          <a14:useLocalDpi xmlns:a14="http://schemas.microsoft.com/office/drawing/2010/main" val="0"/>
+                        </a:ext>
+                      </a:extLst>
+                    </a:blip>
+                    <a:srcRect/>
+                    <a:stretch>
+                      <a:fillRect/>
+                    </a:stretch>
+                  </pic:blipFill>
+                  <pic:spPr bwMode="auto">
+                    <a:xfrm>
+                      <a:off x="0" y="0"/>
+                      <a:ext cx="5273675" cy="4020820"/>
+                    </a:xfrm>
+                    <a:prstGeom prst="rect">
+                      <a:avLst/>
+                    </a:prstGeom>
+                    <a:noFill/>
+                    <a:ln>
+                      <a:noFill/>
+                    </a:ln>
+                  </pic:spPr>
+                </pic:pic>
+              </a:graphicData>
+            </a:graphic>
+          </wp:inline>
+        </w:drawing>
+      </w:r>
     </w:p>
     <w:p>
       <w:pPr>
@@ -1976,6 +2036,7 @@
           <w:sz w:val="20"/>
           <w:szCs w:val="20"/>
         </w:rPr>
+        <w:lastRenderedPageBreak/>
         <w:t xml:space="preserve">Participating actors: </w:t>
       </w:r>
       <w:r>
@@ -2208,7 +2269,6 @@
           <w:sz w:val="20"/>
           <w:szCs w:val="20"/>
         </w:rPr>
-        <w:lastRenderedPageBreak/>
         <w:t>Loaded maps of the game appears on a new panel.</w:t>
       </w:r>
     </w:p>
@@ -2486,6 +2546,7 @@
           <w:sz w:val="20"/>
           <w:szCs w:val="20"/>
         </w:rPr>
+        <w:lastRenderedPageBreak/>
         <w:t>Entry condition:</w:t>
       </w:r>
       <w:r>
@@ -2747,7 +2808,6 @@
           <w:sz w:val="20"/>
           <w:szCs w:val="20"/>
         </w:rPr>
-        <w:lastRenderedPageBreak/>
         <w:t>Player chooses the button with the label of “Settings”</w:t>
       </w:r>
     </w:p>
@@ -3007,6 +3067,7 @@
           <w:sz w:val="20"/>
           <w:szCs w:val="20"/>
         </w:rPr>
+        <w:lastRenderedPageBreak/>
         <w:t>Player starts the game and waits on the game menu screen.</w:t>
       </w:r>
     </w:p>
@@ -3284,7 +3345,6 @@
           <w:sz w:val="20"/>
           <w:szCs w:val="20"/>
         </w:rPr>
-        <w:lastRenderedPageBreak/>
         <w:t>5</w:t>
       </w:r>
       <w:r>
@@ -3579,6 +3639,7 @@
           <w:sz w:val="20"/>
           <w:szCs w:val="20"/>
         </w:rPr>
+        <w:lastRenderedPageBreak/>
         <w:t>Main flow of events:</w:t>
       </w:r>
     </w:p>
@@ -3746,6 +3807,7 @@
         <w:rPr>
           <w:rFonts w:ascii="Tahoma" w:hAnsi="Tahoma" w:cs="Tahoma"/>
           <w:b/>
+          <w:noProof/>
           <w:sz w:val="20"/>
           <w:szCs w:val="20"/>
         </w:rPr>
@@ -3773,6 +3835,16 @@
           <w:szCs w:val="20"/>
         </w:rPr>
         <w:t>Player returns back to the main menu.</w:t>
+      </w:r>
+      <w:r>
+        <w:rPr>
+          <w:rFonts w:ascii="Tahoma" w:hAnsi="Tahoma" w:cs="Tahoma"/>
+          <w:b/>
+          <w:noProof/>
+          <w:sz w:val="20"/>
+          <w:szCs w:val="20"/>
+        </w:rPr>
+        <w:t xml:space="preserve"> </w:t>
       </w:r>
     </w:p>
     <w:p>
@@ -3825,27 +3897,17 @@
       <w:pPr>
         <w:pStyle w:val="BodyText"/>
         <w:spacing w:line="480" w:lineRule="auto"/>
-        <w:ind w:left="720"/>
-        <w:rPr>
-          <w:rFonts w:ascii="Tahoma" w:hAnsi="Tahoma" w:cs="Tahoma"/>
-          <w:b/>
-          <w:sz w:val="20"/>
-          <w:szCs w:val="20"/>
-        </w:rPr>
-      </w:pPr>
-    </w:p>
-    <w:p>
-      <w:pPr>
-        <w:pStyle w:val="BodyText"/>
-        <w:ind w:left="360"/>
-        <w:rPr>
-          <w:rFonts w:ascii="Tahoma" w:hAnsi="Tahoma" w:cs="Tahoma"/>
-          <w:i/>
-          <w:sz w:val="20"/>
-          <w:szCs w:val="20"/>
-          <w:u w:val="single"/>
-        </w:rPr>
-      </w:pPr>
+        <w:ind w:left="850"/>
+        <w:rPr>
+          <w:rFonts w:ascii="Tahoma" w:hAnsi="Tahoma" w:cs="Tahoma"/>
+          <w:b/>
+          <w:noProof/>
+          <w:sz w:val="20"/>
+          <w:szCs w:val="20"/>
+        </w:rPr>
+      </w:pPr>
+      <w:bookmarkStart w:id="9" w:name="_GoBack"/>
+      <w:bookmarkEnd w:id="9"/>
     </w:p>
     <w:p>
       <w:pPr>
@@ -3855,11 +3917,11 @@
           <w:numId w:val="19"/>
         </w:numPr>
       </w:pPr>
-      <w:bookmarkStart w:id="9" w:name="_Toc9"/>
+      <w:bookmarkStart w:id="10" w:name="_Toc9"/>
       <w:r>
         <w:t>Object and Class Model</w:t>
       </w:r>
-      <w:bookmarkEnd w:id="9"/>
+      <w:bookmarkEnd w:id="10"/>
     </w:p>
     <w:p>
       <w:pPr>
@@ -3868,6 +3930,52 @@
         <w:spacing w:line="240" w:lineRule="auto"/>
         <w:jc w:val="left"/>
       </w:pPr>
+      <w:r>
+        <w:rPr>
+          <w:noProof/>
+        </w:rPr>
+        <w:drawing>
+          <wp:inline distT="0" distB="0" distL="0" distR="0" wp14:anchorId="049EA265" wp14:editId="6A9114D9">
+            <wp:extent cx="5993520" cy="2841251"/>
+            <wp:effectExtent l="0" t="0" r="1270" b="3810"/>
+            <wp:docPr id="12" name="Picture 12"/>
+            <wp:cNvGraphicFramePr>
+              <a:graphicFrameLocks xmlns:a="http://schemas.openxmlformats.org/drawingml/2006/main" noChangeAspect="1"/>
+            </wp:cNvGraphicFramePr>
+            <a:graphic xmlns:a="http://schemas.openxmlformats.org/drawingml/2006/main">
+              <a:graphicData uri="http://schemas.openxmlformats.org/drawingml/2006/picture">
+                <pic:pic xmlns:pic="http://schemas.openxmlformats.org/drawingml/2006/picture">
+                  <pic:nvPicPr>
+                    <pic:cNvPr id="12" name="Screen Shot 2017-10-06 at 22.27.59.png"/>
+                    <pic:cNvPicPr/>
+                  </pic:nvPicPr>
+                  <pic:blipFill>
+                    <a:blip r:embed="rId13" cstate="print">
+                      <a:extLst>
+                        <a:ext uri="{28A0092B-C50C-407E-A947-70E740481C1C}">
+                          <a14:useLocalDpi xmlns:a14="http://schemas.microsoft.com/office/drawing/2010/main" val="0"/>
+                        </a:ext>
+                      </a:extLst>
+                    </a:blip>
+                    <a:stretch>
+                      <a:fillRect/>
+                    </a:stretch>
+                  </pic:blipFill>
+                  <pic:spPr>
+                    <a:xfrm>
+                      <a:off x="0" y="0"/>
+                      <a:ext cx="6005615" cy="2846985"/>
+                    </a:xfrm>
+                    <a:prstGeom prst="rect">
+                      <a:avLst/>
+                    </a:prstGeom>
+                  </pic:spPr>
+                </pic:pic>
+              </a:graphicData>
+            </a:graphic>
+          </wp:inline>
+        </w:drawing>
+      </w:r>
     </w:p>
     <w:p>
       <w:pPr>
@@ -3877,11 +3985,16 @@
           <w:numId w:val="20"/>
         </w:numPr>
       </w:pPr>
-      <w:bookmarkStart w:id="10" w:name="_Toc10"/>
+      <w:bookmarkStart w:id="11" w:name="_Toc10"/>
       <w:r>
         <w:t>Dynamic Models</w:t>
       </w:r>
-      <w:bookmarkEnd w:id="10"/>
+      <w:bookmarkEnd w:id="11"/>
+    </w:p>
+    <w:p>
+      <w:pPr>
+        <w:pStyle w:val="BodyText"/>
+      </w:pPr>
     </w:p>
     <w:p>
       <w:pPr>
@@ -3891,18 +4004,579 @@
           <w:numId w:val="19"/>
         </w:numPr>
       </w:pPr>
-      <w:bookmarkStart w:id="11" w:name="_Toc11"/>
+      <w:bookmarkStart w:id="12" w:name="_Toc11"/>
       <w:r>
         <w:t>User Interface</w:t>
       </w:r>
-      <w:bookmarkEnd w:id="11"/>
-    </w:p>
-    <w:p>
-      <w:pPr>
-        <w:pStyle w:val="BodyText"/>
-      </w:pPr>
-      <w:bookmarkStart w:id="12" w:name="_GoBack"/>
       <w:bookmarkEnd w:id="12"/>
+    </w:p>
+    <w:p>
+      <w:pPr>
+        <w:pStyle w:val="BodyText"/>
+        <w:spacing w:line="480" w:lineRule="auto"/>
+        <w:rPr>
+          <w:rFonts w:ascii="Tahoma" w:hAnsi="Tahoma" w:cs="Tahoma"/>
+          <w:b/>
+          <w:noProof/>
+          <w:sz w:val="20"/>
+          <w:szCs w:val="20"/>
+        </w:rPr>
+      </w:pPr>
+    </w:p>
+    <w:p>
+      <w:pPr>
+        <w:pStyle w:val="BodyText"/>
+        <w:spacing w:line="480" w:lineRule="auto"/>
+        <w:ind w:left="850"/>
+        <w:rPr>
+          <w:rFonts w:ascii="Tahoma" w:hAnsi="Tahoma" w:cs="Tahoma"/>
+          <w:b/>
+          <w:noProof/>
+          <w:sz w:val="20"/>
+          <w:szCs w:val="20"/>
+        </w:rPr>
+      </w:pPr>
+      <w:r>
+        <w:rPr>
+          <w:rFonts w:ascii="Tahoma" w:hAnsi="Tahoma" w:cs="Tahoma"/>
+          <w:b/>
+          <w:noProof/>
+          <w:sz w:val="20"/>
+          <w:szCs w:val="20"/>
+        </w:rPr>
+        <w:lastRenderedPageBreak/>
+        <w:t>Main Menu:</w:t>
+      </w:r>
+      <w:r>
+        <w:rPr>
+          <w:rFonts w:ascii="Tahoma" w:hAnsi="Tahoma" w:cs="Tahoma"/>
+          <w:b/>
+          <w:noProof/>
+          <w:sz w:val="20"/>
+          <w:szCs w:val="20"/>
+        </w:rPr>
+        <w:t xml:space="preserve"> </w:t>
+      </w:r>
+      <w:r>
+        <w:rPr>
+          <w:rFonts w:ascii="Tahoma" w:hAnsi="Tahoma" w:cs="Tahoma"/>
+          <w:b/>
+          <w:noProof/>
+          <w:sz w:val="20"/>
+          <w:szCs w:val="20"/>
+        </w:rPr>
+        <w:drawing>
+          <wp:inline distT="0" distB="0" distL="0" distR="0" wp14:anchorId="22F8DDFA" wp14:editId="27967879">
+            <wp:extent cx="5270500" cy="3818255"/>
+            <wp:effectExtent l="0" t="0" r="12700" b="0"/>
+            <wp:docPr id="4" name="Picture 4"/>
+            <wp:cNvGraphicFramePr>
+              <a:graphicFrameLocks xmlns:a="http://schemas.openxmlformats.org/drawingml/2006/main" noChangeAspect="1"/>
+            </wp:cNvGraphicFramePr>
+            <a:graphic xmlns:a="http://schemas.openxmlformats.org/drawingml/2006/main">
+              <a:graphicData uri="http://schemas.openxmlformats.org/drawingml/2006/picture">
+                <pic:pic xmlns:pic="http://schemas.openxmlformats.org/drawingml/2006/picture">
+                  <pic:nvPicPr>
+                    <pic:cNvPr id="4" name="main.png"/>
+                    <pic:cNvPicPr/>
+                  </pic:nvPicPr>
+                  <pic:blipFill>
+                    <a:blip r:embed="rId14" cstate="print">
+                      <a:extLst>
+                        <a:ext uri="{28A0092B-C50C-407E-A947-70E740481C1C}">
+                          <a14:useLocalDpi xmlns:a14="http://schemas.microsoft.com/office/drawing/2010/main" val="0"/>
+                        </a:ext>
+                      </a:extLst>
+                    </a:blip>
+                    <a:stretch>
+                      <a:fillRect/>
+                    </a:stretch>
+                  </pic:blipFill>
+                  <pic:spPr>
+                    <a:xfrm>
+                      <a:off x="0" y="0"/>
+                      <a:ext cx="5270500" cy="3818255"/>
+                    </a:xfrm>
+                    <a:prstGeom prst="rect">
+                      <a:avLst/>
+                    </a:prstGeom>
+                  </pic:spPr>
+                </pic:pic>
+              </a:graphicData>
+            </a:graphic>
+          </wp:inline>
+        </w:drawing>
+      </w:r>
+    </w:p>
+    <w:p>
+      <w:pPr>
+        <w:pStyle w:val="BodyText"/>
+        <w:spacing w:line="480" w:lineRule="auto"/>
+        <w:ind w:left="850"/>
+        <w:rPr>
+          <w:rFonts w:ascii="Tahoma" w:hAnsi="Tahoma" w:cs="Tahoma"/>
+          <w:b/>
+          <w:sz w:val="20"/>
+          <w:szCs w:val="20"/>
+        </w:rPr>
+      </w:pPr>
+      <w:r>
+        <w:rPr>
+          <w:rFonts w:ascii="Tahoma" w:hAnsi="Tahoma" w:cs="Tahoma"/>
+          <w:b/>
+          <w:sz w:val="20"/>
+          <w:szCs w:val="20"/>
+        </w:rPr>
+        <w:t>Play:</w:t>
+      </w:r>
+    </w:p>
+    <w:p>
+      <w:pPr>
+        <w:pStyle w:val="BodyText"/>
+        <w:spacing w:line="480" w:lineRule="auto"/>
+        <w:ind w:left="850"/>
+        <w:rPr>
+          <w:rFonts w:ascii="Tahoma" w:hAnsi="Tahoma" w:cs="Tahoma"/>
+          <w:b/>
+          <w:sz w:val="20"/>
+          <w:szCs w:val="20"/>
+        </w:rPr>
+      </w:pPr>
+      <w:r>
+        <w:rPr>
+          <w:rFonts w:ascii="Tahoma" w:hAnsi="Tahoma" w:cs="Tahoma"/>
+          <w:b/>
+          <w:noProof/>
+          <w:sz w:val="20"/>
+          <w:szCs w:val="20"/>
+        </w:rPr>
+        <w:drawing>
+          <wp:inline distT="0" distB="0" distL="0" distR="0" wp14:anchorId="0B24AD88" wp14:editId="4811A310">
+            <wp:extent cx="5270500" cy="3793110"/>
+            <wp:effectExtent l="0" t="0" r="0" b="0"/>
+            <wp:docPr id="5" name="Picture 5" descr="../Desktop/Screen%20Shot%202017-10-06%20at%2020.57.17.png"/>
+            <wp:cNvGraphicFramePr>
+              <a:graphicFrameLocks xmlns:a="http://schemas.openxmlformats.org/drawingml/2006/main" noChangeAspect="1"/>
+            </wp:cNvGraphicFramePr>
+            <a:graphic xmlns:a="http://schemas.openxmlformats.org/drawingml/2006/main">
+              <a:graphicData uri="http://schemas.openxmlformats.org/drawingml/2006/picture">
+                <pic:pic xmlns:pic="http://schemas.openxmlformats.org/drawingml/2006/picture">
+                  <pic:nvPicPr>
+                    <pic:cNvPr id="0" name="Picture 1" descr="../Desktop/Screen%20Shot%202017-10-06%20at%2020.57.17.png"/>
+                    <pic:cNvPicPr>
+                      <a:picLocks noChangeAspect="1" noChangeArrowheads="1"/>
+                    </pic:cNvPicPr>
+                  </pic:nvPicPr>
+                  <pic:blipFill>
+                    <a:blip r:embed="rId15" cstate="print">
+                      <a:extLst>
+                        <a:ext uri="{28A0092B-C50C-407E-A947-70E740481C1C}">
+                          <a14:useLocalDpi xmlns:a14="http://schemas.microsoft.com/office/drawing/2010/main" val="0"/>
+                        </a:ext>
+                      </a:extLst>
+                    </a:blip>
+                    <a:srcRect/>
+                    <a:stretch>
+                      <a:fillRect/>
+                    </a:stretch>
+                  </pic:blipFill>
+                  <pic:spPr bwMode="auto">
+                    <a:xfrm>
+                      <a:off x="0" y="0"/>
+                      <a:ext cx="5270500" cy="3793110"/>
+                    </a:xfrm>
+                    <a:prstGeom prst="rect">
+                      <a:avLst/>
+                    </a:prstGeom>
+                    <a:noFill/>
+                    <a:ln>
+                      <a:noFill/>
+                    </a:ln>
+                  </pic:spPr>
+                </pic:pic>
+              </a:graphicData>
+            </a:graphic>
+          </wp:inline>
+        </w:drawing>
+      </w:r>
+    </w:p>
+    <w:p>
+      <w:pPr>
+        <w:pStyle w:val="BodyText"/>
+        <w:spacing w:line="480" w:lineRule="auto"/>
+        <w:ind w:left="850"/>
+        <w:rPr>
+          <w:rFonts w:ascii="Tahoma" w:hAnsi="Tahoma" w:cs="Tahoma"/>
+          <w:b/>
+          <w:sz w:val="20"/>
+          <w:szCs w:val="20"/>
+        </w:rPr>
+      </w:pPr>
+      <w:r>
+        <w:rPr>
+          <w:rFonts w:ascii="Tahoma" w:hAnsi="Tahoma" w:cs="Tahoma"/>
+          <w:b/>
+          <w:sz w:val="20"/>
+          <w:szCs w:val="20"/>
+        </w:rPr>
+        <w:lastRenderedPageBreak/>
+        <w:t xml:space="preserve">Load Level: </w:t>
+      </w:r>
+      <w:r>
+        <w:rPr>
+          <w:rFonts w:ascii="Tahoma" w:hAnsi="Tahoma" w:cs="Tahoma"/>
+          <w:b/>
+          <w:noProof/>
+          <w:sz w:val="20"/>
+          <w:szCs w:val="20"/>
+        </w:rPr>
+        <w:drawing>
+          <wp:inline distT="0" distB="0" distL="0" distR="0" wp14:anchorId="466BB643" wp14:editId="6DB54C89">
+            <wp:extent cx="5273675" cy="3757930"/>
+            <wp:effectExtent l="0" t="0" r="9525" b="1270"/>
+            <wp:docPr id="6" name="Picture 6" descr="../Desktop/Screen%20Shot%202017-10-06%20at%2020.57.28.png"/>
+            <wp:cNvGraphicFramePr>
+              <a:graphicFrameLocks xmlns:a="http://schemas.openxmlformats.org/drawingml/2006/main" noChangeAspect="1"/>
+            </wp:cNvGraphicFramePr>
+            <a:graphic xmlns:a="http://schemas.openxmlformats.org/drawingml/2006/main">
+              <a:graphicData uri="http://schemas.openxmlformats.org/drawingml/2006/picture">
+                <pic:pic xmlns:pic="http://schemas.openxmlformats.org/drawingml/2006/picture">
+                  <pic:nvPicPr>
+                    <pic:cNvPr id="0" name="Picture 2" descr="../Desktop/Screen%20Shot%202017-10-06%20at%2020.57.28.png"/>
+                    <pic:cNvPicPr>
+                      <a:picLocks noChangeAspect="1" noChangeArrowheads="1"/>
+                    </pic:cNvPicPr>
+                  </pic:nvPicPr>
+                  <pic:blipFill>
+                    <a:blip r:embed="rId16" cstate="print">
+                      <a:extLst>
+                        <a:ext uri="{28A0092B-C50C-407E-A947-70E740481C1C}">
+                          <a14:useLocalDpi xmlns:a14="http://schemas.microsoft.com/office/drawing/2010/main" val="0"/>
+                        </a:ext>
+                      </a:extLst>
+                    </a:blip>
+                    <a:srcRect/>
+                    <a:stretch>
+                      <a:fillRect/>
+                    </a:stretch>
+                  </pic:blipFill>
+                  <pic:spPr bwMode="auto">
+                    <a:xfrm>
+                      <a:off x="0" y="0"/>
+                      <a:ext cx="5273675" cy="3757930"/>
+                    </a:xfrm>
+                    <a:prstGeom prst="rect">
+                      <a:avLst/>
+                    </a:prstGeom>
+                    <a:noFill/>
+                    <a:ln>
+                      <a:noFill/>
+                    </a:ln>
+                  </pic:spPr>
+                </pic:pic>
+              </a:graphicData>
+            </a:graphic>
+          </wp:inline>
+        </w:drawing>
+      </w:r>
+    </w:p>
+    <w:p>
+      <w:pPr>
+        <w:pStyle w:val="BodyText"/>
+        <w:spacing w:line="480" w:lineRule="auto"/>
+        <w:ind w:left="850"/>
+        <w:rPr>
+          <w:rFonts w:ascii="Tahoma" w:hAnsi="Tahoma" w:cs="Tahoma"/>
+          <w:b/>
+          <w:sz w:val="20"/>
+          <w:szCs w:val="20"/>
+        </w:rPr>
+      </w:pPr>
+      <w:r>
+        <w:rPr>
+          <w:rFonts w:ascii="Tahoma" w:hAnsi="Tahoma" w:cs="Tahoma"/>
+          <w:b/>
+          <w:sz w:val="20"/>
+          <w:szCs w:val="20"/>
+        </w:rPr>
+        <w:t>Settings:</w:t>
+      </w:r>
+      <w:r>
+        <w:rPr>
+          <w:rFonts w:ascii="Tahoma" w:hAnsi="Tahoma" w:cs="Tahoma"/>
+          <w:b/>
+          <w:noProof/>
+          <w:sz w:val="20"/>
+          <w:szCs w:val="20"/>
+        </w:rPr>
+        <w:drawing>
+          <wp:inline distT="0" distB="0" distL="0" distR="0" wp14:anchorId="1D865927" wp14:editId="52940C8D">
+            <wp:extent cx="5273675" cy="3845560"/>
+            <wp:effectExtent l="0" t="0" r="9525" b="0"/>
+            <wp:docPr id="7" name="Picture 7" descr="../Desktop/settings.png"/>
+            <wp:cNvGraphicFramePr>
+              <a:graphicFrameLocks xmlns:a="http://schemas.openxmlformats.org/drawingml/2006/main" noChangeAspect="1"/>
+            </wp:cNvGraphicFramePr>
+            <a:graphic xmlns:a="http://schemas.openxmlformats.org/drawingml/2006/main">
+              <a:graphicData uri="http://schemas.openxmlformats.org/drawingml/2006/picture">
+                <pic:pic xmlns:pic="http://schemas.openxmlformats.org/drawingml/2006/picture">
+                  <pic:nvPicPr>
+                    <pic:cNvPr id="0" name="Picture 3" descr="../Desktop/settings.png"/>
+                    <pic:cNvPicPr>
+                      <a:picLocks noChangeAspect="1" noChangeArrowheads="1"/>
+                    </pic:cNvPicPr>
+                  </pic:nvPicPr>
+                  <pic:blipFill>
+                    <a:blip r:embed="rId17">
+                      <a:extLst>
+                        <a:ext uri="{28A0092B-C50C-407E-A947-70E740481C1C}">
+                          <a14:useLocalDpi xmlns:a14="http://schemas.microsoft.com/office/drawing/2010/main" val="0"/>
+                        </a:ext>
+                      </a:extLst>
+                    </a:blip>
+                    <a:srcRect/>
+                    <a:stretch>
+                      <a:fillRect/>
+                    </a:stretch>
+                  </pic:blipFill>
+                  <pic:spPr bwMode="auto">
+                    <a:xfrm>
+                      <a:off x="0" y="0"/>
+                      <a:ext cx="5273675" cy="3845560"/>
+                    </a:xfrm>
+                    <a:prstGeom prst="rect">
+                      <a:avLst/>
+                    </a:prstGeom>
+                    <a:noFill/>
+                    <a:ln>
+                      <a:noFill/>
+                    </a:ln>
+                  </pic:spPr>
+                </pic:pic>
+              </a:graphicData>
+            </a:graphic>
+          </wp:inline>
+        </w:drawing>
+      </w:r>
+    </w:p>
+    <w:p>
+      <w:pPr>
+        <w:pStyle w:val="BodyText"/>
+        <w:spacing w:line="480" w:lineRule="auto"/>
+        <w:ind w:left="850"/>
+        <w:rPr>
+          <w:rFonts w:ascii="Tahoma" w:hAnsi="Tahoma" w:cs="Tahoma"/>
+          <w:b/>
+          <w:sz w:val="20"/>
+          <w:szCs w:val="20"/>
+        </w:rPr>
+      </w:pPr>
+      <w:r>
+        <w:rPr>
+          <w:rFonts w:ascii="Tahoma" w:hAnsi="Tahoma" w:cs="Tahoma"/>
+          <w:b/>
+          <w:sz w:val="20"/>
+          <w:szCs w:val="20"/>
+        </w:rPr>
+        <w:lastRenderedPageBreak/>
+        <w:t>About:</w:t>
+      </w:r>
+      <w:r>
+        <w:rPr>
+          <w:rFonts w:ascii="Tahoma" w:hAnsi="Tahoma" w:cs="Tahoma"/>
+          <w:b/>
+          <w:noProof/>
+          <w:sz w:val="20"/>
+          <w:szCs w:val="20"/>
+        </w:rPr>
+        <w:t xml:space="preserve"> </w:t>
+      </w:r>
+      <w:r>
+        <w:rPr>
+          <w:rFonts w:ascii="Tahoma" w:hAnsi="Tahoma" w:cs="Tahoma"/>
+          <w:b/>
+          <w:noProof/>
+          <w:sz w:val="20"/>
+          <w:szCs w:val="20"/>
+        </w:rPr>
+        <w:drawing>
+          <wp:inline distT="0" distB="0" distL="0" distR="0" wp14:anchorId="4FEC1904" wp14:editId="2F88842C">
+            <wp:extent cx="5260975" cy="3820160"/>
+            <wp:effectExtent l="0" t="0" r="0" b="0"/>
+            <wp:docPr id="9" name="Picture 9" descr="../Desktop/Screen%20Shot%202017-10-06%20at%2020.57.38.png"/>
+            <wp:cNvGraphicFramePr>
+              <a:graphicFrameLocks xmlns:a="http://schemas.openxmlformats.org/drawingml/2006/main" noChangeAspect="1"/>
+            </wp:cNvGraphicFramePr>
+            <a:graphic xmlns:a="http://schemas.openxmlformats.org/drawingml/2006/main">
+              <a:graphicData uri="http://schemas.openxmlformats.org/drawingml/2006/picture">
+                <pic:pic xmlns:pic="http://schemas.openxmlformats.org/drawingml/2006/picture">
+                  <pic:nvPicPr>
+                    <pic:cNvPr id="0" name="Picture 5" descr="../Desktop/Screen%20Shot%202017-10-06%20at%2020.57.38.png"/>
+                    <pic:cNvPicPr>
+                      <a:picLocks noChangeAspect="1" noChangeArrowheads="1"/>
+                    </pic:cNvPicPr>
+                  </pic:nvPicPr>
+                  <pic:blipFill>
+                    <a:blip r:embed="rId18" cstate="print">
+                      <a:extLst>
+                        <a:ext uri="{28A0092B-C50C-407E-A947-70E740481C1C}">
+                          <a14:useLocalDpi xmlns:a14="http://schemas.microsoft.com/office/drawing/2010/main" val="0"/>
+                        </a:ext>
+                      </a:extLst>
+                    </a:blip>
+                    <a:srcRect/>
+                    <a:stretch>
+                      <a:fillRect/>
+                    </a:stretch>
+                  </pic:blipFill>
+                  <pic:spPr bwMode="auto">
+                    <a:xfrm>
+                      <a:off x="0" y="0"/>
+                      <a:ext cx="5260975" cy="3820160"/>
+                    </a:xfrm>
+                    <a:prstGeom prst="rect">
+                      <a:avLst/>
+                    </a:prstGeom>
+                    <a:noFill/>
+                    <a:ln>
+                      <a:noFill/>
+                    </a:ln>
+                  </pic:spPr>
+                </pic:pic>
+              </a:graphicData>
+            </a:graphic>
+          </wp:inline>
+        </w:drawing>
+      </w:r>
+    </w:p>
+    <w:p>
+      <w:pPr>
+        <w:pStyle w:val="BodyText"/>
+        <w:spacing w:line="480" w:lineRule="auto"/>
+        <w:ind w:left="850"/>
+        <w:rPr>
+          <w:rFonts w:ascii="Tahoma" w:hAnsi="Tahoma" w:cs="Tahoma"/>
+          <w:b/>
+          <w:sz w:val="20"/>
+          <w:szCs w:val="20"/>
+        </w:rPr>
+      </w:pPr>
+      <w:r>
+        <w:rPr>
+          <w:rFonts w:ascii="Tahoma" w:hAnsi="Tahoma" w:cs="Tahoma"/>
+          <w:b/>
+          <w:sz w:val="20"/>
+          <w:szCs w:val="20"/>
+        </w:rPr>
+        <w:t>Help:</w:t>
+      </w:r>
+      <w:r>
+        <w:rPr>
+          <w:rFonts w:ascii="Tahoma" w:hAnsi="Tahoma" w:cs="Tahoma"/>
+          <w:b/>
+          <w:noProof/>
+          <w:sz w:val="20"/>
+          <w:szCs w:val="20"/>
+        </w:rPr>
+        <w:drawing>
+          <wp:inline distT="0" distB="0" distL="0" distR="0" wp14:anchorId="42856CDC" wp14:editId="18AE6356">
+            <wp:extent cx="5260975" cy="3820160"/>
+            <wp:effectExtent l="0" t="0" r="0" b="0"/>
+            <wp:docPr id="10" name="Picture 10" descr="../Desktop/Screen%20Shot%202017-10-06%20at%2020.57.42.png"/>
+            <wp:cNvGraphicFramePr>
+              <a:graphicFrameLocks xmlns:a="http://schemas.openxmlformats.org/drawingml/2006/main" noChangeAspect="1"/>
+            </wp:cNvGraphicFramePr>
+            <a:graphic xmlns:a="http://schemas.openxmlformats.org/drawingml/2006/main">
+              <a:graphicData uri="http://schemas.openxmlformats.org/drawingml/2006/picture">
+                <pic:pic xmlns:pic="http://schemas.openxmlformats.org/drawingml/2006/picture">
+                  <pic:nvPicPr>
+                    <pic:cNvPr id="0" name="Picture 6" descr="../Desktop/Screen%20Shot%202017-10-06%20at%2020.57.42.png"/>
+                    <pic:cNvPicPr>
+                      <a:picLocks noChangeAspect="1" noChangeArrowheads="1"/>
+                    </pic:cNvPicPr>
+                  </pic:nvPicPr>
+                  <pic:blipFill>
+                    <a:blip r:embed="rId19" cstate="print">
+                      <a:extLst>
+                        <a:ext uri="{28A0092B-C50C-407E-A947-70E740481C1C}">
+                          <a14:useLocalDpi xmlns:a14="http://schemas.microsoft.com/office/drawing/2010/main" val="0"/>
+                        </a:ext>
+                      </a:extLst>
+                    </a:blip>
+                    <a:srcRect/>
+                    <a:stretch>
+                      <a:fillRect/>
+                    </a:stretch>
+                  </pic:blipFill>
+                  <pic:spPr bwMode="auto">
+                    <a:xfrm>
+                      <a:off x="0" y="0"/>
+                      <a:ext cx="5260975" cy="3820160"/>
+                    </a:xfrm>
+                    <a:prstGeom prst="rect">
+                      <a:avLst/>
+                    </a:prstGeom>
+                    <a:noFill/>
+                    <a:ln>
+                      <a:noFill/>
+                    </a:ln>
+                  </pic:spPr>
+                </pic:pic>
+              </a:graphicData>
+            </a:graphic>
+          </wp:inline>
+        </w:drawing>
+      </w:r>
+    </w:p>
+    <w:p>
+      <w:pPr>
+        <w:pStyle w:val="BodyText"/>
+        <w:spacing w:line="480" w:lineRule="auto"/>
+        <w:ind w:left="720"/>
+        <w:rPr>
+          <w:rFonts w:ascii="Tahoma" w:hAnsi="Tahoma" w:cs="Tahoma"/>
+          <w:b/>
+          <w:sz w:val="20"/>
+          <w:szCs w:val="20"/>
+        </w:rPr>
+      </w:pPr>
+    </w:p>
+    <w:p>
+      <w:pPr>
+        <w:pStyle w:val="BodyText"/>
+        <w:ind w:left="360"/>
+        <w:rPr>
+          <w:rFonts w:ascii="Tahoma" w:hAnsi="Tahoma" w:cs="Tahoma"/>
+          <w:i/>
+          <w:sz w:val="20"/>
+          <w:szCs w:val="20"/>
+          <w:u w:val="single"/>
+        </w:rPr>
+      </w:pPr>
+    </w:p>
+    <w:p>
+      <w:pPr>
+        <w:pStyle w:val="BodyText"/>
+        <w:ind w:left="360"/>
+      </w:pPr>
+    </w:p>
+    <w:p>
+      <w:pPr>
+        <w:pStyle w:val="BodyText"/>
+        <w:ind w:left="360"/>
+      </w:pPr>
+    </w:p>
+    <w:p>
+      <w:pPr>
+        <w:pStyle w:val="BodyText"/>
+        <w:ind w:left="360"/>
+      </w:pPr>
+    </w:p>
+    <w:p>
+      <w:pPr>
+        <w:pStyle w:val="BodyText"/>
+        <w:ind w:left="360"/>
+      </w:pPr>
     </w:p>
     <w:p>
       <w:pPr>
@@ -4032,7 +4706,7 @@
       <w:rPr>
         <w:noProof/>
       </w:rPr>
-      <w:t>6</w:t>
+      <w:t>7</w:t>
     </w:r>
     <w:r>
       <w:fldChar w:fldCharType="end"/>
@@ -6634,7 +7308,7 @@
   <w:num w:numId="16">
     <w:abstractNumId w:val="8"/>
     <w:lvlOverride w:ilvl="3">
-      <w:lvl w:ilvl="3" w:tplc="D598D536">
+      <w:lvl w:ilvl="3" w:tplc="7D687C7E">
         <w:start w:val="1"/>
         <w:numFmt w:val="decimal"/>
         <w:lvlText w:val="%4."/>
@@ -6669,7 +7343,7 @@
     <w:abstractNumId w:val="3"/>
     <w:lvlOverride w:ilvl="0">
       <w:startOverride w:val="5"/>
-      <w:lvl w:ilvl="0" w:tplc="EF203CC0">
+      <w:lvl w:ilvl="0" w:tplc="D1287FA4">
         <w:start w:val="5"/>
         <w:numFmt w:val="decimal"/>
         <w:lvlText w:val=""/>
@@ -6678,7 +7352,7 @@
     </w:lvlOverride>
     <w:lvlOverride w:ilvl="3">
       <w:startOverride w:val="1"/>
-      <w:lvl w:ilvl="3" w:tplc="48FC6422">
+      <w:lvl w:ilvl="3" w:tplc="06AC2CE2">
         <w:start w:val="1"/>
         <w:numFmt w:val="decimal"/>
         <w:lvlText w:val="%4."/>
@@ -6708,7 +7382,7 @@
     </w:lvlOverride>
     <w:lvlOverride w:ilvl="6">
       <w:startOverride w:val="1"/>
-      <w:lvl w:ilvl="6" w:tplc="BAEEB38A">
+      <w:lvl w:ilvl="6" w:tplc="4EAA497A">
         <w:start w:val="1"/>
         <w:numFmt w:val="decimal"/>
         <w:lvlText w:val="%7."/>
@@ -6743,7 +7417,7 @@
   <w:num w:numId="19">
     <w:abstractNumId w:val="6"/>
     <w:lvlOverride w:ilvl="3">
-      <w:lvl w:ilvl="3" w:tplc="CCB84604">
+      <w:lvl w:ilvl="3" w:tplc="AB9614DE">
         <w:start w:val="1"/>
         <w:numFmt w:val="decimal"/>
         <w:lvlText w:val="%4."/>
@@ -6824,7 +7498,7 @@
       </w:pPr>
     </w:pPrDefault>
   </w:docDefaults>
-  <w:latentStyles w:defLockedState="0" w:defUIPriority="99" w:defSemiHidden="0" w:defUnhideWhenUsed="0" w:defQFormat="0" w:count="382">
+  <w:latentStyles w:defLockedState="0" w:defUIPriority="99" w:defSemiHidden="0" w:defUnhideWhenUsed="0" w:defQFormat="0" w:count="380">
     <w:lsdException w:name="Normal" w:uiPriority="0" w:qFormat="1"/>
     <w:lsdException w:name="heading 1" w:uiPriority="9" w:qFormat="1"/>
     <w:lsdException w:name="heading 2" w:semiHidden="1" w:uiPriority="9" w:unhideWhenUsed="1" w:qFormat="1"/>
@@ -7205,8 +7879,6 @@
     <w:lsdException w:name="List Table 5 Dark Accent 6" w:uiPriority="50"/>
     <w:lsdException w:name="List Table 6 Colorful Accent 6" w:uiPriority="51"/>
     <w:lsdException w:name="List Table 7 Colorful Accent 6" w:uiPriority="52"/>
-    <w:lsdException w:name="Mention" w:semiHidden="1" w:unhideWhenUsed="1"/>
-    <w:lsdException w:name="Smart Hyperlink" w:semiHidden="1" w:unhideWhenUsed="1"/>
   </w:latentStyles>
   <w:style w:type="paragraph" w:default="1" w:styleId="Normal">
     <w:name w:val="Normal"/>

</xml_diff>

<commit_message>
Use case diagram and use case scenarios
Use-case diagram is added to doc file
Use-case #1, 2 and 3 are added, others revised
</commit_message>
<xml_diff>
--- a/doc/Analysis.Iteration{1}.2017.10.06.docx
+++ b/doc/Analysis.Iteration{1}.2017.10.06.docx
@@ -1,7 +1,8 @@
 
 <file path=word/document.xml><?xml version="1.0" encoding="utf-8"?>
-<w:document xmlns:wpc="http://schemas.microsoft.com/office/word/2010/wordprocessingCanvas" xmlns:mo="http://schemas.microsoft.com/office/mac/office/2008/main" xmlns:mc="http://schemas.openxmlformats.org/markup-compatibility/2006" xmlns:mv="urn:schemas-microsoft-com:mac:vml" xmlns:o="urn:schemas-microsoft-com:office:office" xmlns:r="http://schemas.openxmlformats.org/officeDocument/2006/relationships" xmlns:m="http://schemas.openxmlformats.org/officeDocument/2006/math" xmlns:v="urn:schemas-microsoft-com:vml" xmlns:wp14="http://schemas.microsoft.com/office/word/2010/wordprocessingDrawing" xmlns:wp="http://schemas.openxmlformats.org/drawingml/2006/wordprocessingDrawing" xmlns:w10="urn:schemas-microsoft-com:office:word" xmlns:w="http://schemas.openxmlformats.org/wordprocessingml/2006/main" xmlns:w14="http://schemas.microsoft.com/office/word/2010/wordml" xmlns:w15="http://schemas.microsoft.com/office/word/2012/wordml" xmlns:wpg="http://schemas.microsoft.com/office/word/2010/wordprocessingGroup" xmlns:wpi="http://schemas.microsoft.com/office/word/2010/wordprocessingInk" xmlns:wne="http://schemas.microsoft.com/office/word/2006/wordml" xmlns:wps="http://schemas.microsoft.com/office/word/2010/wordprocessingShape" mc:Ignorable="w14 w15 wp14">
+<w:document xmlns:wpc="http://schemas.microsoft.com/office/word/2010/wordprocessingCanvas" xmlns:cx="http://schemas.microsoft.com/office/drawing/2014/chartex" xmlns:cx1="http://schemas.microsoft.com/office/drawing/2015/9/8/chartex" xmlns:mc="http://schemas.openxmlformats.org/markup-compatibility/2006" xmlns:o="urn:schemas-microsoft-com:office:office" xmlns:r="http://schemas.openxmlformats.org/officeDocument/2006/relationships" xmlns:m="http://schemas.openxmlformats.org/officeDocument/2006/math" xmlns:v="urn:schemas-microsoft-com:vml" xmlns:wp14="http://schemas.microsoft.com/office/word/2010/wordprocessingDrawing" xmlns:wp="http://schemas.openxmlformats.org/drawingml/2006/wordprocessingDrawing" xmlns:w10="urn:schemas-microsoft-com:office:word" xmlns:w="http://schemas.openxmlformats.org/wordprocessingml/2006/main" xmlns:w14="http://schemas.microsoft.com/office/word/2010/wordml" xmlns:w15="http://schemas.microsoft.com/office/word/2012/wordml" xmlns:w16se="http://schemas.microsoft.com/office/word/2015/wordml/symex" xmlns:wpg="http://schemas.microsoft.com/office/word/2010/wordprocessingGroup" xmlns:wpi="http://schemas.microsoft.com/office/word/2010/wordprocessingInk" xmlns:wne="http://schemas.microsoft.com/office/word/2006/wordml" xmlns:wps="http://schemas.microsoft.com/office/word/2010/wordprocessingShape" mc:Ignorable="w14 w15 w16se wp14">
   <w:body>
+    <w:bookmarkStart w:id="0" w:name="xgraphic"/>
     <w:p>
       <w:pPr>
         <w:pStyle w:val="CompanyName"/>
@@ -9,7 +10,6 @@
           <w:bottom w:val="single" w:sz="6" w:space="31" w:color="999999"/>
         </w:pBdr>
       </w:pPr>
-      <w:bookmarkStart w:id="0" w:name="xgraphic"/>
       <w:r>
         <w:rPr>
           <w:noProof/>
@@ -84,7 +84,7 @@
               </wp:anchor>
             </w:drawing>
           </mc:Choice>
-          <mc:Fallback>
+          <mc:Fallback xmlns:mv="urn:schemas-microsoft-com:mac:vml" xmlns:mo="http://schemas.microsoft.com/office/mac/office/2008/main">
             <w:pict>
               <v:shapetype w14:anchorId="63BEE8C9" id="_x0000_t202" coordsize="21600,21600" o:spt="202" path="m0,0l0,21600,21600,21600,21600,0xe">
                 <v:stroke joinstyle="miter"/>
@@ -176,15 +176,7 @@
         <w:t xml:space="preserve"> </w:t>
       </w:r>
       <w:r>
-        <w:t xml:space="preserve">      </w:t>
-      </w:r>
-      <w:proofErr w:type="spellStart"/>
-      <w:r>
-        <w:t>Bilkent</w:t>
-      </w:r>
-      <w:proofErr w:type="spellEnd"/>
-      <w:r>
-        <w:t xml:space="preserve"> University</w:t>
+        <w:t xml:space="preserve">      Bilkent University</w:t>
       </w:r>
     </w:p>
     <w:p>
@@ -211,7 +203,7 @@
     </w:p>
     <w:p>
       <w:pPr>
-        <w:pStyle w:val="Title"/>
+        <w:pStyle w:val="KonuBal"/>
       </w:pPr>
       <w:r>
         <w:t>Analysis Report</w:t>
@@ -372,38 +364,7 @@
           <w:color w:val="24292E"/>
         </w:rPr>
         <w:tab/>
-      </w:r>
-      <w:proofErr w:type="spellStart"/>
-      <w:r>
-        <w:rPr>
-          <w:rFonts w:ascii="Helvetica" w:hAnsi="Helvetica"/>
-          <w:color w:val="24292E"/>
-        </w:rPr>
-        <w:t>Fuad</w:t>
-      </w:r>
-      <w:proofErr w:type="spellEnd"/>
-      <w:r>
-        <w:rPr>
-          <w:rFonts w:ascii="Helvetica" w:hAnsi="Helvetica"/>
-          <w:color w:val="24292E"/>
-        </w:rPr>
-        <w:t xml:space="preserve"> </w:t>
-      </w:r>
-      <w:proofErr w:type="spellStart"/>
-      <w:r>
-        <w:rPr>
-          <w:rFonts w:ascii="Helvetica" w:hAnsi="Helvetica"/>
-          <w:color w:val="24292E"/>
-        </w:rPr>
-        <w:t>Aghazada</w:t>
-      </w:r>
-      <w:proofErr w:type="spellEnd"/>
-      <w:r>
-        <w:rPr>
-          <w:rFonts w:ascii="Helvetica" w:hAnsi="Helvetica"/>
-          <w:color w:val="24292E"/>
-        </w:rPr>
-        <w:t xml:space="preserve"> _ 21503691</w:t>
+        <w:t>Fuad Aghazada _ 21503691</w:t>
       </w:r>
     </w:p>
     <w:p>
@@ -441,37 +402,12 @@
         </w:rPr>
         <w:tab/>
       </w:r>
-      <w:proofErr w:type="spellStart"/>
       <w:r>
         <w:rPr>
           <w:rFonts w:ascii="Helvetica" w:hAnsi="Helvetica"/>
           <w:color w:val="24292E"/>
         </w:rPr>
-        <w:t>Seyfullah</w:t>
-      </w:r>
-      <w:proofErr w:type="spellEnd"/>
-      <w:r>
-        <w:rPr>
-          <w:rFonts w:ascii="Helvetica" w:hAnsi="Helvetica"/>
-          <w:color w:val="24292E"/>
-        </w:rPr>
-        <w:t xml:space="preserve"> </w:t>
-      </w:r>
-      <w:proofErr w:type="spellStart"/>
-      <w:r>
-        <w:rPr>
-          <w:rFonts w:ascii="Helvetica" w:hAnsi="Helvetica"/>
-          <w:color w:val="24292E"/>
-        </w:rPr>
-        <w:t>Yamanoğlu</w:t>
-      </w:r>
-      <w:proofErr w:type="spellEnd"/>
-      <w:r>
-        <w:rPr>
-          <w:rFonts w:ascii="Helvetica" w:hAnsi="Helvetica"/>
-          <w:color w:val="24292E"/>
-        </w:rPr>
-        <w:t xml:space="preserve"> _ 21400697</w:t>
+        <w:t>Seyfullah Yamanoğlu _ 21400697</w:t>
       </w:r>
     </w:p>
     <w:p>
@@ -509,37 +445,12 @@
         </w:rPr>
         <w:tab/>
       </w:r>
-      <w:proofErr w:type="spellStart"/>
       <w:r>
         <w:rPr>
           <w:rFonts w:ascii="Helvetica" w:hAnsi="Helvetica"/>
           <w:color w:val="24292E"/>
         </w:rPr>
-        <w:t>Bayram</w:t>
-      </w:r>
-      <w:proofErr w:type="spellEnd"/>
-      <w:r>
-        <w:rPr>
-          <w:rFonts w:ascii="Helvetica" w:hAnsi="Helvetica"/>
-          <w:color w:val="24292E"/>
-        </w:rPr>
-        <w:t xml:space="preserve"> </w:t>
-      </w:r>
-      <w:proofErr w:type="spellStart"/>
-      <w:r>
-        <w:rPr>
-          <w:rFonts w:ascii="Helvetica" w:hAnsi="Helvetica"/>
-          <w:color w:val="24292E"/>
-        </w:rPr>
-        <w:t>Muradov</w:t>
-      </w:r>
-      <w:proofErr w:type="spellEnd"/>
-      <w:r>
-        <w:rPr>
-          <w:rFonts w:ascii="Helvetica" w:hAnsi="Helvetica"/>
-          <w:color w:val="24292E"/>
-        </w:rPr>
-        <w:t xml:space="preserve"> _ 21503664</w:t>
+        <w:t>Bayram Muradov _ 21503664</w:t>
       </w:r>
     </w:p>
     <w:p>
@@ -577,37 +488,12 @@
         </w:rPr>
         <w:tab/>
       </w:r>
-      <w:proofErr w:type="spellStart"/>
       <w:r>
         <w:rPr>
           <w:rFonts w:ascii="Helvetica" w:hAnsi="Helvetica"/>
           <w:color w:val="24292E"/>
         </w:rPr>
-        <w:t>Berk</w:t>
-      </w:r>
-      <w:proofErr w:type="spellEnd"/>
-      <w:r>
-        <w:rPr>
-          <w:rFonts w:ascii="Helvetica" w:hAnsi="Helvetica"/>
-          <w:color w:val="24292E"/>
-        </w:rPr>
-        <w:t xml:space="preserve"> </w:t>
-      </w:r>
-      <w:proofErr w:type="spellStart"/>
-      <w:r>
-        <w:rPr>
-          <w:rFonts w:ascii="Helvetica" w:hAnsi="Helvetica"/>
-          <w:color w:val="24292E"/>
-        </w:rPr>
-        <w:t>Erzin</w:t>
-      </w:r>
-      <w:proofErr w:type="spellEnd"/>
-      <w:r>
-        <w:rPr>
-          <w:rFonts w:ascii="Helvetica" w:hAnsi="Helvetica"/>
-          <w:color w:val="24292E"/>
-        </w:rPr>
-        <w:t xml:space="preserve"> _ 21201516</w:t>
+        <w:t>Berk Erzin _ 21201516</w:t>
       </w:r>
     </w:p>
     <w:p>
@@ -615,33 +501,14 @@
         <w:pStyle w:val="Jury"/>
       </w:pPr>
       <w:r>
-        <w:t xml:space="preserve">Supervisor: </w:t>
-      </w:r>
-      <w:proofErr w:type="spellStart"/>
-      <w:r>
-        <w:t>U</w:t>
+        <w:t>Supervisor: U</w:t>
       </w:r>
       <w:r>
         <w:rPr>
           <w:rFonts w:ascii="Helvetica" w:eastAsia="Helvetica" w:hAnsi="Helvetica" w:cs="Helvetica"/>
         </w:rPr>
-        <w:t>ğur</w:t>
-      </w:r>
-      <w:proofErr w:type="spellEnd"/>
-      <w:r>
-        <w:rPr>
-          <w:rFonts w:ascii="Helvetica" w:eastAsia="Helvetica" w:hAnsi="Helvetica" w:cs="Helvetica"/>
-        </w:rPr>
-        <w:t xml:space="preserve"> </w:t>
-      </w:r>
-      <w:proofErr w:type="spellStart"/>
-      <w:r>
-        <w:rPr>
-          <w:rFonts w:ascii="Helvetica" w:eastAsia="Helvetica" w:hAnsi="Helvetica" w:cs="Helvetica"/>
-        </w:rPr>
-        <w:t>Doğrusöz</w:t>
-      </w:r>
-      <w:proofErr w:type="spellEnd"/>
+        <w:t>ğur Doğrusöz</w:t>
+      </w:r>
     </w:p>
     <w:p>
       <w:pPr>
@@ -671,7 +538,6 @@
         </w:tabs>
         <w:spacing w:line="280" w:lineRule="atLeast"/>
       </w:pPr>
-      <w:proofErr w:type="gramStart"/>
       <w:r>
         <w:rPr>
           <w:rFonts w:ascii="Times" w:hAnsi="Times"/>
@@ -687,16 +553,7 @@
           <w:sz w:val="24"/>
           <w:szCs w:val="24"/>
         </w:rPr>
-        <w:t>:</w:t>
-      </w:r>
-      <w:proofErr w:type="gramEnd"/>
-      <w:r>
-        <w:rPr>
-          <w:rFonts w:ascii="Times" w:hAnsi="Times"/>
-          <w:sz w:val="24"/>
-          <w:szCs w:val="24"/>
-        </w:rPr>
-        <w:t xml:space="preserve"> October 3, 2017</w:t>
+        <w:t>: October 3, 2017</w:t>
       </w:r>
     </w:p>
     <w:p>
@@ -734,7 +591,7 @@
     </w:p>
     <w:p>
       <w:pPr>
-        <w:pStyle w:val="TOC1"/>
+        <w:pStyle w:val="T1"/>
         <w:rPr>
           <w:rFonts w:asciiTheme="minorHAnsi" w:eastAsiaTheme="minorEastAsia" w:hAnsiTheme="minorHAnsi" w:cstheme="minorBidi"/>
           <w:b w:val="0"/>
@@ -826,7 +683,7 @@
     </w:p>
     <w:p>
       <w:pPr>
-        <w:pStyle w:val="TOC1"/>
+        <w:pStyle w:val="T1"/>
         <w:rPr>
           <w:rFonts w:asciiTheme="minorHAnsi" w:eastAsiaTheme="minorEastAsia" w:hAnsiTheme="minorHAnsi" w:cstheme="minorBidi"/>
           <w:b w:val="0"/>
@@ -909,7 +766,7 @@
     </w:p>
     <w:p>
       <w:pPr>
-        <w:pStyle w:val="TOC2"/>
+        <w:pStyle w:val="T2"/>
         <w:rPr>
           <w:rFonts w:asciiTheme="minorHAnsi" w:eastAsiaTheme="minorEastAsia" w:hAnsiTheme="minorHAnsi" w:cstheme="minorBidi"/>
           <w:b w:val="0"/>
@@ -991,7 +848,7 @@
     </w:p>
     <w:p>
       <w:pPr>
-        <w:pStyle w:val="TOC2"/>
+        <w:pStyle w:val="T2"/>
         <w:rPr>
           <w:rFonts w:asciiTheme="minorHAnsi" w:eastAsiaTheme="minorEastAsia" w:hAnsiTheme="minorHAnsi" w:cstheme="minorBidi"/>
           <w:b w:val="0"/>
@@ -1073,7 +930,7 @@
     </w:p>
     <w:p>
       <w:pPr>
-        <w:pStyle w:val="TOC2"/>
+        <w:pStyle w:val="T2"/>
         <w:rPr>
           <w:rFonts w:asciiTheme="minorHAnsi" w:eastAsiaTheme="minorEastAsia" w:hAnsiTheme="minorHAnsi" w:cstheme="minorBidi"/>
           <w:b w:val="0"/>
@@ -1155,7 +1012,7 @@
     </w:p>
     <w:p>
       <w:pPr>
-        <w:pStyle w:val="TOC2"/>
+        <w:pStyle w:val="T2"/>
         <w:rPr>
           <w:rFonts w:asciiTheme="minorHAnsi" w:eastAsiaTheme="minorEastAsia" w:hAnsiTheme="minorHAnsi" w:cstheme="minorBidi"/>
           <w:b w:val="0"/>
@@ -1237,7 +1094,7 @@
     </w:p>
     <w:p>
       <w:pPr>
-        <w:pStyle w:val="TOC2"/>
+        <w:pStyle w:val="T2"/>
         <w:rPr>
           <w:rFonts w:asciiTheme="minorHAnsi" w:eastAsiaTheme="minorEastAsia" w:hAnsiTheme="minorHAnsi" w:cstheme="minorBidi"/>
           <w:b w:val="0"/>
@@ -1299,7 +1156,7 @@
     </w:p>
     <w:p>
       <w:pPr>
-        <w:pStyle w:val="TOC3"/>
+        <w:pStyle w:val="T3"/>
         <w:rPr>
           <w:rFonts w:hAnsi="Arial Unicode MS"/>
           <w:noProof/>
@@ -1323,7 +1180,7 @@
     </w:p>
     <w:p>
       <w:pPr>
-        <w:pStyle w:val="TOC3"/>
+        <w:pStyle w:val="T3"/>
         <w:rPr>
           <w:rFonts w:asciiTheme="minorHAnsi" w:eastAsiaTheme="minorEastAsia" w:hAnsiTheme="minorHAnsi" w:cstheme="minorBidi"/>
           <w:noProof/>
@@ -1401,7 +1258,7 @@
     </w:p>
     <w:p>
       <w:pPr>
-        <w:pStyle w:val="TOC3"/>
+        <w:pStyle w:val="T3"/>
         <w:rPr>
           <w:rFonts w:asciiTheme="minorHAnsi" w:eastAsiaTheme="minorEastAsia" w:hAnsiTheme="minorHAnsi" w:cstheme="minorBidi"/>
           <w:noProof/>
@@ -1479,7 +1336,7 @@
     </w:p>
     <w:p>
       <w:pPr>
-        <w:pStyle w:val="TOC3"/>
+        <w:pStyle w:val="T3"/>
         <w:rPr>
           <w:rFonts w:asciiTheme="minorHAnsi" w:eastAsiaTheme="minorEastAsia" w:hAnsiTheme="minorHAnsi" w:cstheme="minorBidi"/>
           <w:noProof/>
@@ -1557,7 +1414,7 @@
     </w:p>
     <w:p>
       <w:pPr>
-        <w:pStyle w:val="TOC3"/>
+        <w:pStyle w:val="T3"/>
         <w:rPr>
           <w:rFonts w:asciiTheme="minorHAnsi" w:eastAsiaTheme="minorEastAsia" w:hAnsiTheme="minorHAnsi" w:cstheme="minorBidi"/>
           <w:noProof/>
@@ -1635,7 +1492,7 @@
     </w:p>
     <w:p>
       <w:pPr>
-        <w:pStyle w:val="TOC1"/>
+        <w:pStyle w:val="T1"/>
         <w:rPr>
           <w:rFonts w:asciiTheme="minorHAnsi" w:eastAsiaTheme="minorEastAsia" w:hAnsiTheme="minorHAnsi" w:cstheme="minorBidi"/>
           <w:b w:val="0"/>
@@ -1718,7 +1575,7 @@
     </w:p>
     <w:p>
       <w:pPr>
-        <w:pStyle w:val="TOC1"/>
+        <w:pStyle w:val="T1"/>
         <w:rPr>
           <w:rFonts w:asciiTheme="minorHAnsi" w:eastAsiaTheme="minorEastAsia" w:hAnsiTheme="minorHAnsi" w:cstheme="minorBidi"/>
           <w:b w:val="0"/>
@@ -1816,7 +1673,7 @@
     </w:p>
     <w:p>
       <w:pPr>
-        <w:pStyle w:val="Title"/>
+        <w:pStyle w:val="KonuBal"/>
       </w:pPr>
       <w:r>
         <w:lastRenderedPageBreak/>
@@ -1839,7 +1696,7 @@
     </w:p>
     <w:p>
       <w:pPr>
-        <w:pStyle w:val="Heading1"/>
+        <w:pStyle w:val="Balk1"/>
         <w:numPr>
           <w:ilvl w:val="0"/>
           <w:numId w:val="9"/>
@@ -1856,12 +1713,12 @@
     </w:p>
     <w:p>
       <w:pPr>
-        <w:pStyle w:val="BodyText"/>
-      </w:pPr>
-    </w:p>
-    <w:p>
-      <w:pPr>
-        <w:pStyle w:val="BodyText"/>
+        <w:pStyle w:val="GvdeMetni"/>
+      </w:pPr>
+    </w:p>
+    <w:p>
+      <w:pPr>
+        <w:pStyle w:val="GvdeMetni"/>
         <w:spacing w:line="480" w:lineRule="auto"/>
         <w:rPr>
           <w:sz w:val="20"/>
@@ -1881,7 +1738,7 @@
     </w:p>
     <w:p>
       <w:pPr>
-        <w:pStyle w:val="BodyText"/>
+        <w:pStyle w:val="GvdeMetni"/>
         <w:spacing w:line="480" w:lineRule="auto"/>
         <w:rPr>
           <w:sz w:val="20"/>
@@ -1913,12 +1770,12 @@
     </w:p>
     <w:p>
       <w:pPr>
-        <w:pStyle w:val="BodyText"/>
-      </w:pPr>
-    </w:p>
-    <w:p>
-      <w:pPr>
-        <w:pStyle w:val="Heading1"/>
+        <w:pStyle w:val="GvdeMetni"/>
+      </w:pPr>
+    </w:p>
+    <w:p>
+      <w:pPr>
+        <w:pStyle w:val="Balk1"/>
         <w:numPr>
           <w:ilvl w:val="0"/>
           <w:numId w:val="9"/>
@@ -1935,12 +1792,12 @@
     </w:p>
     <w:p>
       <w:pPr>
-        <w:pStyle w:val="BodyText"/>
-      </w:pPr>
-    </w:p>
-    <w:p>
-      <w:pPr>
-        <w:pStyle w:val="Heading2"/>
+        <w:pStyle w:val="GvdeMetni"/>
+      </w:pPr>
+    </w:p>
+    <w:p>
+      <w:pPr>
+        <w:pStyle w:val="Balk2"/>
         <w:numPr>
           <w:ilvl w:val="0"/>
           <w:numId w:val="11"/>
@@ -1954,12 +1811,12 @@
     </w:p>
     <w:p>
       <w:pPr>
-        <w:pStyle w:val="BodyText"/>
-      </w:pPr>
-    </w:p>
-    <w:p>
-      <w:pPr>
-        <w:pStyle w:val="BodyText"/>
+        <w:pStyle w:val="GvdeMetni"/>
+      </w:pPr>
+    </w:p>
+    <w:p>
+      <w:pPr>
+        <w:pStyle w:val="GvdeMetni"/>
         <w:spacing w:line="480" w:lineRule="auto"/>
         <w:rPr>
           <w:sz w:val="20"/>
@@ -2013,13 +1870,13 @@
     </w:p>
     <w:p>
       <w:pPr>
-        <w:pStyle w:val="BodyText"/>
+        <w:pStyle w:val="GvdeMetni"/>
         <w:spacing w:line="480" w:lineRule="auto"/>
       </w:pPr>
     </w:p>
     <w:p>
       <w:pPr>
-        <w:pStyle w:val="Heading2"/>
+        <w:pStyle w:val="Balk2"/>
         <w:numPr>
           <w:ilvl w:val="0"/>
           <w:numId w:val="11"/>
@@ -2033,12 +1890,12 @@
     </w:p>
     <w:p>
       <w:pPr>
-        <w:pStyle w:val="ListBullet"/>
-      </w:pPr>
-    </w:p>
-    <w:p>
-      <w:pPr>
-        <w:pStyle w:val="ListBullet"/>
+        <w:pStyle w:val="ListeMaddemi"/>
+      </w:pPr>
+    </w:p>
+    <w:p>
+      <w:pPr>
+        <w:pStyle w:val="ListeMaddemi"/>
         <w:numPr>
           <w:ilvl w:val="0"/>
           <w:numId w:val="13"/>
@@ -2059,7 +1916,7 @@
     </w:p>
     <w:p>
       <w:pPr>
-        <w:pStyle w:val="ListBullet"/>
+        <w:pStyle w:val="ListeMaddemi"/>
         <w:numPr>
           <w:ilvl w:val="0"/>
           <w:numId w:val="13"/>
@@ -2080,7 +1937,7 @@
     </w:p>
     <w:p>
       <w:pPr>
-        <w:pStyle w:val="ListBullet"/>
+        <w:pStyle w:val="ListeMaddemi"/>
         <w:spacing w:line="480" w:lineRule="auto"/>
         <w:ind w:left="1080"/>
         <w:rPr>
@@ -2112,7 +1969,7 @@
     </w:p>
     <w:p>
       <w:pPr>
-        <w:pStyle w:val="ListBullet"/>
+        <w:pStyle w:val="ListeMaddemi"/>
         <w:spacing w:line="480" w:lineRule="auto"/>
         <w:ind w:left="1080"/>
         <w:rPr>
@@ -2137,7 +1994,7 @@
     </w:p>
     <w:p>
       <w:pPr>
-        <w:pStyle w:val="ListBullet"/>
+        <w:pStyle w:val="ListeMaddemi"/>
         <w:spacing w:line="480" w:lineRule="auto"/>
         <w:rPr>
           <w:sz w:val="20"/>
@@ -2169,7 +2026,7 @@
     </w:p>
     <w:p>
       <w:pPr>
-        <w:pStyle w:val="ListBullet"/>
+        <w:pStyle w:val="ListeMaddemi"/>
         <w:numPr>
           <w:ilvl w:val="0"/>
           <w:numId w:val="13"/>
@@ -2190,7 +2047,7 @@
     </w:p>
     <w:p>
       <w:pPr>
-        <w:pStyle w:val="ListBullet"/>
+        <w:pStyle w:val="ListeMaddemi"/>
         <w:numPr>
           <w:ilvl w:val="0"/>
           <w:numId w:val="13"/>
@@ -2225,7 +2082,7 @@
     </w:p>
     <w:p>
       <w:pPr>
-        <w:pStyle w:val="ListBullet"/>
+        <w:pStyle w:val="ListeMaddemi"/>
         <w:numPr>
           <w:ilvl w:val="0"/>
           <w:numId w:val="13"/>
@@ -2246,7 +2103,7 @@
     </w:p>
     <w:p>
       <w:pPr>
-        <w:pStyle w:val="ListBullet"/>
+        <w:pStyle w:val="ListeMaddemi"/>
         <w:numPr>
           <w:ilvl w:val="0"/>
           <w:numId w:val="13"/>
@@ -2267,12 +2124,12 @@
     </w:p>
     <w:p>
       <w:pPr>
-        <w:pStyle w:val="ListBullet"/>
-      </w:pPr>
-    </w:p>
-    <w:p>
-      <w:pPr>
-        <w:pStyle w:val="Heading2"/>
+        <w:pStyle w:val="ListeMaddemi"/>
+      </w:pPr>
+    </w:p>
+    <w:p>
+      <w:pPr>
+        <w:pStyle w:val="Balk2"/>
         <w:numPr>
           <w:ilvl w:val="0"/>
           <w:numId w:val="11"/>
@@ -2286,12 +2143,12 @@
     </w:p>
     <w:p>
       <w:pPr>
-        <w:pStyle w:val="BodyText"/>
-      </w:pPr>
-    </w:p>
-    <w:p>
-      <w:pPr>
-        <w:pStyle w:val="ListBullet"/>
+        <w:pStyle w:val="GvdeMetni"/>
+      </w:pPr>
+    </w:p>
+    <w:p>
+      <w:pPr>
+        <w:pStyle w:val="ListeMaddemi"/>
         <w:numPr>
           <w:ilvl w:val="0"/>
           <w:numId w:val="13"/>
@@ -2312,7 +2169,7 @@
     </w:p>
     <w:p>
       <w:pPr>
-        <w:pStyle w:val="ListBullet"/>
+        <w:pStyle w:val="ListeMaddemi"/>
         <w:numPr>
           <w:ilvl w:val="0"/>
           <w:numId w:val="13"/>
@@ -2334,7 +2191,7 @@
     </w:p>
     <w:p>
       <w:pPr>
-        <w:pStyle w:val="ListBullet"/>
+        <w:pStyle w:val="ListeMaddemi"/>
         <w:numPr>
           <w:ilvl w:val="0"/>
           <w:numId w:val="13"/>
@@ -2355,12 +2212,12 @@
     </w:p>
     <w:p>
       <w:pPr>
-        <w:pStyle w:val="ListBullet"/>
-      </w:pPr>
-    </w:p>
-    <w:p>
-      <w:pPr>
-        <w:pStyle w:val="Heading2"/>
+        <w:pStyle w:val="ListeMaddemi"/>
+      </w:pPr>
+    </w:p>
+    <w:p>
+      <w:pPr>
+        <w:pStyle w:val="Balk2"/>
         <w:numPr>
           <w:ilvl w:val="0"/>
           <w:numId w:val="14"/>
@@ -2374,12 +2231,12 @@
     </w:p>
     <w:p>
       <w:pPr>
-        <w:pStyle w:val="BodyText"/>
-      </w:pPr>
-    </w:p>
-    <w:p>
-      <w:pPr>
-        <w:pStyle w:val="ListNumber"/>
+        <w:pStyle w:val="GvdeMetni"/>
+      </w:pPr>
+    </w:p>
+    <w:p>
+      <w:pPr>
+        <w:pStyle w:val="ListeNumaras"/>
         <w:numPr>
           <w:ilvl w:val="0"/>
           <w:numId w:val="16"/>
@@ -2414,7 +2271,7 @@
     </w:p>
     <w:p>
       <w:pPr>
-        <w:pStyle w:val="ListNumber"/>
+        <w:pStyle w:val="ListeNumaras"/>
         <w:numPr>
           <w:ilvl w:val="0"/>
           <w:numId w:val="16"/>
@@ -2435,7 +2292,7 @@
     </w:p>
     <w:p>
       <w:pPr>
-        <w:pStyle w:val="ListNumber"/>
+        <w:pStyle w:val="ListeNumaras"/>
         <w:tabs>
           <w:tab w:val="clear" w:pos="720"/>
         </w:tabs>
@@ -2444,7 +2301,7 @@
     </w:p>
     <w:p>
       <w:pPr>
-        <w:pStyle w:val="Heading2"/>
+        <w:pStyle w:val="Balk2"/>
         <w:numPr>
           <w:ilvl w:val="0"/>
           <w:numId w:val="17"/>
@@ -2459,7 +2316,7 @@
     </w:p>
     <w:p>
       <w:pPr>
-        <w:pStyle w:val="BodyText"/>
+        <w:pStyle w:val="GvdeMetni"/>
         <w:numPr>
           <w:ilvl w:val="0"/>
           <w:numId w:val="19"/>
@@ -2482,7 +2339,7 @@
     </w:p>
     <w:p>
       <w:pPr>
-        <w:pStyle w:val="BodyText"/>
+        <w:pStyle w:val="GvdeMetni"/>
         <w:spacing w:line="480" w:lineRule="auto"/>
         <w:ind w:left="360"/>
         <w:rPr>
@@ -2550,7 +2407,7 @@
     </w:p>
     <w:p>
       <w:pPr>
-        <w:pStyle w:val="Heading3"/>
+        <w:pStyle w:val="Balk3"/>
         <w:numPr>
           <w:ilvl w:val="0"/>
           <w:numId w:val="19"/>
@@ -2565,7 +2422,7 @@
     </w:p>
     <w:p>
       <w:pPr>
-        <w:pStyle w:val="BodyText"/>
+        <w:pStyle w:val="GvdeMetni"/>
         <w:spacing w:line="480" w:lineRule="auto"/>
         <w:ind w:left="360"/>
         <w:rPr>
@@ -2586,10 +2443,22 @@
         </w:rPr>
         <w:t>Use-case 4</w:t>
       </w:r>
-    </w:p>
-    <w:p>
-      <w:pPr>
-        <w:pStyle w:val="BodyText"/>
+      <w:r>
+        <w:rPr>
+          <w:rFonts w:ascii="Tahoma" w:hAnsi="Tahoma" w:cs="Tahoma"/>
+          <w:i/>
+          <w:sz w:val="20"/>
+          <w:szCs w:val="20"/>
+          <w:u w:val="single"/>
+        </w:rPr>
+        <w:t xml:space="preserve"> </w:t>
+      </w:r>
+      <w:bookmarkStart w:id="9" w:name="_GoBack"/>
+      <w:bookmarkEnd w:id="9"/>
+    </w:p>
+    <w:p>
+      <w:pPr>
+        <w:pStyle w:val="GvdeMetni"/>
         <w:spacing w:line="480" w:lineRule="auto"/>
         <w:ind w:left="360"/>
         <w:rPr>
@@ -2627,7 +2496,7 @@
     </w:p>
     <w:p>
       <w:pPr>
-        <w:pStyle w:val="BodyText"/>
+        <w:pStyle w:val="GvdeMetni"/>
         <w:spacing w:line="480" w:lineRule="auto"/>
         <w:ind w:left="360"/>
         <w:rPr>
@@ -2657,7 +2526,7 @@
     </w:p>
     <w:p>
       <w:pPr>
-        <w:pStyle w:val="BodyText"/>
+        <w:pStyle w:val="GvdeMetni"/>
         <w:spacing w:line="480" w:lineRule="auto"/>
         <w:ind w:left="360"/>
         <w:rPr>
@@ -2678,7 +2547,7 @@
     </w:p>
     <w:p>
       <w:pPr>
-        <w:pStyle w:val="BodyText"/>
+        <w:pStyle w:val="GvdeMetni"/>
         <w:numPr>
           <w:ilvl w:val="0"/>
           <w:numId w:val="24"/>
@@ -2701,7 +2570,7 @@
     </w:p>
     <w:p>
       <w:pPr>
-        <w:pStyle w:val="BodyText"/>
+        <w:pStyle w:val="GvdeMetni"/>
         <w:spacing w:line="480" w:lineRule="auto"/>
         <w:ind w:left="360"/>
         <w:rPr>
@@ -2723,7 +2592,7 @@
     </w:p>
     <w:p>
       <w:pPr>
-        <w:pStyle w:val="BodyText"/>
+        <w:pStyle w:val="GvdeMetni"/>
         <w:numPr>
           <w:ilvl w:val="0"/>
           <w:numId w:val="24"/>
@@ -2747,7 +2616,7 @@
     </w:p>
     <w:p>
       <w:pPr>
-        <w:pStyle w:val="BodyText"/>
+        <w:pStyle w:val="GvdeMetni"/>
         <w:spacing w:line="480" w:lineRule="auto"/>
         <w:ind w:left="360"/>
         <w:rPr>
@@ -2769,7 +2638,7 @@
     </w:p>
     <w:p>
       <w:pPr>
-        <w:pStyle w:val="BodyText"/>
+        <w:pStyle w:val="GvdeMetni"/>
         <w:numPr>
           <w:ilvl w:val="3"/>
           <w:numId w:val="17"/>
@@ -2793,7 +2662,7 @@
     </w:p>
     <w:p>
       <w:pPr>
-        <w:pStyle w:val="BodyText"/>
+        <w:pStyle w:val="GvdeMetni"/>
         <w:numPr>
           <w:ilvl w:val="3"/>
           <w:numId w:val="17"/>
@@ -2817,7 +2686,7 @@
     </w:p>
     <w:p>
       <w:pPr>
-        <w:pStyle w:val="BodyText"/>
+        <w:pStyle w:val="GvdeMetni"/>
         <w:numPr>
           <w:ilvl w:val="3"/>
           <w:numId w:val="17"/>
@@ -2849,7 +2718,7 @@
     </w:p>
     <w:p>
       <w:pPr>
-        <w:pStyle w:val="BodyText"/>
+        <w:pStyle w:val="GvdeMetni"/>
         <w:numPr>
           <w:ilvl w:val="3"/>
           <w:numId w:val="17"/>
@@ -2873,7 +2742,7 @@
     </w:p>
     <w:p>
       <w:pPr>
-        <w:pStyle w:val="BodyText"/>
+        <w:pStyle w:val="GvdeMetni"/>
         <w:numPr>
           <w:ilvl w:val="3"/>
           <w:numId w:val="17"/>
@@ -2897,7 +2766,7 @@
     </w:p>
     <w:p>
       <w:pPr>
-        <w:pStyle w:val="BodyText"/>
+        <w:pStyle w:val="GvdeMetni"/>
         <w:numPr>
           <w:ilvl w:val="3"/>
           <w:numId w:val="17"/>
@@ -2921,7 +2790,7 @@
     </w:p>
     <w:p>
       <w:pPr>
-        <w:pStyle w:val="BodyText"/>
+        <w:pStyle w:val="GvdeMetni"/>
         <w:numPr>
           <w:ilvl w:val="3"/>
           <w:numId w:val="17"/>
@@ -2945,7 +2814,7 @@
     </w:p>
     <w:p>
       <w:pPr>
-        <w:pStyle w:val="BodyText"/>
+        <w:pStyle w:val="GvdeMetni"/>
         <w:spacing w:line="480" w:lineRule="auto"/>
         <w:ind w:left="360"/>
         <w:rPr>
@@ -2967,7 +2836,7 @@
     </w:p>
     <w:p>
       <w:pPr>
-        <w:pStyle w:val="BodyText"/>
+        <w:pStyle w:val="GvdeMetni"/>
         <w:numPr>
           <w:ilvl w:val="6"/>
           <w:numId w:val="17"/>
@@ -2991,7 +2860,7 @@
     </w:p>
     <w:p>
       <w:pPr>
-        <w:pStyle w:val="BodyText"/>
+        <w:pStyle w:val="GvdeMetni"/>
         <w:numPr>
           <w:ilvl w:val="6"/>
           <w:numId w:val="17"/>
@@ -3023,7 +2892,7 @@
     </w:p>
     <w:p>
       <w:pPr>
-        <w:pStyle w:val="BodyText"/>
+        <w:pStyle w:val="GvdeMetni"/>
         <w:spacing w:line="480" w:lineRule="auto"/>
         <w:ind w:left="1210"/>
         <w:rPr>
@@ -3036,7 +2905,7 @@
     </w:p>
     <w:p>
       <w:pPr>
-        <w:pStyle w:val="BodyText"/>
+        <w:pStyle w:val="GvdeMetni"/>
         <w:spacing w:line="480" w:lineRule="auto"/>
         <w:ind w:left="360"/>
         <w:rPr>
@@ -3060,7 +2929,7 @@
     </w:p>
     <w:p>
       <w:pPr>
-        <w:pStyle w:val="BodyText"/>
+        <w:pStyle w:val="GvdeMetni"/>
         <w:spacing w:line="480" w:lineRule="auto"/>
         <w:ind w:left="360"/>
         <w:rPr>
@@ -3089,7 +2958,7 @@
     </w:p>
     <w:p>
       <w:pPr>
-        <w:pStyle w:val="BodyText"/>
+        <w:pStyle w:val="GvdeMetni"/>
         <w:spacing w:line="480" w:lineRule="auto"/>
         <w:ind w:left="360"/>
         <w:rPr>
@@ -3118,7 +2987,7 @@
     </w:p>
     <w:p>
       <w:pPr>
-        <w:pStyle w:val="BodyText"/>
+        <w:pStyle w:val="GvdeMetni"/>
         <w:spacing w:line="480" w:lineRule="auto"/>
         <w:ind w:left="360"/>
         <w:rPr>
@@ -3141,7 +3010,7 @@
     </w:p>
     <w:p>
       <w:pPr>
-        <w:pStyle w:val="BodyText"/>
+        <w:pStyle w:val="GvdeMetni"/>
         <w:numPr>
           <w:ilvl w:val="0"/>
           <w:numId w:val="24"/>
@@ -3165,7 +3034,7 @@
     </w:p>
     <w:p>
       <w:pPr>
-        <w:pStyle w:val="BodyText"/>
+        <w:pStyle w:val="GvdeMetni"/>
         <w:spacing w:line="480" w:lineRule="auto"/>
         <w:ind w:left="360"/>
         <w:rPr>
@@ -3187,7 +3056,7 @@
     </w:p>
     <w:p>
       <w:pPr>
-        <w:pStyle w:val="BodyText"/>
+        <w:pStyle w:val="GvdeMetni"/>
         <w:numPr>
           <w:ilvl w:val="0"/>
           <w:numId w:val="24"/>
@@ -3211,7 +3080,7 @@
     </w:p>
     <w:p>
       <w:pPr>
-        <w:pStyle w:val="BodyText"/>
+        <w:pStyle w:val="GvdeMetni"/>
         <w:numPr>
           <w:ilvl w:val="0"/>
           <w:numId w:val="24"/>
@@ -3235,7 +3104,7 @@
     </w:p>
     <w:p>
       <w:pPr>
-        <w:pStyle w:val="BodyText"/>
+        <w:pStyle w:val="GvdeMetni"/>
         <w:spacing w:line="480" w:lineRule="auto"/>
         <w:ind w:left="360"/>
         <w:rPr>
@@ -3257,7 +3126,7 @@
     </w:p>
     <w:p>
       <w:pPr>
-        <w:pStyle w:val="BodyText"/>
+        <w:pStyle w:val="GvdeMetni"/>
         <w:numPr>
           <w:ilvl w:val="3"/>
           <w:numId w:val="16"/>
@@ -3281,7 +3150,7 @@
     </w:p>
     <w:p>
       <w:pPr>
-        <w:pStyle w:val="BodyText"/>
+        <w:pStyle w:val="GvdeMetni"/>
         <w:numPr>
           <w:ilvl w:val="3"/>
           <w:numId w:val="16"/>
@@ -3305,7 +3174,7 @@
     </w:p>
     <w:p>
       <w:pPr>
-        <w:pStyle w:val="BodyText"/>
+        <w:pStyle w:val="GvdeMetni"/>
         <w:numPr>
           <w:ilvl w:val="3"/>
           <w:numId w:val="16"/>
@@ -3337,7 +3206,7 @@
     </w:p>
     <w:p>
       <w:pPr>
-        <w:pStyle w:val="BodyText"/>
+        <w:pStyle w:val="GvdeMetni"/>
         <w:numPr>
           <w:ilvl w:val="3"/>
           <w:numId w:val="16"/>
@@ -3361,7 +3230,7 @@
     </w:p>
     <w:p>
       <w:pPr>
-        <w:pStyle w:val="BodyText"/>
+        <w:pStyle w:val="GvdeMetni"/>
         <w:numPr>
           <w:ilvl w:val="3"/>
           <w:numId w:val="16"/>
@@ -3385,7 +3254,7 @@
     </w:p>
     <w:p>
       <w:pPr>
-        <w:pStyle w:val="BodyText"/>
+        <w:pStyle w:val="GvdeMetni"/>
         <w:numPr>
           <w:ilvl w:val="3"/>
           <w:numId w:val="16"/>
@@ -3409,7 +3278,7 @@
     </w:p>
     <w:p>
       <w:pPr>
-        <w:pStyle w:val="BodyText"/>
+        <w:pStyle w:val="GvdeMetni"/>
         <w:spacing w:line="480" w:lineRule="auto"/>
         <w:ind w:left="360"/>
         <w:rPr>
@@ -3431,7 +3300,7 @@
     </w:p>
     <w:p>
       <w:pPr>
-        <w:pStyle w:val="BodyText"/>
+        <w:pStyle w:val="GvdeMetni"/>
         <w:numPr>
           <w:ilvl w:val="0"/>
           <w:numId w:val="24"/>
@@ -3455,7 +3324,7 @@
     </w:p>
     <w:p>
       <w:pPr>
-        <w:pStyle w:val="BodyText"/>
+        <w:pStyle w:val="GvdeMetni"/>
         <w:spacing w:line="480" w:lineRule="auto"/>
         <w:ind w:left="1080"/>
         <w:rPr>
@@ -3468,7 +3337,7 @@
     </w:p>
     <w:p>
       <w:pPr>
-        <w:pStyle w:val="BodyText"/>
+        <w:pStyle w:val="GvdeMetni"/>
         <w:spacing w:line="480" w:lineRule="auto"/>
         <w:ind w:left="360"/>
         <w:rPr>
@@ -3492,7 +3361,7 @@
     </w:p>
     <w:p>
       <w:pPr>
-        <w:pStyle w:val="BodyText"/>
+        <w:pStyle w:val="GvdeMetni"/>
         <w:spacing w:line="480" w:lineRule="auto"/>
         <w:ind w:left="360"/>
         <w:rPr>
@@ -3521,7 +3390,7 @@
     </w:p>
     <w:p>
       <w:pPr>
-        <w:pStyle w:val="BodyText"/>
+        <w:pStyle w:val="GvdeMetni"/>
         <w:spacing w:line="480" w:lineRule="auto"/>
         <w:ind w:left="360"/>
         <w:rPr>
@@ -3550,7 +3419,7 @@
     </w:p>
     <w:p>
       <w:pPr>
-        <w:pStyle w:val="BodyText"/>
+        <w:pStyle w:val="GvdeMetni"/>
         <w:spacing w:line="480" w:lineRule="auto"/>
         <w:ind w:left="360"/>
         <w:rPr>
@@ -3572,7 +3441,7 @@
     </w:p>
     <w:p>
       <w:pPr>
-        <w:pStyle w:val="BodyText"/>
+        <w:pStyle w:val="GvdeMetni"/>
         <w:numPr>
           <w:ilvl w:val="0"/>
           <w:numId w:val="24"/>
@@ -3597,7 +3466,7 @@
     </w:p>
     <w:p>
       <w:pPr>
-        <w:pStyle w:val="BodyText"/>
+        <w:pStyle w:val="GvdeMetni"/>
         <w:spacing w:line="480" w:lineRule="auto"/>
         <w:ind w:left="360"/>
         <w:rPr>
@@ -3619,7 +3488,7 @@
     </w:p>
     <w:p>
       <w:pPr>
-        <w:pStyle w:val="BodyText"/>
+        <w:pStyle w:val="GvdeMetni"/>
         <w:numPr>
           <w:ilvl w:val="0"/>
           <w:numId w:val="24"/>
@@ -3643,7 +3512,7 @@
     </w:p>
     <w:p>
       <w:pPr>
-        <w:pStyle w:val="BodyText"/>
+        <w:pStyle w:val="GvdeMetni"/>
         <w:spacing w:line="480" w:lineRule="auto"/>
         <w:ind w:left="360"/>
         <w:rPr>
@@ -3665,7 +3534,7 @@
     </w:p>
     <w:p>
       <w:pPr>
-        <w:pStyle w:val="BodyText"/>
+        <w:pStyle w:val="GvdeMetni"/>
         <w:spacing w:line="480" w:lineRule="auto"/>
         <w:ind w:left="850"/>
         <w:rPr>
@@ -3686,7 +3555,7 @@
     </w:p>
     <w:p>
       <w:pPr>
-        <w:pStyle w:val="BodyText"/>
+        <w:pStyle w:val="GvdeMetni"/>
         <w:spacing w:line="480" w:lineRule="auto"/>
         <w:ind w:left="850"/>
         <w:rPr>
@@ -3707,7 +3576,7 @@
     </w:p>
     <w:p>
       <w:pPr>
-        <w:pStyle w:val="BodyText"/>
+        <w:pStyle w:val="GvdeMetni"/>
         <w:spacing w:line="480" w:lineRule="auto"/>
         <w:ind w:left="850"/>
         <w:rPr>
@@ -3752,7 +3621,7 @@
     </w:p>
     <w:p>
       <w:pPr>
-        <w:pStyle w:val="BodyText"/>
+        <w:pStyle w:val="GvdeMetni"/>
         <w:spacing w:line="480" w:lineRule="auto"/>
         <w:ind w:left="850"/>
         <w:rPr>
@@ -3773,7 +3642,7 @@
     </w:p>
     <w:p>
       <w:pPr>
-        <w:pStyle w:val="BodyText"/>
+        <w:pStyle w:val="GvdeMetni"/>
         <w:spacing w:line="480" w:lineRule="auto"/>
         <w:ind w:left="850"/>
         <w:rPr>
@@ -3794,7 +3663,7 @@
     </w:p>
     <w:p>
       <w:pPr>
-        <w:pStyle w:val="BodyText"/>
+        <w:pStyle w:val="GvdeMetni"/>
         <w:spacing w:line="480" w:lineRule="auto"/>
         <w:ind w:left="360"/>
         <w:rPr>
@@ -3816,7 +3685,7 @@
     </w:p>
     <w:p>
       <w:pPr>
-        <w:pStyle w:val="BodyText"/>
+        <w:pStyle w:val="GvdeMetni"/>
         <w:numPr>
           <w:ilvl w:val="0"/>
           <w:numId w:val="24"/>
@@ -3840,7 +3709,7 @@
     </w:p>
     <w:p>
       <w:pPr>
-        <w:pStyle w:val="BodyText"/>
+        <w:pStyle w:val="GvdeMetni"/>
         <w:spacing w:line="480" w:lineRule="auto"/>
         <w:ind w:left="720"/>
         <w:rPr>
@@ -3852,7 +3721,7 @@
     </w:p>
     <w:p>
       <w:pPr>
-        <w:pStyle w:val="BodyText"/>
+        <w:pStyle w:val="GvdeMetni"/>
         <w:spacing w:line="480" w:lineRule="auto"/>
         <w:ind w:left="360"/>
         <w:rPr>
@@ -3876,7 +3745,7 @@
     </w:p>
     <w:p>
       <w:pPr>
-        <w:pStyle w:val="BodyText"/>
+        <w:pStyle w:val="GvdeMetni"/>
         <w:spacing w:line="480" w:lineRule="auto"/>
         <w:ind w:left="360"/>
         <w:rPr>
@@ -3905,7 +3774,7 @@
     </w:p>
     <w:p>
       <w:pPr>
-        <w:pStyle w:val="BodyText"/>
+        <w:pStyle w:val="GvdeMetni"/>
         <w:spacing w:line="480" w:lineRule="auto"/>
         <w:ind w:left="360"/>
         <w:rPr>
@@ -3934,7 +3803,7 @@
     </w:p>
     <w:p>
       <w:pPr>
-        <w:pStyle w:val="BodyText"/>
+        <w:pStyle w:val="GvdeMetni"/>
         <w:spacing w:line="480" w:lineRule="auto"/>
         <w:ind w:left="360"/>
         <w:rPr>
@@ -3956,7 +3825,7 @@
     </w:p>
     <w:p>
       <w:pPr>
-        <w:pStyle w:val="BodyText"/>
+        <w:pStyle w:val="GvdeMetni"/>
         <w:numPr>
           <w:ilvl w:val="0"/>
           <w:numId w:val="24"/>
@@ -3980,7 +3849,7 @@
     </w:p>
     <w:p>
       <w:pPr>
-        <w:pStyle w:val="BodyText"/>
+        <w:pStyle w:val="GvdeMetni"/>
         <w:spacing w:line="480" w:lineRule="auto"/>
         <w:ind w:left="360"/>
         <w:rPr>
@@ -4002,7 +3871,7 @@
     </w:p>
     <w:p>
       <w:pPr>
-        <w:pStyle w:val="BodyText"/>
+        <w:pStyle w:val="GvdeMetni"/>
         <w:numPr>
           <w:ilvl w:val="0"/>
           <w:numId w:val="24"/>
@@ -4026,7 +3895,7 @@
     </w:p>
     <w:p>
       <w:pPr>
-        <w:pStyle w:val="BodyText"/>
+        <w:pStyle w:val="GvdeMetni"/>
         <w:spacing w:line="480" w:lineRule="auto"/>
         <w:ind w:left="360"/>
         <w:rPr>
@@ -4049,7 +3918,7 @@
     </w:p>
     <w:p>
       <w:pPr>
-        <w:pStyle w:val="BodyText"/>
+        <w:pStyle w:val="GvdeMetni"/>
         <w:spacing w:line="480" w:lineRule="auto"/>
         <w:ind w:left="850"/>
         <w:rPr>
@@ -4070,7 +3939,7 @@
     </w:p>
     <w:p>
       <w:pPr>
-        <w:pStyle w:val="BodyText"/>
+        <w:pStyle w:val="GvdeMetni"/>
         <w:spacing w:line="480" w:lineRule="auto"/>
         <w:ind w:left="850"/>
         <w:rPr>
@@ -4091,7 +3960,7 @@
     </w:p>
     <w:p>
       <w:pPr>
-        <w:pStyle w:val="BodyText"/>
+        <w:pStyle w:val="GvdeMetni"/>
         <w:spacing w:line="480" w:lineRule="auto"/>
         <w:ind w:left="850"/>
         <w:rPr>
@@ -4136,7 +4005,7 @@
     </w:p>
     <w:p>
       <w:pPr>
-        <w:pStyle w:val="BodyText"/>
+        <w:pStyle w:val="GvdeMetni"/>
         <w:spacing w:line="480" w:lineRule="auto"/>
         <w:ind w:left="850"/>
         <w:rPr>
@@ -4157,7 +4026,7 @@
     </w:p>
     <w:p>
       <w:pPr>
-        <w:pStyle w:val="BodyText"/>
+        <w:pStyle w:val="GvdeMetni"/>
         <w:spacing w:line="480" w:lineRule="auto"/>
         <w:ind w:left="850"/>
         <w:rPr>
@@ -4189,7 +4058,7 @@
     </w:p>
     <w:p>
       <w:pPr>
-        <w:pStyle w:val="BodyText"/>
+        <w:pStyle w:val="GvdeMetni"/>
         <w:spacing w:line="480" w:lineRule="auto"/>
         <w:ind w:left="360"/>
         <w:rPr>
@@ -4211,7 +4080,7 @@
     </w:p>
     <w:p>
       <w:pPr>
-        <w:pStyle w:val="BodyText"/>
+        <w:pStyle w:val="GvdeMetni"/>
         <w:numPr>
           <w:ilvl w:val="0"/>
           <w:numId w:val="24"/>
@@ -4235,7 +4104,7 @@
     </w:p>
     <w:p>
       <w:pPr>
-        <w:pStyle w:val="BodyText"/>
+        <w:pStyle w:val="GvdeMetni"/>
         <w:spacing w:line="480" w:lineRule="auto"/>
         <w:ind w:left="850"/>
         <w:rPr>
@@ -4249,26 +4118,26 @@
     </w:p>
     <w:p>
       <w:pPr>
-        <w:pStyle w:val="Heading3"/>
+        <w:pStyle w:val="Balk3"/>
         <w:numPr>
           <w:ilvl w:val="0"/>
           <w:numId w:val="19"/>
         </w:numPr>
       </w:pPr>
-      <w:bookmarkStart w:id="9" w:name="_Toc495093640"/>
+      <w:bookmarkStart w:id="10" w:name="_Toc495093640"/>
       <w:r>
         <w:t>Object and Class Model</w:t>
       </w:r>
-      <w:bookmarkEnd w:id="9"/>
-    </w:p>
-    <w:p>
-      <w:pPr>
-        <w:pStyle w:val="BodyText"/>
-      </w:pPr>
-    </w:p>
-    <w:p>
-      <w:pPr>
-        <w:pStyle w:val="BodyText"/>
+      <w:bookmarkEnd w:id="10"/>
+    </w:p>
+    <w:p>
+      <w:pPr>
+        <w:pStyle w:val="GvdeMetni"/>
+      </w:pPr>
+    </w:p>
+    <w:p>
+      <w:pPr>
+        <w:pStyle w:val="GvdeMetni"/>
         <w:numPr>
           <w:ilvl w:val="0"/>
           <w:numId w:val="24"/>
@@ -4286,16 +4155,7 @@
           <w:sz w:val="20"/>
           <w:szCs w:val="20"/>
         </w:rPr>
-        <w:t xml:space="preserve"> [2</w:t>
-      </w:r>
-      <w:bookmarkStart w:id="10" w:name="_GoBack"/>
-      <w:bookmarkEnd w:id="10"/>
-      <w:r>
-        <w:rPr>
-          <w:sz w:val="20"/>
-          <w:szCs w:val="20"/>
-        </w:rPr>
-        <w:t>]</w:t>
+        <w:t xml:space="preserve"> [2]</w:t>
       </w:r>
     </w:p>
     <w:p>
@@ -4354,7 +4214,7 @@
     </w:p>
     <w:p>
       <w:pPr>
-        <w:pStyle w:val="Heading3"/>
+        <w:pStyle w:val="Balk3"/>
         <w:numPr>
           <w:ilvl w:val="0"/>
           <w:numId w:val="20"/>
@@ -4368,27 +4228,27 @@
     </w:p>
     <w:p>
       <w:pPr>
-        <w:pStyle w:val="BodyText"/>
-      </w:pPr>
-    </w:p>
-    <w:p>
-      <w:pPr>
-        <w:pStyle w:val="BodyText"/>
-      </w:pPr>
-    </w:p>
-    <w:p>
-      <w:pPr>
-        <w:pStyle w:val="BodyText"/>
-      </w:pPr>
-    </w:p>
-    <w:p>
-      <w:pPr>
-        <w:pStyle w:val="BodyText"/>
-      </w:pPr>
-    </w:p>
-    <w:p>
-      <w:pPr>
-        <w:pStyle w:val="Heading3"/>
+        <w:pStyle w:val="GvdeMetni"/>
+      </w:pPr>
+    </w:p>
+    <w:p>
+      <w:pPr>
+        <w:pStyle w:val="GvdeMetni"/>
+      </w:pPr>
+    </w:p>
+    <w:p>
+      <w:pPr>
+        <w:pStyle w:val="GvdeMetni"/>
+      </w:pPr>
+    </w:p>
+    <w:p>
+      <w:pPr>
+        <w:pStyle w:val="GvdeMetni"/>
+      </w:pPr>
+    </w:p>
+    <w:p>
+      <w:pPr>
+        <w:pStyle w:val="Balk3"/>
         <w:numPr>
           <w:ilvl w:val="0"/>
           <w:numId w:val="19"/>
@@ -4402,12 +4262,12 @@
     </w:p>
     <w:p>
       <w:pPr>
-        <w:pStyle w:val="BodyText"/>
-      </w:pPr>
-    </w:p>
-    <w:p>
-      <w:pPr>
-        <w:pStyle w:val="BodyText"/>
+        <w:pStyle w:val="GvdeMetni"/>
+      </w:pPr>
+    </w:p>
+    <w:p>
+      <w:pPr>
+        <w:pStyle w:val="GvdeMetni"/>
         <w:numPr>
           <w:ilvl w:val="0"/>
           <w:numId w:val="24"/>
@@ -4438,7 +4298,7 @@
     </w:p>
     <w:p>
       <w:pPr>
-        <w:pStyle w:val="BodyText"/>
+        <w:pStyle w:val="GvdeMetni"/>
         <w:spacing w:line="480" w:lineRule="auto"/>
         <w:ind w:left="850"/>
         <w:rPr>
@@ -4522,7 +4382,7 @@
     </w:p>
     <w:p>
       <w:pPr>
-        <w:pStyle w:val="BodyText"/>
+        <w:pStyle w:val="GvdeMetni"/>
         <w:spacing w:line="480" w:lineRule="auto"/>
         <w:ind w:left="850"/>
         <w:rPr>
@@ -4602,7 +4462,7 @@
     </w:p>
     <w:p>
       <w:pPr>
-        <w:pStyle w:val="BodyText"/>
+        <w:pStyle w:val="GvdeMetni"/>
         <w:spacing w:line="480" w:lineRule="auto"/>
         <w:ind w:left="850"/>
         <w:rPr>
@@ -4681,7 +4541,7 @@
     </w:p>
     <w:p>
       <w:pPr>
-        <w:pStyle w:val="BodyText"/>
+        <w:pStyle w:val="GvdeMetni"/>
         <w:spacing w:line="480" w:lineRule="auto"/>
         <w:ind w:left="850"/>
         <w:rPr>
@@ -4761,7 +4621,7 @@
     </w:p>
     <w:p>
       <w:pPr>
-        <w:pStyle w:val="BodyText"/>
+        <w:pStyle w:val="GvdeMetni"/>
         <w:spacing w:line="480" w:lineRule="auto"/>
         <w:ind w:left="850"/>
         <w:rPr>
@@ -4850,7 +4710,7 @@
     </w:p>
     <w:p>
       <w:pPr>
-        <w:pStyle w:val="BodyText"/>
+        <w:pStyle w:val="GvdeMetni"/>
         <w:spacing w:line="480" w:lineRule="auto"/>
         <w:ind w:left="850"/>
         <w:rPr>
@@ -4930,12 +4790,12 @@
     </w:p>
     <w:p>
       <w:pPr>
-        <w:pStyle w:val="BodyText"/>
-      </w:pPr>
-    </w:p>
-    <w:p>
-      <w:pPr>
-        <w:pStyle w:val="Heading1"/>
+        <w:pStyle w:val="GvdeMetni"/>
+      </w:pPr>
+    </w:p>
+    <w:p>
+      <w:pPr>
+        <w:pStyle w:val="Balk1"/>
         <w:numPr>
           <w:ilvl w:val="0"/>
           <w:numId w:val="21"/>
@@ -4952,7 +4812,7 @@
     </w:p>
     <w:p>
       <w:pPr>
-        <w:pStyle w:val="BodyText"/>
+        <w:pStyle w:val="GvdeMetni"/>
       </w:pPr>
       <w:r>
         <w:rPr>
@@ -4963,7 +4823,7 @@
     </w:p>
     <w:p>
       <w:pPr>
-        <w:pStyle w:val="Heading1"/>
+        <w:pStyle w:val="Balk1"/>
         <w:numPr>
           <w:ilvl w:val="0"/>
           <w:numId w:val="9"/>
@@ -4983,7 +4843,7 @@
     </w:p>
     <w:p>
       <w:pPr>
-        <w:pStyle w:val="BodyText"/>
+        <w:pStyle w:val="GvdeMetni"/>
         <w:ind w:firstLine="360"/>
         <w:rPr>
           <w:rFonts w:eastAsia="Times New Roman"/>
@@ -4995,7 +4855,7 @@
       <w:hyperlink r:id="rId20" w:history="1">
         <w:r>
           <w:rPr>
-            <w:rStyle w:val="Hyperlink"/>
+            <w:rStyle w:val="Kpr"/>
             <w:rFonts w:ascii="Helvetica" w:eastAsia="Times New Roman" w:hAnsi="Helvetica"/>
             <w:color w:val="0366D6"/>
             <w:u w:val="none"/>
@@ -5007,7 +4867,7 @@
     </w:p>
     <w:p>
       <w:pPr>
-        <w:pStyle w:val="BodyText"/>
+        <w:pStyle w:val="GvdeMetni"/>
         <w:ind w:firstLine="360"/>
         <w:rPr>
           <w:rFonts w:eastAsia="Times New Roman"/>
@@ -5022,7 +4882,7 @@
     </w:p>
     <w:p>
       <w:pPr>
-        <w:pStyle w:val="BodyText"/>
+        <w:pStyle w:val="GvdeMetni"/>
         <w:ind w:firstLine="360"/>
       </w:pPr>
       <w:r>
@@ -5053,7 +4913,7 @@
 </file>
 
 <file path=word/endnotes.xml><?xml version="1.0" encoding="utf-8"?>
-<w:endnotes xmlns:wpc="http://schemas.microsoft.com/office/word/2010/wordprocessingCanvas" xmlns:mo="http://schemas.microsoft.com/office/mac/office/2008/main" xmlns:mc="http://schemas.openxmlformats.org/markup-compatibility/2006" xmlns:mv="urn:schemas-microsoft-com:mac:vml" xmlns:o="urn:schemas-microsoft-com:office:office" xmlns:r="http://schemas.openxmlformats.org/officeDocument/2006/relationships" xmlns:m="http://schemas.openxmlformats.org/officeDocument/2006/math" xmlns:v="urn:schemas-microsoft-com:vml" xmlns:wp14="http://schemas.microsoft.com/office/word/2010/wordprocessingDrawing" xmlns:wp="http://schemas.openxmlformats.org/drawingml/2006/wordprocessingDrawing" xmlns:w10="urn:schemas-microsoft-com:office:word" xmlns:w="http://schemas.openxmlformats.org/wordprocessingml/2006/main" xmlns:w14="http://schemas.microsoft.com/office/word/2010/wordml" xmlns:w15="http://schemas.microsoft.com/office/word/2012/wordml" xmlns:wpg="http://schemas.microsoft.com/office/word/2010/wordprocessingGroup" xmlns:wpi="http://schemas.microsoft.com/office/word/2010/wordprocessingInk" xmlns:wne="http://schemas.microsoft.com/office/word/2006/wordml" xmlns:wps="http://schemas.microsoft.com/office/word/2010/wordprocessingShape" mc:Ignorable="w14 w15 wp14">
+<w:endnotes xmlns:wpc="http://schemas.microsoft.com/office/word/2010/wordprocessingCanvas" xmlns:cx="http://schemas.microsoft.com/office/drawing/2014/chartex" xmlns:cx1="http://schemas.microsoft.com/office/drawing/2015/9/8/chartex" xmlns:mc="http://schemas.openxmlformats.org/markup-compatibility/2006" xmlns:o="urn:schemas-microsoft-com:office:office" xmlns:r="http://schemas.openxmlformats.org/officeDocument/2006/relationships" xmlns:m="http://schemas.openxmlformats.org/officeDocument/2006/math" xmlns:v="urn:schemas-microsoft-com:vml" xmlns:wp14="http://schemas.microsoft.com/office/word/2010/wordprocessingDrawing" xmlns:wp="http://schemas.openxmlformats.org/drawingml/2006/wordprocessingDrawing" xmlns:w10="urn:schemas-microsoft-com:office:word" xmlns:w="http://schemas.openxmlformats.org/wordprocessingml/2006/main" xmlns:w14="http://schemas.microsoft.com/office/word/2010/wordml" xmlns:w15="http://schemas.microsoft.com/office/word/2012/wordml" xmlns:w16se="http://schemas.microsoft.com/office/word/2015/wordml/symex" xmlns:wpg="http://schemas.microsoft.com/office/word/2010/wordprocessingGroup" xmlns:wpi="http://schemas.microsoft.com/office/word/2010/wordprocessingInk" xmlns:wne="http://schemas.microsoft.com/office/word/2006/wordml" xmlns:wps="http://schemas.microsoft.com/office/word/2010/wordprocessingShape" mc:Ignorable="w14 w15 w16se wp14">
   <w:endnote w:type="separator" w:id="-1">
     <w:p>
       <w:r>
@@ -5072,10 +4932,10 @@
 </file>
 
 <file path=word/footer1.xml><?xml version="1.0" encoding="utf-8"?>
-<w:ftr xmlns:wpc="http://schemas.microsoft.com/office/word/2010/wordprocessingCanvas" xmlns:mo="http://schemas.microsoft.com/office/mac/office/2008/main" xmlns:mc="http://schemas.openxmlformats.org/markup-compatibility/2006" xmlns:mv="urn:schemas-microsoft-com:mac:vml" xmlns:o="urn:schemas-microsoft-com:office:office" xmlns:r="http://schemas.openxmlformats.org/officeDocument/2006/relationships" xmlns:m="http://schemas.openxmlformats.org/officeDocument/2006/math" xmlns:v="urn:schemas-microsoft-com:vml" xmlns:wp14="http://schemas.microsoft.com/office/word/2010/wordprocessingDrawing" xmlns:wp="http://schemas.openxmlformats.org/drawingml/2006/wordprocessingDrawing" xmlns:w10="urn:schemas-microsoft-com:office:word" xmlns:w="http://schemas.openxmlformats.org/wordprocessingml/2006/main" xmlns:w14="http://schemas.microsoft.com/office/word/2010/wordml" xmlns:w15="http://schemas.microsoft.com/office/word/2012/wordml" xmlns:wpg="http://schemas.microsoft.com/office/word/2010/wordprocessingGroup" xmlns:wpi="http://schemas.microsoft.com/office/word/2010/wordprocessingInk" xmlns:wne="http://schemas.microsoft.com/office/word/2006/wordml" xmlns:wps="http://schemas.microsoft.com/office/word/2010/wordprocessingShape" mc:Ignorable="w14 w15 wp14">
+<w:ftr xmlns:wpc="http://schemas.microsoft.com/office/word/2010/wordprocessingCanvas" xmlns:cx="http://schemas.microsoft.com/office/drawing/2014/chartex" xmlns:cx1="http://schemas.microsoft.com/office/drawing/2015/9/8/chartex" xmlns:mc="http://schemas.openxmlformats.org/markup-compatibility/2006" xmlns:o="urn:schemas-microsoft-com:office:office" xmlns:r="http://schemas.openxmlformats.org/officeDocument/2006/relationships" xmlns:m="http://schemas.openxmlformats.org/officeDocument/2006/math" xmlns:v="urn:schemas-microsoft-com:vml" xmlns:wp14="http://schemas.microsoft.com/office/word/2010/wordprocessingDrawing" xmlns:wp="http://schemas.openxmlformats.org/drawingml/2006/wordprocessingDrawing" xmlns:w10="urn:schemas-microsoft-com:office:word" xmlns:w="http://schemas.openxmlformats.org/wordprocessingml/2006/main" xmlns:w14="http://schemas.microsoft.com/office/word/2010/wordml" xmlns:w15="http://schemas.microsoft.com/office/word/2012/wordml" xmlns:w16se="http://schemas.microsoft.com/office/word/2015/wordml/symex" xmlns:wpg="http://schemas.microsoft.com/office/word/2010/wordprocessingGroup" xmlns:wpi="http://schemas.microsoft.com/office/word/2010/wordprocessingInk" xmlns:wne="http://schemas.microsoft.com/office/word/2006/wordml" xmlns:wps="http://schemas.microsoft.com/office/word/2010/wordprocessingShape" mc:Ignorable="w14 w15 w16se wp14">
   <w:p>
     <w:pPr>
-      <w:pStyle w:val="Footer"/>
+      <w:pStyle w:val="AltBilgi"/>
       <w:tabs>
         <w:tab w:val="clear" w:pos="8640"/>
         <w:tab w:val="right" w:pos="8280"/>
@@ -5105,7 +4965,7 @@
 </file>
 
 <file path=word/footer2.xml><?xml version="1.0" encoding="utf-8"?>
-<w:ftr xmlns:wpc="http://schemas.microsoft.com/office/word/2010/wordprocessingCanvas" xmlns:mo="http://schemas.microsoft.com/office/mac/office/2008/main" xmlns:mc="http://schemas.openxmlformats.org/markup-compatibility/2006" xmlns:mv="urn:schemas-microsoft-com:mac:vml" xmlns:o="urn:schemas-microsoft-com:office:office" xmlns:r="http://schemas.openxmlformats.org/officeDocument/2006/relationships" xmlns:m="http://schemas.openxmlformats.org/officeDocument/2006/math" xmlns:v="urn:schemas-microsoft-com:vml" xmlns:wp14="http://schemas.microsoft.com/office/word/2010/wordprocessingDrawing" xmlns:wp="http://schemas.openxmlformats.org/drawingml/2006/wordprocessingDrawing" xmlns:w10="urn:schemas-microsoft-com:office:word" xmlns:w="http://schemas.openxmlformats.org/wordprocessingml/2006/main" xmlns:w14="http://schemas.microsoft.com/office/word/2010/wordml" xmlns:w15="http://schemas.microsoft.com/office/word/2012/wordml" xmlns:wpg="http://schemas.microsoft.com/office/word/2010/wordprocessingGroup" xmlns:wpi="http://schemas.microsoft.com/office/word/2010/wordprocessingInk" xmlns:wne="http://schemas.microsoft.com/office/word/2006/wordml" xmlns:wps="http://schemas.microsoft.com/office/word/2010/wordprocessingShape" mc:Ignorable="w14 w15 wp14">
+<w:ftr xmlns:wpc="http://schemas.microsoft.com/office/word/2010/wordprocessingCanvas" xmlns:cx="http://schemas.microsoft.com/office/drawing/2014/chartex" xmlns:cx1="http://schemas.microsoft.com/office/drawing/2015/9/8/chartex" xmlns:mc="http://schemas.openxmlformats.org/markup-compatibility/2006" xmlns:o="urn:schemas-microsoft-com:office:office" xmlns:r="http://schemas.openxmlformats.org/officeDocument/2006/relationships" xmlns:m="http://schemas.openxmlformats.org/officeDocument/2006/math" xmlns:v="urn:schemas-microsoft-com:vml" xmlns:wp14="http://schemas.microsoft.com/office/word/2010/wordprocessingDrawing" xmlns:wp="http://schemas.openxmlformats.org/drawingml/2006/wordprocessingDrawing" xmlns:w10="urn:schemas-microsoft-com:office:word" xmlns:w="http://schemas.openxmlformats.org/wordprocessingml/2006/main" xmlns:w14="http://schemas.microsoft.com/office/word/2010/wordml" xmlns:w15="http://schemas.microsoft.com/office/word/2012/wordml" xmlns:w16se="http://schemas.microsoft.com/office/word/2015/wordml/symex" xmlns:wpg="http://schemas.microsoft.com/office/word/2010/wordprocessingGroup" xmlns:wpi="http://schemas.microsoft.com/office/word/2010/wordprocessingInk" xmlns:wne="http://schemas.microsoft.com/office/word/2006/wordml" xmlns:wps="http://schemas.microsoft.com/office/word/2010/wordprocessingShape" mc:Ignorable="w14 w15 w16se wp14">
   <w:p>
     <w:pPr>
       <w:pStyle w:val="HeaderFooter"/>
@@ -5115,10 +4975,10 @@
 </file>
 
 <file path=word/footer3.xml><?xml version="1.0" encoding="utf-8"?>
-<w:ftr xmlns:wpc="http://schemas.microsoft.com/office/word/2010/wordprocessingCanvas" xmlns:mo="http://schemas.microsoft.com/office/mac/office/2008/main" xmlns:mc="http://schemas.openxmlformats.org/markup-compatibility/2006" xmlns:mv="urn:schemas-microsoft-com:mac:vml" xmlns:o="urn:schemas-microsoft-com:office:office" xmlns:r="http://schemas.openxmlformats.org/officeDocument/2006/relationships" xmlns:m="http://schemas.openxmlformats.org/officeDocument/2006/math" xmlns:v="urn:schemas-microsoft-com:vml" xmlns:wp14="http://schemas.microsoft.com/office/word/2010/wordprocessingDrawing" xmlns:wp="http://schemas.openxmlformats.org/drawingml/2006/wordprocessingDrawing" xmlns:w10="urn:schemas-microsoft-com:office:word" xmlns:w="http://schemas.openxmlformats.org/wordprocessingml/2006/main" xmlns:w14="http://schemas.microsoft.com/office/word/2010/wordml" xmlns:w15="http://schemas.microsoft.com/office/word/2012/wordml" xmlns:wpg="http://schemas.microsoft.com/office/word/2010/wordprocessingGroup" xmlns:wpi="http://schemas.microsoft.com/office/word/2010/wordprocessingInk" xmlns:wne="http://schemas.microsoft.com/office/word/2006/wordml" xmlns:wps="http://schemas.microsoft.com/office/word/2010/wordprocessingShape" mc:Ignorable="w14 w15 wp14">
+<w:ftr xmlns:wpc="http://schemas.microsoft.com/office/word/2010/wordprocessingCanvas" xmlns:cx="http://schemas.microsoft.com/office/drawing/2014/chartex" xmlns:cx1="http://schemas.microsoft.com/office/drawing/2015/9/8/chartex" xmlns:mc="http://schemas.openxmlformats.org/markup-compatibility/2006" xmlns:o="urn:schemas-microsoft-com:office:office" xmlns:r="http://schemas.openxmlformats.org/officeDocument/2006/relationships" xmlns:m="http://schemas.openxmlformats.org/officeDocument/2006/math" xmlns:v="urn:schemas-microsoft-com:vml" xmlns:wp14="http://schemas.microsoft.com/office/word/2010/wordprocessingDrawing" xmlns:wp="http://schemas.openxmlformats.org/drawingml/2006/wordprocessingDrawing" xmlns:w10="urn:schemas-microsoft-com:office:word" xmlns:w="http://schemas.openxmlformats.org/wordprocessingml/2006/main" xmlns:w14="http://schemas.microsoft.com/office/word/2010/wordml" xmlns:w15="http://schemas.microsoft.com/office/word/2012/wordml" xmlns:w16se="http://schemas.microsoft.com/office/word/2015/wordml/symex" xmlns:wpg="http://schemas.microsoft.com/office/word/2010/wordprocessingGroup" xmlns:wpi="http://schemas.microsoft.com/office/word/2010/wordprocessingInk" xmlns:wne="http://schemas.microsoft.com/office/word/2006/wordml" xmlns:wps="http://schemas.microsoft.com/office/word/2010/wordprocessingShape" mc:Ignorable="w14 w15 w16se wp14">
   <w:p>
     <w:pPr>
-      <w:pStyle w:val="Footer"/>
+      <w:pStyle w:val="AltBilgi"/>
       <w:tabs>
         <w:tab w:val="clear" w:pos="8640"/>
         <w:tab w:val="right" w:pos="8280"/>
@@ -5138,7 +4998,7 @@
       <w:rPr>
         <w:noProof/>
       </w:rPr>
-      <w:t>7</w:t>
+      <w:t>3</w:t>
     </w:r>
     <w:r>
       <w:fldChar w:fldCharType="end"/>
@@ -5148,7 +5008,7 @@
 </file>
 
 <file path=word/footer4.xml><?xml version="1.0" encoding="utf-8"?>
-<w:ftr xmlns:wpc="http://schemas.microsoft.com/office/word/2010/wordprocessingCanvas" xmlns:mo="http://schemas.microsoft.com/office/mac/office/2008/main" xmlns:mc="http://schemas.openxmlformats.org/markup-compatibility/2006" xmlns:mv="urn:schemas-microsoft-com:mac:vml" xmlns:o="urn:schemas-microsoft-com:office:office" xmlns:r="http://schemas.openxmlformats.org/officeDocument/2006/relationships" xmlns:m="http://schemas.openxmlformats.org/officeDocument/2006/math" xmlns:v="urn:schemas-microsoft-com:vml" xmlns:wp14="http://schemas.microsoft.com/office/word/2010/wordprocessingDrawing" xmlns:wp="http://schemas.openxmlformats.org/drawingml/2006/wordprocessingDrawing" xmlns:w10="urn:schemas-microsoft-com:office:word" xmlns:w="http://schemas.openxmlformats.org/wordprocessingml/2006/main" xmlns:w14="http://schemas.microsoft.com/office/word/2010/wordml" xmlns:w15="http://schemas.microsoft.com/office/word/2012/wordml" xmlns:wpg="http://schemas.microsoft.com/office/word/2010/wordprocessingGroup" xmlns:wpi="http://schemas.microsoft.com/office/word/2010/wordprocessingInk" xmlns:wne="http://schemas.microsoft.com/office/word/2006/wordml" xmlns:wps="http://schemas.microsoft.com/office/word/2010/wordprocessingShape" mc:Ignorable="w14 w15 wp14">
+<w:ftr xmlns:wpc="http://schemas.microsoft.com/office/word/2010/wordprocessingCanvas" xmlns:cx="http://schemas.microsoft.com/office/drawing/2014/chartex" xmlns:cx1="http://schemas.microsoft.com/office/drawing/2015/9/8/chartex" xmlns:mc="http://schemas.openxmlformats.org/markup-compatibility/2006" xmlns:o="urn:schemas-microsoft-com:office:office" xmlns:r="http://schemas.openxmlformats.org/officeDocument/2006/relationships" xmlns:m="http://schemas.openxmlformats.org/officeDocument/2006/math" xmlns:v="urn:schemas-microsoft-com:vml" xmlns:wp14="http://schemas.microsoft.com/office/word/2010/wordprocessingDrawing" xmlns:wp="http://schemas.openxmlformats.org/drawingml/2006/wordprocessingDrawing" xmlns:w10="urn:schemas-microsoft-com:office:word" xmlns:w="http://schemas.openxmlformats.org/wordprocessingml/2006/main" xmlns:w14="http://schemas.microsoft.com/office/word/2010/wordml" xmlns:w15="http://schemas.microsoft.com/office/word/2012/wordml" xmlns:w16se="http://schemas.microsoft.com/office/word/2015/wordml/symex" xmlns:wpg="http://schemas.microsoft.com/office/word/2010/wordprocessingGroup" xmlns:wpi="http://schemas.microsoft.com/office/word/2010/wordprocessingInk" xmlns:wne="http://schemas.microsoft.com/office/word/2006/wordml" xmlns:wps="http://schemas.microsoft.com/office/word/2010/wordprocessingShape" mc:Ignorable="w14 w15 w16se wp14">
   <w:p>
     <w:pPr>
       <w:pStyle w:val="HeaderFooter"/>
@@ -5158,7 +5018,7 @@
 </file>
 
 <file path=word/footnotes.xml><?xml version="1.0" encoding="utf-8"?>
-<w:footnotes xmlns:wpc="http://schemas.microsoft.com/office/word/2010/wordprocessingCanvas" xmlns:mo="http://schemas.microsoft.com/office/mac/office/2008/main" xmlns:mc="http://schemas.openxmlformats.org/markup-compatibility/2006" xmlns:mv="urn:schemas-microsoft-com:mac:vml" xmlns:o="urn:schemas-microsoft-com:office:office" xmlns:r="http://schemas.openxmlformats.org/officeDocument/2006/relationships" xmlns:m="http://schemas.openxmlformats.org/officeDocument/2006/math" xmlns:v="urn:schemas-microsoft-com:vml" xmlns:wp14="http://schemas.microsoft.com/office/word/2010/wordprocessingDrawing" xmlns:wp="http://schemas.openxmlformats.org/drawingml/2006/wordprocessingDrawing" xmlns:w10="urn:schemas-microsoft-com:office:word" xmlns:w="http://schemas.openxmlformats.org/wordprocessingml/2006/main" xmlns:w14="http://schemas.microsoft.com/office/word/2010/wordml" xmlns:w15="http://schemas.microsoft.com/office/word/2012/wordml" xmlns:wpg="http://schemas.microsoft.com/office/word/2010/wordprocessingGroup" xmlns:wpi="http://schemas.microsoft.com/office/word/2010/wordprocessingInk" xmlns:wne="http://schemas.microsoft.com/office/word/2006/wordml" xmlns:wps="http://schemas.microsoft.com/office/word/2010/wordprocessingShape" mc:Ignorable="w14 w15 wp14">
+<w:footnotes xmlns:wpc="http://schemas.microsoft.com/office/word/2010/wordprocessingCanvas" xmlns:cx="http://schemas.microsoft.com/office/drawing/2014/chartex" xmlns:cx1="http://schemas.microsoft.com/office/drawing/2015/9/8/chartex" xmlns:mc="http://schemas.openxmlformats.org/markup-compatibility/2006" xmlns:o="urn:schemas-microsoft-com:office:office" xmlns:r="http://schemas.openxmlformats.org/officeDocument/2006/relationships" xmlns:m="http://schemas.openxmlformats.org/officeDocument/2006/math" xmlns:v="urn:schemas-microsoft-com:vml" xmlns:wp14="http://schemas.microsoft.com/office/word/2010/wordprocessingDrawing" xmlns:wp="http://schemas.openxmlformats.org/drawingml/2006/wordprocessingDrawing" xmlns:w10="urn:schemas-microsoft-com:office:word" xmlns:w="http://schemas.openxmlformats.org/wordprocessingml/2006/main" xmlns:w14="http://schemas.microsoft.com/office/word/2010/wordml" xmlns:w15="http://schemas.microsoft.com/office/word/2012/wordml" xmlns:w16se="http://schemas.microsoft.com/office/word/2015/wordml/symex" xmlns:wpg="http://schemas.microsoft.com/office/word/2010/wordprocessingGroup" xmlns:wpi="http://schemas.microsoft.com/office/word/2010/wordprocessingInk" xmlns:wne="http://schemas.microsoft.com/office/word/2006/wordml" xmlns:wps="http://schemas.microsoft.com/office/word/2010/wordprocessingShape" mc:Ignorable="w14 w15 w16se wp14">
   <w:footnote w:type="separator" w:id="-1">
     <w:p>
       <w:r>
@@ -5177,7 +5037,7 @@
 </file>
 
 <file path=word/header1.xml><?xml version="1.0" encoding="utf-8"?>
-<w:hdr xmlns:wpc="http://schemas.microsoft.com/office/word/2010/wordprocessingCanvas" xmlns:mo="http://schemas.microsoft.com/office/mac/office/2008/main" xmlns:mc="http://schemas.openxmlformats.org/markup-compatibility/2006" xmlns:mv="urn:schemas-microsoft-com:mac:vml" xmlns:o="urn:schemas-microsoft-com:office:office" xmlns:r="http://schemas.openxmlformats.org/officeDocument/2006/relationships" xmlns:m="http://schemas.openxmlformats.org/officeDocument/2006/math" xmlns:v="urn:schemas-microsoft-com:vml" xmlns:wp14="http://schemas.microsoft.com/office/word/2010/wordprocessingDrawing" xmlns:wp="http://schemas.openxmlformats.org/drawingml/2006/wordprocessingDrawing" xmlns:w10="urn:schemas-microsoft-com:office:word" xmlns:w="http://schemas.openxmlformats.org/wordprocessingml/2006/main" xmlns:w14="http://schemas.microsoft.com/office/word/2010/wordml" xmlns:w15="http://schemas.microsoft.com/office/word/2012/wordml" xmlns:wpg="http://schemas.microsoft.com/office/word/2010/wordprocessingGroup" xmlns:wpi="http://schemas.microsoft.com/office/word/2010/wordprocessingInk" xmlns:wne="http://schemas.microsoft.com/office/word/2006/wordml" xmlns:wps="http://schemas.microsoft.com/office/word/2010/wordprocessingShape" mc:Ignorable="w14 w15 wp14">
+<w:hdr xmlns:wpc="http://schemas.microsoft.com/office/word/2010/wordprocessingCanvas" xmlns:cx="http://schemas.microsoft.com/office/drawing/2014/chartex" xmlns:cx1="http://schemas.microsoft.com/office/drawing/2015/9/8/chartex" xmlns:mc="http://schemas.openxmlformats.org/markup-compatibility/2006" xmlns:o="urn:schemas-microsoft-com:office:office" xmlns:r="http://schemas.openxmlformats.org/officeDocument/2006/relationships" xmlns:m="http://schemas.openxmlformats.org/officeDocument/2006/math" xmlns:v="urn:schemas-microsoft-com:vml" xmlns:wp14="http://schemas.microsoft.com/office/word/2010/wordprocessingDrawing" xmlns:wp="http://schemas.openxmlformats.org/drawingml/2006/wordprocessingDrawing" xmlns:w10="urn:schemas-microsoft-com:office:word" xmlns:w="http://schemas.openxmlformats.org/wordprocessingml/2006/main" xmlns:w14="http://schemas.microsoft.com/office/word/2010/wordml" xmlns:w15="http://schemas.microsoft.com/office/word/2012/wordml" xmlns:w16se="http://schemas.microsoft.com/office/word/2015/wordml/symex" xmlns:wpg="http://schemas.microsoft.com/office/word/2010/wordprocessingGroup" xmlns:wpi="http://schemas.microsoft.com/office/word/2010/wordprocessingInk" xmlns:wne="http://schemas.microsoft.com/office/word/2006/wordml" xmlns:wps="http://schemas.microsoft.com/office/word/2010/wordprocessingShape" mc:Ignorable="w14 w15 w16se wp14">
   <w:p>
     <w:pPr>
       <w:pStyle w:val="HeaderFooter"/>
@@ -5187,7 +5047,7 @@
 </file>
 
 <file path=word/header2.xml><?xml version="1.0" encoding="utf-8"?>
-<w:hdr xmlns:wpc="http://schemas.microsoft.com/office/word/2010/wordprocessingCanvas" xmlns:mo="http://schemas.microsoft.com/office/mac/office/2008/main" xmlns:mc="http://schemas.openxmlformats.org/markup-compatibility/2006" xmlns:mv="urn:schemas-microsoft-com:mac:vml" xmlns:o="urn:schemas-microsoft-com:office:office" xmlns:r="http://schemas.openxmlformats.org/officeDocument/2006/relationships" xmlns:m="http://schemas.openxmlformats.org/officeDocument/2006/math" xmlns:v="urn:schemas-microsoft-com:vml" xmlns:wp14="http://schemas.microsoft.com/office/word/2010/wordprocessingDrawing" xmlns:wp="http://schemas.openxmlformats.org/drawingml/2006/wordprocessingDrawing" xmlns:w10="urn:schemas-microsoft-com:office:word" xmlns:w="http://schemas.openxmlformats.org/wordprocessingml/2006/main" xmlns:w14="http://schemas.microsoft.com/office/word/2010/wordml" xmlns:w15="http://schemas.microsoft.com/office/word/2012/wordml" xmlns:wpg="http://schemas.microsoft.com/office/word/2010/wordprocessingGroup" xmlns:wpi="http://schemas.microsoft.com/office/word/2010/wordprocessingInk" xmlns:wne="http://schemas.microsoft.com/office/word/2006/wordml" xmlns:wps="http://schemas.microsoft.com/office/word/2010/wordprocessingShape" mc:Ignorable="w14 w15 wp14">
+<w:hdr xmlns:wpc="http://schemas.microsoft.com/office/word/2010/wordprocessingCanvas" xmlns:cx="http://schemas.microsoft.com/office/drawing/2014/chartex" xmlns:cx1="http://schemas.microsoft.com/office/drawing/2015/9/8/chartex" xmlns:mc="http://schemas.openxmlformats.org/markup-compatibility/2006" xmlns:o="urn:schemas-microsoft-com:office:office" xmlns:r="http://schemas.openxmlformats.org/officeDocument/2006/relationships" xmlns:m="http://schemas.openxmlformats.org/officeDocument/2006/math" xmlns:v="urn:schemas-microsoft-com:vml" xmlns:wp14="http://schemas.microsoft.com/office/word/2010/wordprocessingDrawing" xmlns:wp="http://schemas.openxmlformats.org/drawingml/2006/wordprocessingDrawing" xmlns:w10="urn:schemas-microsoft-com:office:word" xmlns:w="http://schemas.openxmlformats.org/wordprocessingml/2006/main" xmlns:w14="http://schemas.microsoft.com/office/word/2010/wordml" xmlns:w15="http://schemas.microsoft.com/office/word/2012/wordml" xmlns:w16se="http://schemas.microsoft.com/office/word/2015/wordml/symex" xmlns:wpg="http://schemas.microsoft.com/office/word/2010/wordprocessingGroup" xmlns:wpi="http://schemas.microsoft.com/office/word/2010/wordprocessingInk" xmlns:wne="http://schemas.microsoft.com/office/word/2006/wordml" xmlns:wps="http://schemas.microsoft.com/office/word/2010/wordprocessingShape" mc:Ignorable="w14 w15 w16se wp14">
   <w:p>
     <w:pPr>
       <w:pStyle w:val="HeaderFooter"/>
@@ -5197,7 +5057,7 @@
 </file>
 
 <file path=word/header3.xml><?xml version="1.0" encoding="utf-8"?>
-<w:hdr xmlns:wpc="http://schemas.microsoft.com/office/word/2010/wordprocessingCanvas" xmlns:mo="http://schemas.microsoft.com/office/mac/office/2008/main" xmlns:mc="http://schemas.openxmlformats.org/markup-compatibility/2006" xmlns:mv="urn:schemas-microsoft-com:mac:vml" xmlns:o="urn:schemas-microsoft-com:office:office" xmlns:r="http://schemas.openxmlformats.org/officeDocument/2006/relationships" xmlns:m="http://schemas.openxmlformats.org/officeDocument/2006/math" xmlns:v="urn:schemas-microsoft-com:vml" xmlns:wp14="http://schemas.microsoft.com/office/word/2010/wordprocessingDrawing" xmlns:wp="http://schemas.openxmlformats.org/drawingml/2006/wordprocessingDrawing" xmlns:w10="urn:schemas-microsoft-com:office:word" xmlns:w="http://schemas.openxmlformats.org/wordprocessingml/2006/main" xmlns:w14="http://schemas.microsoft.com/office/word/2010/wordml" xmlns:w15="http://schemas.microsoft.com/office/word/2012/wordml" xmlns:wpg="http://schemas.microsoft.com/office/word/2010/wordprocessingGroup" xmlns:wpi="http://schemas.microsoft.com/office/word/2010/wordprocessingInk" xmlns:wne="http://schemas.microsoft.com/office/word/2006/wordml" xmlns:wps="http://schemas.microsoft.com/office/word/2010/wordprocessingShape" mc:Ignorable="w14 w15 wp14">
+<w:hdr xmlns:wpc="http://schemas.microsoft.com/office/word/2010/wordprocessingCanvas" xmlns:cx="http://schemas.microsoft.com/office/drawing/2014/chartex" xmlns:cx1="http://schemas.microsoft.com/office/drawing/2015/9/8/chartex" xmlns:mc="http://schemas.openxmlformats.org/markup-compatibility/2006" xmlns:o="urn:schemas-microsoft-com:office:office" xmlns:r="http://schemas.openxmlformats.org/officeDocument/2006/relationships" xmlns:m="http://schemas.openxmlformats.org/officeDocument/2006/math" xmlns:v="urn:schemas-microsoft-com:vml" xmlns:wp14="http://schemas.microsoft.com/office/word/2010/wordprocessingDrawing" xmlns:wp="http://schemas.openxmlformats.org/drawingml/2006/wordprocessingDrawing" xmlns:w10="urn:schemas-microsoft-com:office:word" xmlns:w="http://schemas.openxmlformats.org/wordprocessingml/2006/main" xmlns:w14="http://schemas.microsoft.com/office/word/2010/wordml" xmlns:w15="http://schemas.microsoft.com/office/word/2012/wordml" xmlns:w16se="http://schemas.microsoft.com/office/word/2015/wordml/symex" xmlns:wpg="http://schemas.microsoft.com/office/word/2010/wordprocessingGroup" xmlns:wpi="http://schemas.microsoft.com/office/word/2010/wordprocessingInk" xmlns:wne="http://schemas.microsoft.com/office/word/2006/wordml" xmlns:wps="http://schemas.microsoft.com/office/word/2010/wordprocessingShape" mc:Ignorable="w14 w15 w16se wp14">
   <w:p>
     <w:pPr>
       <w:pStyle w:val="HeaderFooter"/>
@@ -5207,7 +5067,7 @@
 </file>
 
 <file path=word/header4.xml><?xml version="1.0" encoding="utf-8"?>
-<w:hdr xmlns:wpc="http://schemas.microsoft.com/office/word/2010/wordprocessingCanvas" xmlns:mo="http://schemas.microsoft.com/office/mac/office/2008/main" xmlns:mc="http://schemas.openxmlformats.org/markup-compatibility/2006" xmlns:mv="urn:schemas-microsoft-com:mac:vml" xmlns:o="urn:schemas-microsoft-com:office:office" xmlns:r="http://schemas.openxmlformats.org/officeDocument/2006/relationships" xmlns:m="http://schemas.openxmlformats.org/officeDocument/2006/math" xmlns:v="urn:schemas-microsoft-com:vml" xmlns:wp14="http://schemas.microsoft.com/office/word/2010/wordprocessingDrawing" xmlns:wp="http://schemas.openxmlformats.org/drawingml/2006/wordprocessingDrawing" xmlns:w10="urn:schemas-microsoft-com:office:word" xmlns:w="http://schemas.openxmlformats.org/wordprocessingml/2006/main" xmlns:w14="http://schemas.microsoft.com/office/word/2010/wordml" xmlns:w15="http://schemas.microsoft.com/office/word/2012/wordml" xmlns:wpg="http://schemas.microsoft.com/office/word/2010/wordprocessingGroup" xmlns:wpi="http://schemas.microsoft.com/office/word/2010/wordprocessingInk" xmlns:wne="http://schemas.microsoft.com/office/word/2006/wordml" xmlns:wps="http://schemas.microsoft.com/office/word/2010/wordprocessingShape" mc:Ignorable="w14 w15 wp14">
+<w:hdr xmlns:wpc="http://schemas.microsoft.com/office/word/2010/wordprocessingCanvas" xmlns:cx="http://schemas.microsoft.com/office/drawing/2014/chartex" xmlns:cx1="http://schemas.microsoft.com/office/drawing/2015/9/8/chartex" xmlns:mc="http://schemas.openxmlformats.org/markup-compatibility/2006" xmlns:o="urn:schemas-microsoft-com:office:office" xmlns:r="http://schemas.openxmlformats.org/officeDocument/2006/relationships" xmlns:m="http://schemas.openxmlformats.org/officeDocument/2006/math" xmlns:v="urn:schemas-microsoft-com:vml" xmlns:wp14="http://schemas.microsoft.com/office/word/2010/wordprocessingDrawing" xmlns:wp="http://schemas.openxmlformats.org/drawingml/2006/wordprocessingDrawing" xmlns:w10="urn:schemas-microsoft-com:office:word" xmlns:w="http://schemas.openxmlformats.org/wordprocessingml/2006/main" xmlns:w14="http://schemas.microsoft.com/office/word/2010/wordml" xmlns:w15="http://schemas.microsoft.com/office/word/2012/wordml" xmlns:w16se="http://schemas.microsoft.com/office/word/2015/wordml/symex" xmlns:wpg="http://schemas.microsoft.com/office/word/2010/wordprocessingGroup" xmlns:wpi="http://schemas.microsoft.com/office/word/2010/wordprocessingInk" xmlns:wne="http://schemas.microsoft.com/office/word/2006/wordml" xmlns:wps="http://schemas.microsoft.com/office/word/2010/wordprocessingShape" mc:Ignorable="w14 w15 w16se wp14">
   <w:p>
     <w:pPr>
       <w:pStyle w:val="HeaderFooter"/>
@@ -5217,8 +5077,8 @@
 </file>
 
 <file path=word/numbering.xml><?xml version="1.0" encoding="utf-8"?>
-<w:numbering xmlns:wpc="http://schemas.microsoft.com/office/word/2010/wordprocessingCanvas" xmlns:mo="http://schemas.microsoft.com/office/mac/office/2008/main" xmlns:mc="http://schemas.openxmlformats.org/markup-compatibility/2006" xmlns:mv="urn:schemas-microsoft-com:mac:vml" xmlns:o="urn:schemas-microsoft-com:office:office" xmlns:r="http://schemas.openxmlformats.org/officeDocument/2006/relationships" xmlns:m="http://schemas.openxmlformats.org/officeDocument/2006/math" xmlns:v="urn:schemas-microsoft-com:vml" xmlns:wp14="http://schemas.microsoft.com/office/word/2010/wordprocessingDrawing" xmlns:wp="http://schemas.openxmlformats.org/drawingml/2006/wordprocessingDrawing" xmlns:w10="urn:schemas-microsoft-com:office:word" xmlns:w="http://schemas.openxmlformats.org/wordprocessingml/2006/main" xmlns:w14="http://schemas.microsoft.com/office/word/2010/wordml" xmlns:w15="http://schemas.microsoft.com/office/word/2012/wordml" xmlns:wpg="http://schemas.microsoft.com/office/word/2010/wordprocessingGroup" xmlns:wpi="http://schemas.microsoft.com/office/word/2010/wordprocessingInk" xmlns:wne="http://schemas.microsoft.com/office/word/2006/wordml" xmlns:wps="http://schemas.microsoft.com/office/word/2010/wordprocessingShape" mc:Ignorable="w14 w15 wp14">
-  <w:abstractNum w:abstractNumId="0">
+<w:numbering xmlns:wpc="http://schemas.microsoft.com/office/word/2010/wordprocessingCanvas" xmlns:cx="http://schemas.microsoft.com/office/drawing/2014/chartex" xmlns:cx1="http://schemas.microsoft.com/office/drawing/2015/9/8/chartex" xmlns:mc="http://schemas.openxmlformats.org/markup-compatibility/2006" xmlns:o="urn:schemas-microsoft-com:office:office" xmlns:r="http://schemas.openxmlformats.org/officeDocument/2006/relationships" xmlns:m="http://schemas.openxmlformats.org/officeDocument/2006/math" xmlns:v="urn:schemas-microsoft-com:vml" xmlns:wp14="http://schemas.microsoft.com/office/word/2010/wordprocessingDrawing" xmlns:wp="http://schemas.openxmlformats.org/drawingml/2006/wordprocessingDrawing" xmlns:w10="urn:schemas-microsoft-com:office:word" xmlns:w="http://schemas.openxmlformats.org/wordprocessingml/2006/main" xmlns:w14="http://schemas.microsoft.com/office/word/2010/wordml" xmlns:w15="http://schemas.microsoft.com/office/word/2012/wordml" xmlns:w16se="http://schemas.microsoft.com/office/word/2015/wordml/symex" xmlns:wpg="http://schemas.microsoft.com/office/word/2010/wordprocessingGroup" xmlns:wpi="http://schemas.microsoft.com/office/word/2010/wordprocessingInk" xmlns:wne="http://schemas.microsoft.com/office/word/2006/wordml" xmlns:wps="http://schemas.microsoft.com/office/word/2010/wordprocessingShape" mc:Ignorable="w14 w15 w16se wp14">
+  <w:abstractNum w:abstractNumId="0" w15:restartNumberingAfterBreak="0">
     <w:nsid w:val="0DAF2122"/>
     <w:multiLevelType w:val="hybridMultilevel"/>
     <w:tmpl w:val="B214423E"/>
@@ -5449,7 +5309,7 @@
       </w:rPr>
     </w:lvl>
   </w:abstractNum>
-  <w:abstractNum w:abstractNumId="1">
+  <w:abstractNum w:abstractNumId="1" w15:restartNumberingAfterBreak="0">
     <w:nsid w:val="190D38ED"/>
     <w:multiLevelType w:val="hybridMultilevel"/>
     <w:tmpl w:val="4B16F36A"/>
@@ -5698,7 +5558,7 @@
       </w:rPr>
     </w:lvl>
   </w:abstractNum>
-  <w:abstractNum w:abstractNumId="2">
+  <w:abstractNum w:abstractNumId="2" w15:restartNumberingAfterBreak="0">
     <w:nsid w:val="27DB489C"/>
     <w:multiLevelType w:val="hybridMultilevel"/>
     <w:tmpl w:val="0E2AA970"/>
@@ -5811,13 +5671,13 @@
       </w:rPr>
     </w:lvl>
   </w:abstractNum>
-  <w:abstractNum w:abstractNumId="3">
+  <w:abstractNum w:abstractNumId="3" w15:restartNumberingAfterBreak="0">
     <w:nsid w:val="309E6A6D"/>
     <w:multiLevelType w:val="hybridMultilevel"/>
     <w:tmpl w:val="4B16F36A"/>
     <w:numStyleLink w:val="ImportedStyle2"/>
   </w:abstractNum>
-  <w:abstractNum w:abstractNumId="4">
+  <w:abstractNum w:abstractNumId="4" w15:restartNumberingAfterBreak="0">
     <w:nsid w:val="37DE0B62"/>
     <w:multiLevelType w:val="hybridMultilevel"/>
     <w:tmpl w:val="A140C4AA"/>
@@ -6083,7 +5943,7 @@
       </w:rPr>
     </w:lvl>
   </w:abstractNum>
-  <w:abstractNum w:abstractNumId="5">
+  <w:abstractNum w:abstractNumId="5" w15:restartNumberingAfterBreak="0">
     <w:nsid w:val="39110C83"/>
     <w:multiLevelType w:val="hybridMultilevel"/>
     <w:tmpl w:val="4B463F3E"/>
@@ -6350,31 +6210,31 @@
       </w:rPr>
     </w:lvl>
   </w:abstractNum>
-  <w:abstractNum w:abstractNumId="6">
+  <w:abstractNum w:abstractNumId="6" w15:restartNumberingAfterBreak="0">
     <w:nsid w:val="4BC05597"/>
     <w:multiLevelType w:val="hybridMultilevel"/>
     <w:tmpl w:val="B214423E"/>
     <w:numStyleLink w:val="ImportedStyle3"/>
   </w:abstractNum>
-  <w:abstractNum w:abstractNumId="7">
+  <w:abstractNum w:abstractNumId="7" w15:restartNumberingAfterBreak="0">
     <w:nsid w:val="522C3256"/>
     <w:multiLevelType w:val="hybridMultilevel"/>
     <w:tmpl w:val="4B463F3E"/>
     <w:numStyleLink w:val="ImportedStyle4"/>
   </w:abstractNum>
-  <w:abstractNum w:abstractNumId="8">
+  <w:abstractNum w:abstractNumId="8" w15:restartNumberingAfterBreak="0">
     <w:nsid w:val="526C45B6"/>
     <w:multiLevelType w:val="hybridMultilevel"/>
     <w:tmpl w:val="0896E0BE"/>
     <w:numStyleLink w:val="ImportedStyle5"/>
   </w:abstractNum>
-  <w:abstractNum w:abstractNumId="9">
+  <w:abstractNum w:abstractNumId="9" w15:restartNumberingAfterBreak="0">
     <w:nsid w:val="52D5006B"/>
     <w:multiLevelType w:val="hybridMultilevel"/>
     <w:tmpl w:val="7A9ACEE8"/>
     <w:numStyleLink w:val="ImportedStyle6"/>
   </w:abstractNum>
-  <w:abstractNum w:abstractNumId="10">
+  <w:abstractNum w:abstractNumId="10" w15:restartNumberingAfterBreak="0">
     <w:nsid w:val="63E16DC2"/>
     <w:multiLevelType w:val="hybridMultilevel"/>
     <w:tmpl w:val="DA66305A"/>
@@ -6604,7 +6464,7 @@
       </w:rPr>
     </w:lvl>
   </w:abstractNum>
-  <w:abstractNum w:abstractNumId="11">
+  <w:abstractNum w:abstractNumId="11" w15:restartNumberingAfterBreak="0">
     <w:nsid w:val="69B22297"/>
     <w:multiLevelType w:val="hybridMultilevel"/>
     <w:tmpl w:val="7A9ACEE8"/>
@@ -6835,7 +6695,7 @@
       </w:rPr>
     </w:lvl>
   </w:abstractNum>
-  <w:abstractNum w:abstractNumId="12">
+  <w:abstractNum w:abstractNumId="12" w15:restartNumberingAfterBreak="0">
     <w:nsid w:val="6A8E2876"/>
     <w:multiLevelType w:val="hybridMultilevel"/>
     <w:tmpl w:val="DFF68410"/>
@@ -7083,7 +6943,7 @@
       </w:rPr>
     </w:lvl>
   </w:abstractNum>
-  <w:abstractNum w:abstractNumId="13">
+  <w:abstractNum w:abstractNumId="13" w15:restartNumberingAfterBreak="0">
     <w:nsid w:val="715B7625"/>
     <w:multiLevelType w:val="hybridMultilevel"/>
     <w:tmpl w:val="880EEDF8"/>
@@ -7332,7 +7192,7 @@
       </w:rPr>
     </w:lvl>
   </w:abstractNum>
-  <w:abstractNum w:abstractNumId="14">
+  <w:abstractNum w:abstractNumId="14" w15:restartNumberingAfterBreak="0">
     <w:nsid w:val="720446CB"/>
     <w:multiLevelType w:val="hybridMultilevel"/>
     <w:tmpl w:val="75C0C374"/>
@@ -7422,13 +7282,13 @@
       </w:pPr>
     </w:lvl>
   </w:abstractNum>
-  <w:abstractNum w:abstractNumId="15">
+  <w:abstractNum w:abstractNumId="15" w15:restartNumberingAfterBreak="0">
     <w:nsid w:val="74A937A9"/>
     <w:multiLevelType w:val="hybridMultilevel"/>
     <w:tmpl w:val="880EEDF8"/>
     <w:numStyleLink w:val="ImportedStyle1"/>
   </w:abstractNum>
-  <w:abstractNum w:abstractNumId="16">
+  <w:abstractNum w:abstractNumId="16" w15:restartNumberingAfterBreak="0">
     <w:nsid w:val="7D0A3CA3"/>
     <w:multiLevelType w:val="hybridMultilevel"/>
     <w:tmpl w:val="0896E0BE"/>
@@ -7760,7 +7620,7 @@
   <w:num w:numId="16">
     <w:abstractNumId w:val="8"/>
     <w:lvlOverride w:ilvl="3">
-      <w:lvl w:ilvl="3" w:tplc="68CA8E6C">
+      <w:lvl w:ilvl="3" w:tplc="CA60471E">
         <w:start w:val="1"/>
         <w:numFmt w:val="decimal"/>
         <w:lvlText w:val="%4."/>
@@ -7795,7 +7655,7 @@
     <w:abstractNumId w:val="3"/>
     <w:lvlOverride w:ilvl="0">
       <w:startOverride w:val="5"/>
-      <w:lvl w:ilvl="0" w:tplc="9028DBAE">
+      <w:lvl w:ilvl="0" w:tplc="07860A5C">
         <w:start w:val="5"/>
         <w:numFmt w:val="decimal"/>
         <w:lvlText w:val=""/>
@@ -7804,7 +7664,7 @@
     </w:lvlOverride>
     <w:lvlOverride w:ilvl="3">
       <w:startOverride w:val="1"/>
-      <w:lvl w:ilvl="3" w:tplc="3BF8E832">
+      <w:lvl w:ilvl="3" w:tplc="0B74C74E">
         <w:start w:val="1"/>
         <w:numFmt w:val="decimal"/>
         <w:lvlText w:val="%4."/>
@@ -7834,7 +7694,7 @@
     </w:lvlOverride>
     <w:lvlOverride w:ilvl="6">
       <w:startOverride w:val="1"/>
-      <w:lvl w:ilvl="6" w:tplc="996C6C42">
+      <w:lvl w:ilvl="6" w:tplc="53DCA112">
         <w:start w:val="1"/>
         <w:numFmt w:val="decimal"/>
         <w:lvlText w:val="%7."/>
@@ -7869,7 +7729,7 @@
   <w:num w:numId="19">
     <w:abstractNumId w:val="6"/>
     <w:lvlOverride w:ilvl="3">
-      <w:lvl w:ilvl="3" w:tplc="7E202092">
+      <w:lvl w:ilvl="3" w:tplc="48BA590E">
         <w:start w:val="1"/>
         <w:numFmt w:val="decimal"/>
         <w:lvlText w:val="%4."/>
@@ -7928,7 +7788,7 @@
 </file>
 
 <file path=word/styles.xml><?xml version="1.0" encoding="utf-8"?>
-<w:styles xmlns:mc="http://schemas.openxmlformats.org/markup-compatibility/2006" xmlns:r="http://schemas.openxmlformats.org/officeDocument/2006/relationships" xmlns:w="http://schemas.openxmlformats.org/wordprocessingml/2006/main" xmlns:w14="http://schemas.microsoft.com/office/word/2010/wordml" xmlns:w15="http://schemas.microsoft.com/office/word/2012/wordml" mc:Ignorable="w14 w15">
+<w:styles xmlns:mc="http://schemas.openxmlformats.org/markup-compatibility/2006" xmlns:r="http://schemas.openxmlformats.org/officeDocument/2006/relationships" xmlns:w="http://schemas.openxmlformats.org/wordprocessingml/2006/main" xmlns:w14="http://schemas.microsoft.com/office/word/2010/wordml" xmlns:w15="http://schemas.microsoft.com/office/word/2012/wordml" xmlns:w16se="http://schemas.microsoft.com/office/word/2015/wordml/symex" mc:Ignorable="w14 w15 w16se">
   <w:docDefaults>
     <w:rPrDefault>
       <w:rPr>
@@ -7950,7 +7810,7 @@
       </w:pPr>
     </w:pPrDefault>
   </w:docDefaults>
-  <w:latentStyles w:defLockedState="0" w:defUIPriority="99" w:defSemiHidden="0" w:defUnhideWhenUsed="0" w:defQFormat="0" w:count="382">
+  <w:latentStyles w:defLockedState="0" w:defUIPriority="99" w:defSemiHidden="0" w:defUnhideWhenUsed="0" w:defQFormat="0" w:count="371">
     <w:lsdException w:name="Normal" w:uiPriority="0" w:qFormat="1"/>
     <w:lsdException w:name="heading 1" w:uiPriority="0" w:qFormat="1"/>
     <w:lsdException w:name="heading 2" w:semiHidden="1" w:uiPriority="0" w:unhideWhenUsed="1" w:qFormat="1"/>
@@ -8056,6 +7916,7 @@
     <w:lsdException w:name="HTML Sample" w:semiHidden="1" w:unhideWhenUsed="1"/>
     <w:lsdException w:name="HTML Typewriter" w:semiHidden="1" w:unhideWhenUsed="1"/>
     <w:lsdException w:name="HTML Variable" w:semiHidden="1" w:unhideWhenUsed="1"/>
+    <w:lsdException w:name="Normal Table" w:semiHidden="1" w:unhideWhenUsed="1"/>
     <w:lsdException w:name="annotation subject" w:semiHidden="1" w:unhideWhenUsed="1"/>
     <w:lsdException w:name="No List" w:semiHidden="1" w:unhideWhenUsed="1"/>
     <w:lsdException w:name="Outline List 1" w:semiHidden="1" w:unhideWhenUsed="1"/>
@@ -8101,18 +7962,11 @@
     <w:lsdException w:name="Table Subtle 1" w:semiHidden="1" w:unhideWhenUsed="1"/>
     <w:lsdException w:name="Table Subtle 2" w:semiHidden="1" w:unhideWhenUsed="1"/>
     <w:lsdException w:name="Table Web 1" w:semiHidden="1" w:unhideWhenUsed="1"/>
+    <w:lsdException w:name="Table Web 2" w:semiHidden="1" w:unhideWhenUsed="1"/>
     <w:lsdException w:name="Table Web 3" w:semiHidden="1" w:unhideWhenUsed="1"/>
     <w:lsdException w:name="Balloon Text" w:semiHidden="1" w:unhideWhenUsed="1"/>
     <w:lsdException w:name="Table Grid" w:uiPriority="39"/>
-    <w:lsdException w:name="Note Level 1" w:semiHidden="1" w:unhideWhenUsed="1"/>
-    <w:lsdException w:name="Note Level 2" w:semiHidden="1" w:unhideWhenUsed="1"/>
-    <w:lsdException w:name="Note Level 3" w:semiHidden="1" w:unhideWhenUsed="1"/>
-    <w:lsdException w:name="Note Level 4" w:semiHidden="1" w:unhideWhenUsed="1"/>
-    <w:lsdException w:name="Note Level 5" w:semiHidden="1" w:unhideWhenUsed="1"/>
-    <w:lsdException w:name="Note Level 6" w:semiHidden="1" w:unhideWhenUsed="1"/>
-    <w:lsdException w:name="Note Level 7" w:semiHidden="1" w:unhideWhenUsed="1"/>
-    <w:lsdException w:name="Note Level 8" w:semiHidden="1" w:unhideWhenUsed="1"/>
-    <w:lsdException w:name="Note Level 9" w:semiHidden="1" w:unhideWhenUsed="1"/>
+    <w:lsdException w:name="Table Theme" w:semiHidden="1" w:unhideWhenUsed="1"/>
     <w:lsdException w:name="Placeholder Text" w:semiHidden="1"/>
     <w:lsdException w:name="No Spacing" w:uiPriority="1" w:qFormat="1"/>
     <w:lsdException w:name="Light Shading" w:uiPriority="60"/>
@@ -8328,8 +8182,6 @@
     <w:lsdException w:name="List Table 5 Dark Accent 6" w:uiPriority="50"/>
     <w:lsdException w:name="List Table 6 Colorful Accent 6" w:uiPriority="51"/>
     <w:lsdException w:name="List Table 7 Colorful Accent 6" w:uiPriority="52"/>
-    <w:lsdException w:name="Mention" w:semiHidden="1" w:unhideWhenUsed="1"/>
-    <w:lsdException w:name="Smart Hyperlink" w:semiHidden="1" w:unhideWhenUsed="1"/>
   </w:latentStyles>
   <w:style w:type="paragraph" w:default="1" w:styleId="Normal">
     <w:name w:val="Normal"/>
@@ -8344,9 +8196,9 @@
       <w:u w:color="000000"/>
     </w:rPr>
   </w:style>
-  <w:style w:type="paragraph" w:styleId="Heading1">
+  <w:style w:type="paragraph" w:styleId="Balk1">
     <w:name w:val="heading 1"/>
-    <w:next w:val="BodyText"/>
+    <w:next w:val="GvdeMetni"/>
     <w:pPr>
       <w:keepNext/>
       <w:spacing w:before="200" w:after="100" w:line="280" w:lineRule="atLeast"/>
@@ -8363,9 +8215,9 @@
       <w:u w:color="000000"/>
     </w:rPr>
   </w:style>
-  <w:style w:type="paragraph" w:styleId="Heading2">
+  <w:style w:type="paragraph" w:styleId="Balk2">
     <w:name w:val="heading 2"/>
-    <w:next w:val="BodyText"/>
+    <w:next w:val="GvdeMetni"/>
     <w:pPr>
       <w:keepNext/>
       <w:spacing w:before="100" w:after="100"/>
@@ -8381,9 +8233,9 @@
       <w:u w:color="000000"/>
     </w:rPr>
   </w:style>
-  <w:style w:type="paragraph" w:styleId="Heading3">
+  <w:style w:type="paragraph" w:styleId="Balk3">
     <w:name w:val="heading 3"/>
-    <w:next w:val="BodyText"/>
+    <w:next w:val="GvdeMetni"/>
     <w:pPr>
       <w:keepNext/>
       <w:spacing w:before="100" w:after="40"/>
@@ -8397,13 +8249,13 @@
       <w:u w:color="000000"/>
     </w:rPr>
   </w:style>
-  <w:style w:type="character" w:default="1" w:styleId="DefaultParagraphFont">
+  <w:style w:type="character" w:default="1" w:styleId="VarsaylanParagrafYazTipi">
     <w:name w:val="Default Paragraph Font"/>
     <w:uiPriority w:val="1"/>
     <w:semiHidden/>
     <w:unhideWhenUsed/>
   </w:style>
-  <w:style w:type="table" w:default="1" w:styleId="TableNormal">
+  <w:style w:type="table" w:default="1" w:styleId="NormalTablo">
     <w:name w:val="Normal Table"/>
     <w:uiPriority w:val="99"/>
     <w:semiHidden/>
@@ -8418,13 +8270,13 @@
       </w:tblCellMar>
     </w:tblPr>
   </w:style>
-  <w:style w:type="numbering" w:default="1" w:styleId="NoList">
+  <w:style w:type="numbering" w:default="1" w:styleId="ListeYok">
     <w:name w:val="No List"/>
     <w:uiPriority w:val="99"/>
     <w:semiHidden/>
     <w:unhideWhenUsed/>
   </w:style>
-  <w:style w:type="character" w:styleId="Hyperlink">
+  <w:style w:type="character" w:styleId="Kpr">
     <w:name w:val="Hyperlink"/>
     <w:rPr>
       <w:u w:val="single"/>
@@ -8444,7 +8296,7 @@
       <w:szCs w:val="24"/>
     </w:rPr>
   </w:style>
-  <w:style w:type="paragraph" w:styleId="Footer">
+  <w:style w:type="paragraph" w:styleId="AltBilgi">
     <w:name w:val="footer"/>
     <w:pPr>
       <w:tabs>
@@ -8502,7 +8354,7 @@
   </w:style>
   <w:style w:type="paragraph" w:customStyle="1" w:styleId="SubtitleItalic">
     <w:name w:val="Subtitle Italic"/>
-    <w:next w:val="BodyText"/>
+    <w:next w:val="GvdeMetni"/>
     <w:pPr>
       <w:spacing w:after="200" w:line="320" w:lineRule="exact"/>
     </w:pPr>
@@ -8516,9 +8368,9 @@
       <w:u w:color="808080"/>
     </w:rPr>
   </w:style>
-  <w:style w:type="paragraph" w:styleId="BodyText">
+  <w:style w:type="paragraph" w:styleId="GvdeMetni">
     <w:name w:val="Body Text"/>
-    <w:link w:val="BodyTextChar"/>
+    <w:link w:val="GvdeMetniChar"/>
     <w:pPr>
       <w:spacing w:after="200" w:line="240" w:lineRule="exact"/>
     </w:pPr>
@@ -8531,7 +8383,7 @@
       <w:u w:color="000000"/>
     </w:rPr>
   </w:style>
-  <w:style w:type="paragraph" w:styleId="Title">
+  <w:style w:type="paragraph" w:styleId="KonuBal">
     <w:name w:val="Title"/>
     <w:next w:val="Normal"/>
     <w:pPr>
@@ -8586,7 +8438,7 @@
       <w:u w:color="000000"/>
     </w:rPr>
   </w:style>
-  <w:style w:type="paragraph" w:styleId="TOC1">
+  <w:style w:type="paragraph" w:styleId="T1">
     <w:name w:val="toc 1"/>
     <w:uiPriority w:val="39"/>
     <w:pPr>
@@ -8608,7 +8460,7 @@
       <w:u w:color="000000"/>
     </w:rPr>
   </w:style>
-  <w:style w:type="paragraph" w:styleId="TOC2">
+  <w:style w:type="paragraph" w:styleId="T2">
     <w:name w:val="toc 2"/>
     <w:uiPriority w:val="39"/>
     <w:pPr>
@@ -8628,7 +8480,7 @@
       <w:u w:color="000000"/>
     </w:rPr>
   </w:style>
-  <w:style w:type="paragraph" w:styleId="TOC3">
+  <w:style w:type="paragraph" w:styleId="T3">
     <w:name w:val="toc 3"/>
     <w:uiPriority w:val="39"/>
     <w:pPr>
@@ -8645,7 +8497,7 @@
       <w:u w:color="000000"/>
     </w:rPr>
   </w:style>
-  <w:style w:type="paragraph" w:styleId="TOC4">
+  <w:style w:type="paragraph" w:styleId="T4">
     <w:name w:val="toc 4"/>
     <w:pPr>
       <w:tabs>
@@ -8694,7 +8546,7 @@
       </w:numPr>
     </w:pPr>
   </w:style>
-  <w:style w:type="paragraph" w:styleId="ListBullet">
+  <w:style w:type="paragraph" w:styleId="ListeMaddemi">
     <w:name w:val="List Bullet"/>
     <w:pPr>
       <w:spacing w:after="120" w:line="240" w:lineRule="exact"/>
@@ -8716,7 +8568,7 @@
       </w:numPr>
     </w:pPr>
   </w:style>
-  <w:style w:type="paragraph" w:styleId="ListNumber">
+  <w:style w:type="paragraph" w:styleId="ListeNumaras">
     <w:name w:val="List Number"/>
     <w:pPr>
       <w:tabs>
@@ -8767,7 +8619,7 @@
   </w:style>
   <w:style w:type="paragraph" w:customStyle="1" w:styleId="CaptionA">
     <w:name w:val="Caption A"/>
-    <w:next w:val="BodyText"/>
+    <w:next w:val="GvdeMetni"/>
     <w:pPr>
       <w:keepNext/>
       <w:spacing w:before="120" w:after="220" w:line="220" w:lineRule="atLeast"/>
@@ -8811,7 +8663,7 @@
   </w:style>
   <w:style w:type="paragraph" w:customStyle="1" w:styleId="ListReference">
     <w:name w:val="List Reference"/>
-    <w:next w:val="BodyText"/>
+    <w:next w:val="GvdeMetni"/>
     <w:pPr>
       <w:tabs>
         <w:tab w:val="left" w:pos="720"/>
@@ -8835,10 +8687,10 @@
       </w:numPr>
     </w:pPr>
   </w:style>
-  <w:style w:type="character" w:customStyle="1" w:styleId="BodyTextChar">
-    <w:name w:val="Body Text Char"/>
-    <w:basedOn w:val="DefaultParagraphFont"/>
-    <w:link w:val="BodyText"/>
+  <w:style w:type="character" w:customStyle="1" w:styleId="GvdeMetniChar">
+    <w:name w:val="Gövde Metni Char"/>
+    <w:basedOn w:val="VarsaylanParagrafYazTipi"/>
+    <w:link w:val="GvdeMetni"/>
     <w:rsid w:val="001044AE"/>
     <w:rPr>
       <w:rFonts w:ascii="Verdana" w:eastAsia="Verdana" w:hAnsi="Verdana" w:cs="Verdana"/>

</xml_diff>

<commit_message>
Adding all together - analysis report
</commit_message>
<xml_diff>
--- a/doc/Analysis.Iteration{1}.2017.10.06.docx
+++ b/doc/Analysis.Iteration{1}.2017.10.06.docx
@@ -1,8 +1,7 @@
 
 <file path=word/document.xml><?xml version="1.0" encoding="utf-8"?>
-<w:document xmlns:wpc="http://schemas.microsoft.com/office/word/2010/wordprocessingCanvas" xmlns:cx="http://schemas.microsoft.com/office/drawing/2014/chartex" xmlns:cx1="http://schemas.microsoft.com/office/drawing/2015/9/8/chartex" xmlns:mc="http://schemas.openxmlformats.org/markup-compatibility/2006" xmlns:o="urn:schemas-microsoft-com:office:office" xmlns:r="http://schemas.openxmlformats.org/officeDocument/2006/relationships" xmlns:m="http://schemas.openxmlformats.org/officeDocument/2006/math" xmlns:v="urn:schemas-microsoft-com:vml" xmlns:wp14="http://schemas.microsoft.com/office/word/2010/wordprocessingDrawing" xmlns:wp="http://schemas.openxmlformats.org/drawingml/2006/wordprocessingDrawing" xmlns:w10="urn:schemas-microsoft-com:office:word" xmlns:w="http://schemas.openxmlformats.org/wordprocessingml/2006/main" xmlns:w14="http://schemas.microsoft.com/office/word/2010/wordml" xmlns:w15="http://schemas.microsoft.com/office/word/2012/wordml" xmlns:w16se="http://schemas.microsoft.com/office/word/2015/wordml/symex" xmlns:wpg="http://schemas.microsoft.com/office/word/2010/wordprocessingGroup" xmlns:wpi="http://schemas.microsoft.com/office/word/2010/wordprocessingInk" xmlns:wne="http://schemas.microsoft.com/office/word/2006/wordml" xmlns:wps="http://schemas.microsoft.com/office/word/2010/wordprocessingShape" mc:Ignorable="w14 w15 w16se wp14">
+<w:document xmlns:wpc="http://schemas.microsoft.com/office/word/2010/wordprocessingCanvas" xmlns:mo="http://schemas.microsoft.com/office/mac/office/2008/main" xmlns:mc="http://schemas.openxmlformats.org/markup-compatibility/2006" xmlns:mv="urn:schemas-microsoft-com:mac:vml" xmlns:o="urn:schemas-microsoft-com:office:office" xmlns:r="http://schemas.openxmlformats.org/officeDocument/2006/relationships" xmlns:m="http://schemas.openxmlformats.org/officeDocument/2006/math" xmlns:v="urn:schemas-microsoft-com:vml" xmlns:wp14="http://schemas.microsoft.com/office/word/2010/wordprocessingDrawing" xmlns:wp="http://schemas.openxmlformats.org/drawingml/2006/wordprocessingDrawing" xmlns:w10="urn:schemas-microsoft-com:office:word" xmlns:w="http://schemas.openxmlformats.org/wordprocessingml/2006/main" xmlns:w14="http://schemas.microsoft.com/office/word/2010/wordml" xmlns:w15="http://schemas.microsoft.com/office/word/2012/wordml" xmlns:wpg="http://schemas.microsoft.com/office/word/2010/wordprocessingGroup" xmlns:wpi="http://schemas.microsoft.com/office/word/2010/wordprocessingInk" xmlns:wne="http://schemas.microsoft.com/office/word/2006/wordml" xmlns:wps="http://schemas.microsoft.com/office/word/2010/wordprocessingShape" mc:Ignorable="w14 w15 wp14">
   <w:body>
-    <w:bookmarkStart w:id="0" w:name="xgraphic"/>
     <w:p>
       <w:pPr>
         <w:pStyle w:val="CompanyName"/>
@@ -10,6 +9,7 @@
           <w:bottom w:val="single" w:sz="6" w:space="31" w:color="999999"/>
         </w:pBdr>
       </w:pPr>
+      <w:bookmarkStart w:id="0" w:name="xgraphic"/>
       <w:r>
         <w:rPr>
           <w:noProof/>
@@ -84,7 +84,7 @@
               </wp:anchor>
             </w:drawing>
           </mc:Choice>
-          <mc:Fallback xmlns:mv="urn:schemas-microsoft-com:mac:vml" xmlns:mo="http://schemas.microsoft.com/office/mac/office/2008/main">
+          <mc:Fallback>
             <w:pict>
               <v:shapetype w14:anchorId="63BEE8C9" id="_x0000_t202" coordsize="21600,21600" o:spt="202" path="m0,0l0,21600,21600,21600,21600,0xe">
                 <v:stroke joinstyle="miter"/>
@@ -176,7 +176,15 @@
         <w:t xml:space="preserve"> </w:t>
       </w:r>
       <w:r>
-        <w:t xml:space="preserve">      Bilkent University</w:t>
+        <w:t xml:space="preserve">      </w:t>
+      </w:r>
+      <w:proofErr w:type="spellStart"/>
+      <w:r>
+        <w:t>Bilkent</w:t>
+      </w:r>
+      <w:proofErr w:type="spellEnd"/>
+      <w:r>
+        <w:t xml:space="preserve"> University</w:t>
       </w:r>
     </w:p>
     <w:p>
@@ -203,7 +211,7 @@
     </w:p>
     <w:p>
       <w:pPr>
-        <w:pStyle w:val="KonuBal"/>
+        <w:pStyle w:val="Title"/>
       </w:pPr>
       <w:r>
         <w:t>Analysis Report</w:t>
@@ -364,7 +372,38 @@
           <w:color w:val="24292E"/>
         </w:rPr>
         <w:tab/>
-        <w:t>Fuad Aghazada _ 21503691</w:t>
+      </w:r>
+      <w:proofErr w:type="spellStart"/>
+      <w:r>
+        <w:rPr>
+          <w:rFonts w:ascii="Helvetica" w:hAnsi="Helvetica"/>
+          <w:color w:val="24292E"/>
+        </w:rPr>
+        <w:t>Fuad</w:t>
+      </w:r>
+      <w:proofErr w:type="spellEnd"/>
+      <w:r>
+        <w:rPr>
+          <w:rFonts w:ascii="Helvetica" w:hAnsi="Helvetica"/>
+          <w:color w:val="24292E"/>
+        </w:rPr>
+        <w:t xml:space="preserve"> </w:t>
+      </w:r>
+      <w:proofErr w:type="spellStart"/>
+      <w:r>
+        <w:rPr>
+          <w:rFonts w:ascii="Helvetica" w:hAnsi="Helvetica"/>
+          <w:color w:val="24292E"/>
+        </w:rPr>
+        <w:t>Aghazada</w:t>
+      </w:r>
+      <w:proofErr w:type="spellEnd"/>
+      <w:r>
+        <w:rPr>
+          <w:rFonts w:ascii="Helvetica" w:hAnsi="Helvetica"/>
+          <w:color w:val="24292E"/>
+        </w:rPr>
+        <w:t xml:space="preserve"> _ 21503691</w:t>
       </w:r>
     </w:p>
     <w:p>
@@ -402,12 +441,37 @@
         </w:rPr>
         <w:tab/>
       </w:r>
+      <w:proofErr w:type="spellStart"/>
       <w:r>
         <w:rPr>
           <w:rFonts w:ascii="Helvetica" w:hAnsi="Helvetica"/>
           <w:color w:val="24292E"/>
         </w:rPr>
-        <w:t>Seyfullah Yamanoğlu _ 21400697</w:t>
+        <w:t>Seyfullah</w:t>
+      </w:r>
+      <w:proofErr w:type="spellEnd"/>
+      <w:r>
+        <w:rPr>
+          <w:rFonts w:ascii="Helvetica" w:hAnsi="Helvetica"/>
+          <w:color w:val="24292E"/>
+        </w:rPr>
+        <w:t xml:space="preserve"> </w:t>
+      </w:r>
+      <w:proofErr w:type="spellStart"/>
+      <w:r>
+        <w:rPr>
+          <w:rFonts w:ascii="Helvetica" w:hAnsi="Helvetica"/>
+          <w:color w:val="24292E"/>
+        </w:rPr>
+        <w:t>Yamanoğlu</w:t>
+      </w:r>
+      <w:proofErr w:type="spellEnd"/>
+      <w:r>
+        <w:rPr>
+          <w:rFonts w:ascii="Helvetica" w:hAnsi="Helvetica"/>
+          <w:color w:val="24292E"/>
+        </w:rPr>
+        <w:t xml:space="preserve"> _ 21400697</w:t>
       </w:r>
     </w:p>
     <w:p>
@@ -445,12 +509,37 @@
         </w:rPr>
         <w:tab/>
       </w:r>
+      <w:proofErr w:type="spellStart"/>
       <w:r>
         <w:rPr>
           <w:rFonts w:ascii="Helvetica" w:hAnsi="Helvetica"/>
           <w:color w:val="24292E"/>
         </w:rPr>
-        <w:t>Bayram Muradov _ 21503664</w:t>
+        <w:t>Bayram</w:t>
+      </w:r>
+      <w:proofErr w:type="spellEnd"/>
+      <w:r>
+        <w:rPr>
+          <w:rFonts w:ascii="Helvetica" w:hAnsi="Helvetica"/>
+          <w:color w:val="24292E"/>
+        </w:rPr>
+        <w:t xml:space="preserve"> </w:t>
+      </w:r>
+      <w:proofErr w:type="spellStart"/>
+      <w:r>
+        <w:rPr>
+          <w:rFonts w:ascii="Helvetica" w:hAnsi="Helvetica"/>
+          <w:color w:val="24292E"/>
+        </w:rPr>
+        <w:t>Muradov</w:t>
+      </w:r>
+      <w:proofErr w:type="spellEnd"/>
+      <w:r>
+        <w:rPr>
+          <w:rFonts w:ascii="Helvetica" w:hAnsi="Helvetica"/>
+          <w:color w:val="24292E"/>
+        </w:rPr>
+        <w:t xml:space="preserve"> _ 21503664</w:t>
       </w:r>
     </w:p>
     <w:p>
@@ -488,12 +577,37 @@
         </w:rPr>
         <w:tab/>
       </w:r>
+      <w:proofErr w:type="spellStart"/>
       <w:r>
         <w:rPr>
           <w:rFonts w:ascii="Helvetica" w:hAnsi="Helvetica"/>
           <w:color w:val="24292E"/>
         </w:rPr>
-        <w:t>Berk Erzin _ 21201516</w:t>
+        <w:t>Berk</w:t>
+      </w:r>
+      <w:proofErr w:type="spellEnd"/>
+      <w:r>
+        <w:rPr>
+          <w:rFonts w:ascii="Helvetica" w:hAnsi="Helvetica"/>
+          <w:color w:val="24292E"/>
+        </w:rPr>
+        <w:t xml:space="preserve"> </w:t>
+      </w:r>
+      <w:proofErr w:type="spellStart"/>
+      <w:r>
+        <w:rPr>
+          <w:rFonts w:ascii="Helvetica" w:hAnsi="Helvetica"/>
+          <w:color w:val="24292E"/>
+        </w:rPr>
+        <w:t>Erzin</w:t>
+      </w:r>
+      <w:proofErr w:type="spellEnd"/>
+      <w:r>
+        <w:rPr>
+          <w:rFonts w:ascii="Helvetica" w:hAnsi="Helvetica"/>
+          <w:color w:val="24292E"/>
+        </w:rPr>
+        <w:t xml:space="preserve"> _ 21201516</w:t>
       </w:r>
     </w:p>
     <w:p>
@@ -501,14 +615,33 @@
         <w:pStyle w:val="Jury"/>
       </w:pPr>
       <w:r>
-        <w:t>Supervisor: U</w:t>
+        <w:t xml:space="preserve">Supervisor: </w:t>
+      </w:r>
+      <w:proofErr w:type="spellStart"/>
+      <w:r>
+        <w:t>U</w:t>
       </w:r>
       <w:r>
         <w:rPr>
           <w:rFonts w:ascii="Helvetica" w:eastAsia="Helvetica" w:hAnsi="Helvetica" w:cs="Helvetica"/>
         </w:rPr>
-        <w:t>ğur Doğrusöz</w:t>
-      </w:r>
+        <w:t>ğur</w:t>
+      </w:r>
+      <w:proofErr w:type="spellEnd"/>
+      <w:r>
+        <w:rPr>
+          <w:rFonts w:ascii="Helvetica" w:eastAsia="Helvetica" w:hAnsi="Helvetica" w:cs="Helvetica"/>
+        </w:rPr>
+        <w:t xml:space="preserve"> </w:t>
+      </w:r>
+      <w:proofErr w:type="spellStart"/>
+      <w:r>
+        <w:rPr>
+          <w:rFonts w:ascii="Helvetica" w:eastAsia="Helvetica" w:hAnsi="Helvetica" w:cs="Helvetica"/>
+        </w:rPr>
+        <w:t>Doğrusöz</w:t>
+      </w:r>
+      <w:proofErr w:type="spellEnd"/>
     </w:p>
     <w:p>
       <w:pPr>
@@ -538,6 +671,7 @@
         </w:tabs>
         <w:spacing w:line="280" w:lineRule="atLeast"/>
       </w:pPr>
+      <w:proofErr w:type="gramStart"/>
       <w:r>
         <w:rPr>
           <w:rFonts w:ascii="Times" w:hAnsi="Times"/>
@@ -553,7 +687,16 @@
           <w:sz w:val="24"/>
           <w:szCs w:val="24"/>
         </w:rPr>
-        <w:t>: October 3, 2017</w:t>
+        <w:t>:</w:t>
+      </w:r>
+      <w:proofErr w:type="gramEnd"/>
+      <w:r>
+        <w:rPr>
+          <w:rFonts w:ascii="Times" w:hAnsi="Times"/>
+          <w:sz w:val="24"/>
+          <w:szCs w:val="24"/>
+        </w:rPr>
+        <w:t xml:space="preserve"> October 3, 2017</w:t>
       </w:r>
     </w:p>
     <w:p>
@@ -591,7 +734,7 @@
     </w:p>
     <w:p>
       <w:pPr>
-        <w:pStyle w:val="T1"/>
+        <w:pStyle w:val="TOC1"/>
         <w:rPr>
           <w:rFonts w:asciiTheme="minorHAnsi" w:eastAsiaTheme="minorEastAsia" w:hAnsiTheme="minorHAnsi" w:cstheme="minorBidi"/>
           <w:b w:val="0"/>
@@ -683,7 +826,7 @@
     </w:p>
     <w:p>
       <w:pPr>
-        <w:pStyle w:val="T1"/>
+        <w:pStyle w:val="TOC1"/>
         <w:rPr>
           <w:rFonts w:asciiTheme="minorHAnsi" w:eastAsiaTheme="minorEastAsia" w:hAnsiTheme="minorHAnsi" w:cstheme="minorBidi"/>
           <w:b w:val="0"/>
@@ -766,7 +909,7 @@
     </w:p>
     <w:p>
       <w:pPr>
-        <w:pStyle w:val="T2"/>
+        <w:pStyle w:val="TOC2"/>
         <w:rPr>
           <w:rFonts w:asciiTheme="minorHAnsi" w:eastAsiaTheme="minorEastAsia" w:hAnsiTheme="minorHAnsi" w:cstheme="minorBidi"/>
           <w:b w:val="0"/>
@@ -848,7 +991,7 @@
     </w:p>
     <w:p>
       <w:pPr>
-        <w:pStyle w:val="T2"/>
+        <w:pStyle w:val="TOC2"/>
         <w:rPr>
           <w:rFonts w:asciiTheme="minorHAnsi" w:eastAsiaTheme="minorEastAsia" w:hAnsiTheme="minorHAnsi" w:cstheme="minorBidi"/>
           <w:b w:val="0"/>
@@ -930,7 +1073,7 @@
     </w:p>
     <w:p>
       <w:pPr>
-        <w:pStyle w:val="T2"/>
+        <w:pStyle w:val="TOC2"/>
         <w:rPr>
           <w:rFonts w:asciiTheme="minorHAnsi" w:eastAsiaTheme="minorEastAsia" w:hAnsiTheme="minorHAnsi" w:cstheme="minorBidi"/>
           <w:b w:val="0"/>
@@ -1012,7 +1155,7 @@
     </w:p>
     <w:p>
       <w:pPr>
-        <w:pStyle w:val="T2"/>
+        <w:pStyle w:val="TOC2"/>
         <w:rPr>
           <w:rFonts w:asciiTheme="minorHAnsi" w:eastAsiaTheme="minorEastAsia" w:hAnsiTheme="minorHAnsi" w:cstheme="minorBidi"/>
           <w:b w:val="0"/>
@@ -1094,7 +1237,7 @@
     </w:p>
     <w:p>
       <w:pPr>
-        <w:pStyle w:val="T2"/>
+        <w:pStyle w:val="TOC2"/>
         <w:rPr>
           <w:rFonts w:asciiTheme="minorHAnsi" w:eastAsiaTheme="minorEastAsia" w:hAnsiTheme="minorHAnsi" w:cstheme="minorBidi"/>
           <w:b w:val="0"/>
@@ -1156,7 +1299,7 @@
     </w:p>
     <w:p>
       <w:pPr>
-        <w:pStyle w:val="T3"/>
+        <w:pStyle w:val="TOC3"/>
         <w:rPr>
           <w:rFonts w:hAnsi="Arial Unicode MS"/>
           <w:noProof/>
@@ -1180,7 +1323,7 @@
     </w:p>
     <w:p>
       <w:pPr>
-        <w:pStyle w:val="T3"/>
+        <w:pStyle w:val="TOC3"/>
         <w:rPr>
           <w:rFonts w:asciiTheme="minorHAnsi" w:eastAsiaTheme="minorEastAsia" w:hAnsiTheme="minorHAnsi" w:cstheme="minorBidi"/>
           <w:noProof/>
@@ -1258,7 +1401,7 @@
     </w:p>
     <w:p>
       <w:pPr>
-        <w:pStyle w:val="T3"/>
+        <w:pStyle w:val="TOC3"/>
         <w:rPr>
           <w:rFonts w:asciiTheme="minorHAnsi" w:eastAsiaTheme="minorEastAsia" w:hAnsiTheme="minorHAnsi" w:cstheme="minorBidi"/>
           <w:noProof/>
@@ -1336,7 +1479,7 @@
     </w:p>
     <w:p>
       <w:pPr>
-        <w:pStyle w:val="T3"/>
+        <w:pStyle w:val="TOC3"/>
         <w:rPr>
           <w:rFonts w:asciiTheme="minorHAnsi" w:eastAsiaTheme="minorEastAsia" w:hAnsiTheme="minorHAnsi" w:cstheme="minorBidi"/>
           <w:noProof/>
@@ -1414,7 +1557,7 @@
     </w:p>
     <w:p>
       <w:pPr>
-        <w:pStyle w:val="T3"/>
+        <w:pStyle w:val="TOC3"/>
         <w:rPr>
           <w:rFonts w:asciiTheme="minorHAnsi" w:eastAsiaTheme="minorEastAsia" w:hAnsiTheme="minorHAnsi" w:cstheme="minorBidi"/>
           <w:noProof/>
@@ -1492,7 +1635,7 @@
     </w:p>
     <w:p>
       <w:pPr>
-        <w:pStyle w:val="T1"/>
+        <w:pStyle w:val="TOC1"/>
         <w:rPr>
           <w:rFonts w:asciiTheme="minorHAnsi" w:eastAsiaTheme="minorEastAsia" w:hAnsiTheme="minorHAnsi" w:cstheme="minorBidi"/>
           <w:b w:val="0"/>
@@ -1575,7 +1718,7 @@
     </w:p>
     <w:p>
       <w:pPr>
-        <w:pStyle w:val="T1"/>
+        <w:pStyle w:val="TOC1"/>
         <w:rPr>
           <w:rFonts w:asciiTheme="minorHAnsi" w:eastAsiaTheme="minorEastAsia" w:hAnsiTheme="minorHAnsi" w:cstheme="minorBidi"/>
           <w:b w:val="0"/>
@@ -1673,7 +1816,7 @@
     </w:p>
     <w:p>
       <w:pPr>
-        <w:pStyle w:val="KonuBal"/>
+        <w:pStyle w:val="Title"/>
       </w:pPr>
       <w:r>
         <w:lastRenderedPageBreak/>
@@ -1696,7 +1839,7 @@
     </w:p>
     <w:p>
       <w:pPr>
-        <w:pStyle w:val="Balk1"/>
+        <w:pStyle w:val="Heading1"/>
         <w:numPr>
           <w:ilvl w:val="0"/>
           <w:numId w:val="9"/>
@@ -1713,12 +1856,12 @@
     </w:p>
     <w:p>
       <w:pPr>
-        <w:pStyle w:val="GvdeMetni"/>
-      </w:pPr>
-    </w:p>
-    <w:p>
-      <w:pPr>
-        <w:pStyle w:val="GvdeMetni"/>
+        <w:pStyle w:val="BodyText"/>
+      </w:pPr>
+    </w:p>
+    <w:p>
+      <w:pPr>
+        <w:pStyle w:val="BodyText"/>
         <w:spacing w:line="480" w:lineRule="auto"/>
         <w:rPr>
           <w:sz w:val="20"/>
@@ -1738,7 +1881,7 @@
     </w:p>
     <w:p>
       <w:pPr>
-        <w:pStyle w:val="GvdeMetni"/>
+        <w:pStyle w:val="BodyText"/>
         <w:spacing w:line="480" w:lineRule="auto"/>
         <w:rPr>
           <w:sz w:val="20"/>
@@ -1770,12 +1913,12 @@
     </w:p>
     <w:p>
       <w:pPr>
-        <w:pStyle w:val="GvdeMetni"/>
-      </w:pPr>
-    </w:p>
-    <w:p>
-      <w:pPr>
-        <w:pStyle w:val="Balk1"/>
+        <w:pStyle w:val="BodyText"/>
+      </w:pPr>
+    </w:p>
+    <w:p>
+      <w:pPr>
+        <w:pStyle w:val="Heading1"/>
         <w:numPr>
           <w:ilvl w:val="0"/>
           <w:numId w:val="9"/>
@@ -1792,12 +1935,12 @@
     </w:p>
     <w:p>
       <w:pPr>
-        <w:pStyle w:val="GvdeMetni"/>
-      </w:pPr>
-    </w:p>
-    <w:p>
-      <w:pPr>
-        <w:pStyle w:val="Balk2"/>
+        <w:pStyle w:val="BodyText"/>
+      </w:pPr>
+    </w:p>
+    <w:p>
+      <w:pPr>
+        <w:pStyle w:val="Heading2"/>
         <w:numPr>
           <w:ilvl w:val="0"/>
           <w:numId w:val="11"/>
@@ -1811,12 +1954,12 @@
     </w:p>
     <w:p>
       <w:pPr>
-        <w:pStyle w:val="GvdeMetni"/>
-      </w:pPr>
-    </w:p>
-    <w:p>
-      <w:pPr>
-        <w:pStyle w:val="GvdeMetni"/>
+        <w:pStyle w:val="BodyText"/>
+      </w:pPr>
+    </w:p>
+    <w:p>
+      <w:pPr>
+        <w:pStyle w:val="BodyText"/>
         <w:spacing w:line="480" w:lineRule="auto"/>
         <w:rPr>
           <w:sz w:val="20"/>
@@ -1870,13 +2013,13 @@
     </w:p>
     <w:p>
       <w:pPr>
-        <w:pStyle w:val="GvdeMetni"/>
-        <w:spacing w:line="480" w:lineRule="auto"/>
-      </w:pPr>
-    </w:p>
-    <w:p>
-      <w:pPr>
-        <w:pStyle w:val="Balk2"/>
+        <w:pStyle w:val="BodyText"/>
+        <w:spacing w:line="480" w:lineRule="auto"/>
+      </w:pPr>
+    </w:p>
+    <w:p>
+      <w:pPr>
+        <w:pStyle w:val="Heading2"/>
         <w:numPr>
           <w:ilvl w:val="0"/>
           <w:numId w:val="11"/>
@@ -1890,12 +2033,12 @@
     </w:p>
     <w:p>
       <w:pPr>
-        <w:pStyle w:val="ListeMaddemi"/>
-      </w:pPr>
-    </w:p>
-    <w:p>
-      <w:pPr>
-        <w:pStyle w:val="ListeMaddemi"/>
+        <w:pStyle w:val="ListBullet"/>
+      </w:pPr>
+    </w:p>
+    <w:p>
+      <w:pPr>
+        <w:pStyle w:val="ListBullet"/>
         <w:numPr>
           <w:ilvl w:val="0"/>
           <w:numId w:val="13"/>
@@ -1916,7 +2059,7 @@
     </w:p>
     <w:p>
       <w:pPr>
-        <w:pStyle w:val="ListeMaddemi"/>
+        <w:pStyle w:val="ListBullet"/>
         <w:numPr>
           <w:ilvl w:val="0"/>
           <w:numId w:val="13"/>
@@ -1937,7 +2080,7 @@
     </w:p>
     <w:p>
       <w:pPr>
-        <w:pStyle w:val="ListeMaddemi"/>
+        <w:pStyle w:val="ListBullet"/>
         <w:spacing w:line="480" w:lineRule="auto"/>
         <w:ind w:left="1080"/>
         <w:rPr>
@@ -1969,7 +2112,7 @@
     </w:p>
     <w:p>
       <w:pPr>
-        <w:pStyle w:val="ListeMaddemi"/>
+        <w:pStyle w:val="ListBullet"/>
         <w:spacing w:line="480" w:lineRule="auto"/>
         <w:ind w:left="1080"/>
         <w:rPr>
@@ -1994,7 +2137,7 @@
     </w:p>
     <w:p>
       <w:pPr>
-        <w:pStyle w:val="ListeMaddemi"/>
+        <w:pStyle w:val="ListBullet"/>
         <w:spacing w:line="480" w:lineRule="auto"/>
         <w:rPr>
           <w:sz w:val="20"/>
@@ -2026,7 +2169,7 @@
     </w:p>
     <w:p>
       <w:pPr>
-        <w:pStyle w:val="ListeMaddemi"/>
+        <w:pStyle w:val="ListBullet"/>
         <w:numPr>
           <w:ilvl w:val="0"/>
           <w:numId w:val="13"/>
@@ -2047,7 +2190,7 @@
     </w:p>
     <w:p>
       <w:pPr>
-        <w:pStyle w:val="ListeMaddemi"/>
+        <w:pStyle w:val="ListBullet"/>
         <w:numPr>
           <w:ilvl w:val="0"/>
           <w:numId w:val="13"/>
@@ -2082,7 +2225,7 @@
     </w:p>
     <w:p>
       <w:pPr>
-        <w:pStyle w:val="ListeMaddemi"/>
+        <w:pStyle w:val="ListBullet"/>
         <w:numPr>
           <w:ilvl w:val="0"/>
           <w:numId w:val="13"/>
@@ -2103,7 +2246,7 @@
     </w:p>
     <w:p>
       <w:pPr>
-        <w:pStyle w:val="ListeMaddemi"/>
+        <w:pStyle w:val="ListBullet"/>
         <w:numPr>
           <w:ilvl w:val="0"/>
           <w:numId w:val="13"/>
@@ -2124,12 +2267,12 @@
     </w:p>
     <w:p>
       <w:pPr>
-        <w:pStyle w:val="ListeMaddemi"/>
-      </w:pPr>
-    </w:p>
-    <w:p>
-      <w:pPr>
-        <w:pStyle w:val="Balk2"/>
+        <w:pStyle w:val="ListBullet"/>
+      </w:pPr>
+    </w:p>
+    <w:p>
+      <w:pPr>
+        <w:pStyle w:val="Heading2"/>
         <w:numPr>
           <w:ilvl w:val="0"/>
           <w:numId w:val="11"/>
@@ -2143,12 +2286,12 @@
     </w:p>
     <w:p>
       <w:pPr>
-        <w:pStyle w:val="GvdeMetni"/>
-      </w:pPr>
-    </w:p>
-    <w:p>
-      <w:pPr>
-        <w:pStyle w:val="ListeMaddemi"/>
+        <w:pStyle w:val="BodyText"/>
+      </w:pPr>
+    </w:p>
+    <w:p>
+      <w:pPr>
+        <w:pStyle w:val="ListBullet"/>
         <w:numPr>
           <w:ilvl w:val="0"/>
           <w:numId w:val="13"/>
@@ -2169,7 +2312,7 @@
     </w:p>
     <w:p>
       <w:pPr>
-        <w:pStyle w:val="ListeMaddemi"/>
+        <w:pStyle w:val="ListBullet"/>
         <w:numPr>
           <w:ilvl w:val="0"/>
           <w:numId w:val="13"/>
@@ -2191,7 +2334,7 @@
     </w:p>
     <w:p>
       <w:pPr>
-        <w:pStyle w:val="ListeMaddemi"/>
+        <w:pStyle w:val="ListBullet"/>
         <w:numPr>
           <w:ilvl w:val="0"/>
           <w:numId w:val="13"/>
@@ -2212,12 +2355,12 @@
     </w:p>
     <w:p>
       <w:pPr>
-        <w:pStyle w:val="ListeMaddemi"/>
-      </w:pPr>
-    </w:p>
-    <w:p>
-      <w:pPr>
-        <w:pStyle w:val="Balk2"/>
+        <w:pStyle w:val="ListBullet"/>
+      </w:pPr>
+    </w:p>
+    <w:p>
+      <w:pPr>
+        <w:pStyle w:val="Heading2"/>
         <w:numPr>
           <w:ilvl w:val="0"/>
           <w:numId w:val="14"/>
@@ -2231,12 +2374,12 @@
     </w:p>
     <w:p>
       <w:pPr>
-        <w:pStyle w:val="GvdeMetni"/>
-      </w:pPr>
-    </w:p>
-    <w:p>
-      <w:pPr>
-        <w:pStyle w:val="ListeNumaras"/>
+        <w:pStyle w:val="BodyText"/>
+      </w:pPr>
+    </w:p>
+    <w:p>
+      <w:pPr>
+        <w:pStyle w:val="ListNumber"/>
         <w:numPr>
           <w:ilvl w:val="0"/>
           <w:numId w:val="16"/>
@@ -2271,7 +2414,7 @@
     </w:p>
     <w:p>
       <w:pPr>
-        <w:pStyle w:val="ListeNumaras"/>
+        <w:pStyle w:val="ListNumber"/>
         <w:numPr>
           <w:ilvl w:val="0"/>
           <w:numId w:val="16"/>
@@ -2292,7 +2435,7 @@
     </w:p>
     <w:p>
       <w:pPr>
-        <w:pStyle w:val="ListeNumaras"/>
+        <w:pStyle w:val="ListNumber"/>
         <w:tabs>
           <w:tab w:val="clear" w:pos="720"/>
         </w:tabs>
@@ -2301,7 +2444,7 @@
     </w:p>
     <w:p>
       <w:pPr>
-        <w:pStyle w:val="Balk2"/>
+        <w:pStyle w:val="Heading2"/>
         <w:numPr>
           <w:ilvl w:val="0"/>
           <w:numId w:val="17"/>
@@ -2316,7 +2459,7 @@
     </w:p>
     <w:p>
       <w:pPr>
-        <w:pStyle w:val="GvdeMetni"/>
+        <w:pStyle w:val="BodyText"/>
         <w:numPr>
           <w:ilvl w:val="0"/>
           <w:numId w:val="19"/>
@@ -2339,7 +2482,7 @@
     </w:p>
     <w:p>
       <w:pPr>
-        <w:pStyle w:val="GvdeMetni"/>
+        <w:pStyle w:val="BodyText"/>
         <w:spacing w:line="480" w:lineRule="auto"/>
         <w:ind w:left="360"/>
         <w:rPr>
@@ -2407,7 +2550,7 @@
     </w:p>
     <w:p>
       <w:pPr>
-        <w:pStyle w:val="Balk3"/>
+        <w:pStyle w:val="Heading3"/>
         <w:numPr>
           <w:ilvl w:val="0"/>
           <w:numId w:val="19"/>
@@ -2422,7 +2565,7 @@
     </w:p>
     <w:p>
       <w:pPr>
-        <w:pStyle w:val="GvdeMetni"/>
+        <w:pStyle w:val="BodyText"/>
         <w:spacing w:line="480" w:lineRule="auto"/>
         <w:ind w:left="360"/>
         <w:rPr>
@@ -2441,9 +2584,523 @@
           <w:szCs w:val="20"/>
           <w:u w:val="single"/>
         </w:rPr>
-        <w:t>Use-case 4</w:t>
-      </w:r>
-      <w:r>
+        <w:t>Use-case 1</w:t>
+      </w:r>
+    </w:p>
+    <w:p>
+      <w:pPr>
+        <w:pStyle w:val="BodyText"/>
+        <w:spacing w:line="480" w:lineRule="auto"/>
+        <w:ind w:left="360"/>
+        <w:rPr>
+          <w:rFonts w:ascii="Tahoma" w:hAnsi="Tahoma" w:cs="Tahoma"/>
+          <w:sz w:val="20"/>
+          <w:szCs w:val="20"/>
+        </w:rPr>
+      </w:pPr>
+      <w:r>
+        <w:rPr>
+          <w:rFonts w:ascii="Tahoma" w:hAnsi="Tahoma" w:cs="Tahoma"/>
+          <w:b/>
+          <w:sz w:val="20"/>
+          <w:szCs w:val="20"/>
+        </w:rPr>
+        <w:t>Use-case name:</w:t>
+      </w:r>
+      <w:r>
+        <w:rPr>
+          <w:rFonts w:ascii="Tahoma" w:hAnsi="Tahoma" w:cs="Tahoma"/>
+          <w:b/>
+          <w:sz w:val="20"/>
+          <w:szCs w:val="20"/>
+        </w:rPr>
+        <w:tab/>
+      </w:r>
+      <w:r>
+        <w:rPr>
+          <w:rFonts w:ascii="Tahoma" w:hAnsi="Tahoma" w:cs="Tahoma"/>
+          <w:sz w:val="20"/>
+          <w:szCs w:val="20"/>
+        </w:rPr>
+        <w:t>Play game</w:t>
+      </w:r>
+    </w:p>
+    <w:p>
+      <w:pPr>
+        <w:pStyle w:val="BodyText"/>
+        <w:spacing w:line="480" w:lineRule="auto"/>
+        <w:ind w:left="360"/>
+        <w:rPr>
+          <w:rFonts w:ascii="Tahoma" w:hAnsi="Tahoma" w:cs="Tahoma"/>
+          <w:sz w:val="20"/>
+          <w:szCs w:val="20"/>
+        </w:rPr>
+      </w:pPr>
+      <w:r>
+        <w:rPr>
+          <w:rFonts w:ascii="Tahoma" w:hAnsi="Tahoma" w:cs="Tahoma"/>
+          <w:b/>
+          <w:sz w:val="20"/>
+          <w:szCs w:val="20"/>
+        </w:rPr>
+        <w:lastRenderedPageBreak/>
+        <w:t xml:space="preserve">Participating actors: </w:t>
+      </w:r>
+      <w:r>
+        <w:rPr>
+          <w:rFonts w:ascii="Tahoma" w:hAnsi="Tahoma" w:cs="Tahoma"/>
+          <w:sz w:val="20"/>
+          <w:szCs w:val="20"/>
+        </w:rPr>
+        <w:t>Player</w:t>
+      </w:r>
+    </w:p>
+    <w:p>
+      <w:pPr>
+        <w:pStyle w:val="BodyText"/>
+        <w:spacing w:line="480" w:lineRule="auto"/>
+        <w:ind w:left="360"/>
+        <w:rPr>
+          <w:rFonts w:ascii="Tahoma" w:hAnsi="Tahoma" w:cs="Tahoma"/>
+          <w:b/>
+          <w:sz w:val="20"/>
+          <w:szCs w:val="20"/>
+        </w:rPr>
+      </w:pPr>
+      <w:r>
+        <w:rPr>
+          <w:rFonts w:ascii="Tahoma" w:hAnsi="Tahoma" w:cs="Tahoma"/>
+          <w:b/>
+          <w:sz w:val="20"/>
+          <w:szCs w:val="20"/>
+        </w:rPr>
+        <w:t xml:space="preserve">Entry condition: </w:t>
+      </w:r>
+    </w:p>
+    <w:p>
+      <w:pPr>
+        <w:pStyle w:val="BodyText"/>
+        <w:numPr>
+          <w:ilvl w:val="0"/>
+          <w:numId w:val="27"/>
+        </w:numPr>
+        <w:spacing w:line="480" w:lineRule="auto"/>
+        <w:rPr>
+          <w:rFonts w:ascii="Tahoma" w:hAnsi="Tahoma" w:cs="Tahoma"/>
+          <w:sz w:val="20"/>
+          <w:szCs w:val="20"/>
+        </w:rPr>
+      </w:pPr>
+      <w:r>
+        <w:rPr>
+          <w:rFonts w:ascii="Tahoma" w:hAnsi="Tahoma" w:cs="Tahoma"/>
+          <w:sz w:val="20"/>
+          <w:szCs w:val="20"/>
+        </w:rPr>
+        <w:t>Player clicks the button “Play Game” on UI</w:t>
+      </w:r>
+    </w:p>
+    <w:p>
+      <w:pPr>
+        <w:pStyle w:val="BodyText"/>
+        <w:spacing w:line="480" w:lineRule="auto"/>
+        <w:ind w:left="360"/>
+        <w:rPr>
+          <w:rFonts w:ascii="Tahoma" w:hAnsi="Tahoma" w:cs="Tahoma"/>
+          <w:b/>
+          <w:sz w:val="20"/>
+          <w:szCs w:val="20"/>
+        </w:rPr>
+      </w:pPr>
+      <w:r>
+        <w:rPr>
+          <w:rFonts w:ascii="Tahoma" w:hAnsi="Tahoma" w:cs="Tahoma"/>
+          <w:b/>
+          <w:sz w:val="20"/>
+          <w:szCs w:val="20"/>
+        </w:rPr>
+        <w:t>Exit condition:</w:t>
+      </w:r>
+    </w:p>
+    <w:p>
+      <w:pPr>
+        <w:pStyle w:val="BodyText"/>
+        <w:numPr>
+          <w:ilvl w:val="0"/>
+          <w:numId w:val="27"/>
+        </w:numPr>
+        <w:spacing w:line="480" w:lineRule="auto"/>
+        <w:rPr>
+          <w:rFonts w:ascii="Tahoma" w:hAnsi="Tahoma" w:cs="Tahoma"/>
+          <w:sz w:val="20"/>
+          <w:szCs w:val="20"/>
+        </w:rPr>
+      </w:pPr>
+      <w:r>
+        <w:rPr>
+          <w:rFonts w:ascii="Tahoma" w:hAnsi="Tahoma" w:cs="Tahoma"/>
+          <w:sz w:val="20"/>
+          <w:szCs w:val="20"/>
+        </w:rPr>
+        <w:t>Player managed to finish the level.</w:t>
+      </w:r>
+    </w:p>
+    <w:p>
+      <w:pPr>
+        <w:pStyle w:val="BodyText"/>
+        <w:numPr>
+          <w:ilvl w:val="0"/>
+          <w:numId w:val="27"/>
+        </w:numPr>
+        <w:spacing w:line="480" w:lineRule="auto"/>
+        <w:rPr>
+          <w:rFonts w:ascii="Tahoma" w:hAnsi="Tahoma" w:cs="Tahoma"/>
+          <w:sz w:val="20"/>
+          <w:szCs w:val="20"/>
+        </w:rPr>
+      </w:pPr>
+      <w:r>
+        <w:rPr>
+          <w:rFonts w:ascii="Tahoma" w:hAnsi="Tahoma" w:cs="Tahoma"/>
+          <w:sz w:val="20"/>
+          <w:szCs w:val="20"/>
+        </w:rPr>
+        <w:t>Player has failed the level.</w:t>
+      </w:r>
+    </w:p>
+    <w:p>
+      <w:pPr>
+        <w:pStyle w:val="BodyText"/>
+        <w:numPr>
+          <w:ilvl w:val="0"/>
+          <w:numId w:val="27"/>
+        </w:numPr>
+        <w:spacing w:line="480" w:lineRule="auto"/>
+        <w:rPr>
+          <w:rFonts w:ascii="Tahoma" w:hAnsi="Tahoma" w:cs="Tahoma"/>
+          <w:sz w:val="20"/>
+          <w:szCs w:val="20"/>
+        </w:rPr>
+      </w:pPr>
+      <w:r>
+        <w:rPr>
+          <w:rFonts w:ascii="Tahoma" w:hAnsi="Tahoma" w:cs="Tahoma"/>
+          <w:sz w:val="20"/>
+          <w:szCs w:val="20"/>
+        </w:rPr>
+        <w:t>Player on purposely exit during the game.</w:t>
+      </w:r>
+    </w:p>
+    <w:p>
+      <w:pPr>
+        <w:pStyle w:val="BodyText"/>
+        <w:spacing w:line="480" w:lineRule="auto"/>
+        <w:ind w:left="360"/>
+        <w:rPr>
+          <w:rFonts w:ascii="Tahoma" w:hAnsi="Tahoma" w:cs="Tahoma"/>
+          <w:b/>
+          <w:sz w:val="20"/>
+          <w:szCs w:val="20"/>
+        </w:rPr>
+      </w:pPr>
+      <w:r>
+        <w:rPr>
+          <w:rFonts w:ascii="Tahoma" w:hAnsi="Tahoma" w:cs="Tahoma"/>
+          <w:b/>
+          <w:sz w:val="20"/>
+          <w:szCs w:val="20"/>
+        </w:rPr>
+        <w:t>Main flow of events:</w:t>
+      </w:r>
+    </w:p>
+    <w:p>
+      <w:pPr>
+        <w:pStyle w:val="BodyText"/>
+        <w:numPr>
+          <w:ilvl w:val="0"/>
+          <w:numId w:val="28"/>
+        </w:numPr>
+        <w:spacing w:line="480" w:lineRule="auto"/>
+        <w:rPr>
+          <w:rFonts w:ascii="Tahoma" w:hAnsi="Tahoma" w:cs="Tahoma"/>
+          <w:sz w:val="20"/>
+          <w:szCs w:val="20"/>
+        </w:rPr>
+      </w:pPr>
+      <w:r>
+        <w:rPr>
+          <w:rFonts w:ascii="Tahoma" w:hAnsi="Tahoma" w:cs="Tahoma"/>
+          <w:sz w:val="20"/>
+          <w:szCs w:val="20"/>
+        </w:rPr>
+        <w:t>Application starts.</w:t>
+      </w:r>
+    </w:p>
+    <w:p>
+      <w:pPr>
+        <w:pStyle w:val="BodyText"/>
+        <w:numPr>
+          <w:ilvl w:val="0"/>
+          <w:numId w:val="28"/>
+        </w:numPr>
+        <w:spacing w:line="480" w:lineRule="auto"/>
+        <w:rPr>
+          <w:rFonts w:ascii="Tahoma" w:hAnsi="Tahoma" w:cs="Tahoma"/>
+          <w:sz w:val="20"/>
+          <w:szCs w:val="20"/>
+        </w:rPr>
+      </w:pPr>
+      <w:r>
+        <w:rPr>
+          <w:rFonts w:ascii="Tahoma" w:hAnsi="Tahoma" w:cs="Tahoma"/>
+          <w:sz w:val="20"/>
+          <w:szCs w:val="20"/>
+        </w:rPr>
+        <w:t>Menu of the game appears.</w:t>
+      </w:r>
+    </w:p>
+    <w:p>
+      <w:pPr>
+        <w:pStyle w:val="BodyText"/>
+        <w:numPr>
+          <w:ilvl w:val="0"/>
+          <w:numId w:val="28"/>
+        </w:numPr>
+        <w:spacing w:line="480" w:lineRule="auto"/>
+        <w:rPr>
+          <w:rFonts w:ascii="Tahoma" w:hAnsi="Tahoma" w:cs="Tahoma"/>
+          <w:sz w:val="20"/>
+          <w:szCs w:val="20"/>
+        </w:rPr>
+      </w:pPr>
+      <w:r>
+        <w:rPr>
+          <w:rFonts w:ascii="Tahoma" w:hAnsi="Tahoma" w:cs="Tahoma"/>
+          <w:sz w:val="20"/>
+          <w:szCs w:val="20"/>
+        </w:rPr>
+        <w:t>Player clicks the button “Play Game”</w:t>
+      </w:r>
+    </w:p>
+    <w:p>
+      <w:pPr>
+        <w:pStyle w:val="BodyText"/>
+        <w:numPr>
+          <w:ilvl w:val="0"/>
+          <w:numId w:val="28"/>
+        </w:numPr>
+        <w:spacing w:line="480" w:lineRule="auto"/>
+        <w:rPr>
+          <w:rFonts w:ascii="Tahoma" w:hAnsi="Tahoma" w:cs="Tahoma"/>
+          <w:sz w:val="20"/>
+          <w:szCs w:val="20"/>
+        </w:rPr>
+      </w:pPr>
+      <w:r>
+        <w:rPr>
+          <w:rFonts w:ascii="Tahoma" w:hAnsi="Tahoma" w:cs="Tahoma"/>
+          <w:sz w:val="20"/>
+          <w:szCs w:val="20"/>
+        </w:rPr>
+        <w:t>The game starts.</w:t>
+      </w:r>
+    </w:p>
+    <w:p>
+      <w:pPr>
+        <w:pStyle w:val="BodyText"/>
+        <w:spacing w:line="480" w:lineRule="auto"/>
+        <w:ind w:left="360"/>
+        <w:rPr>
+          <w:rFonts w:ascii="Tahoma" w:hAnsi="Tahoma" w:cs="Tahoma"/>
+          <w:b/>
+          <w:sz w:val="20"/>
+          <w:szCs w:val="20"/>
+        </w:rPr>
+      </w:pPr>
+      <w:r>
+        <w:rPr>
+          <w:rFonts w:ascii="Tahoma" w:hAnsi="Tahoma" w:cs="Tahoma"/>
+          <w:b/>
+          <w:sz w:val="20"/>
+          <w:szCs w:val="20"/>
+        </w:rPr>
+        <w:t>Alternative flow of event:</w:t>
+      </w:r>
+    </w:p>
+    <w:p>
+      <w:pPr>
+        <w:pStyle w:val="BodyText"/>
+        <w:spacing w:line="480" w:lineRule="auto"/>
+        <w:ind w:left="360"/>
+        <w:rPr>
+          <w:rFonts w:ascii="Tahoma" w:hAnsi="Tahoma" w:cs="Tahoma"/>
+          <w:b/>
+          <w:sz w:val="20"/>
+          <w:szCs w:val="20"/>
+        </w:rPr>
+      </w:pPr>
+      <w:r>
+        <w:rPr>
+          <w:rFonts w:ascii="Tahoma" w:hAnsi="Tahoma" w:cs="Tahoma"/>
+          <w:b/>
+          <w:sz w:val="20"/>
+          <w:szCs w:val="20"/>
+        </w:rPr>
+        <w:t>#1:</w:t>
+      </w:r>
+    </w:p>
+    <w:p>
+      <w:pPr>
+        <w:pStyle w:val="BodyText"/>
+        <w:numPr>
+          <w:ilvl w:val="0"/>
+          <w:numId w:val="29"/>
+        </w:numPr>
+        <w:spacing w:line="480" w:lineRule="auto"/>
+        <w:rPr>
+          <w:rFonts w:ascii="Tahoma" w:hAnsi="Tahoma" w:cs="Tahoma"/>
+          <w:sz w:val="20"/>
+          <w:szCs w:val="20"/>
+        </w:rPr>
+      </w:pPr>
+      <w:r>
+        <w:rPr>
+          <w:rFonts w:ascii="Tahoma" w:hAnsi="Tahoma" w:cs="Tahoma"/>
+          <w:sz w:val="20"/>
+          <w:szCs w:val="20"/>
+        </w:rPr>
+        <w:t>Player wants to change settings of the game</w:t>
+      </w:r>
+    </w:p>
+    <w:p>
+      <w:pPr>
+        <w:pStyle w:val="BodyText"/>
+        <w:numPr>
+          <w:ilvl w:val="0"/>
+          <w:numId w:val="29"/>
+        </w:numPr>
+        <w:spacing w:line="480" w:lineRule="auto"/>
+        <w:rPr>
+          <w:rFonts w:ascii="Tahoma" w:hAnsi="Tahoma" w:cs="Tahoma"/>
+          <w:sz w:val="20"/>
+          <w:szCs w:val="20"/>
+        </w:rPr>
+      </w:pPr>
+      <w:r>
+        <w:rPr>
+          <w:rFonts w:ascii="Tahoma" w:hAnsi="Tahoma" w:cs="Tahoma"/>
+          <w:sz w:val="20"/>
+          <w:szCs w:val="20"/>
+        </w:rPr>
+        <w:t>Makes required changes in settings panel</w:t>
+      </w:r>
+    </w:p>
+    <w:p>
+      <w:pPr>
+        <w:pStyle w:val="BodyText"/>
+        <w:numPr>
+          <w:ilvl w:val="0"/>
+          <w:numId w:val="29"/>
+        </w:numPr>
+        <w:spacing w:line="480" w:lineRule="auto"/>
+        <w:rPr>
+          <w:rFonts w:ascii="Tahoma" w:hAnsi="Tahoma" w:cs="Tahoma"/>
+          <w:sz w:val="20"/>
+          <w:szCs w:val="20"/>
+        </w:rPr>
+      </w:pPr>
+      <w:r>
+        <w:rPr>
+          <w:rFonts w:ascii="Tahoma" w:hAnsi="Tahoma" w:cs="Tahoma"/>
+          <w:sz w:val="20"/>
+          <w:szCs w:val="20"/>
+        </w:rPr>
+        <w:t>Returns back to the main menu and starts the game.</w:t>
+      </w:r>
+    </w:p>
+    <w:p>
+      <w:pPr>
+        <w:pStyle w:val="BodyText"/>
+        <w:spacing w:line="480" w:lineRule="auto"/>
+        <w:ind w:firstLine="360"/>
+        <w:rPr>
+          <w:rFonts w:ascii="Tahoma" w:hAnsi="Tahoma" w:cs="Tahoma"/>
+          <w:b/>
+          <w:sz w:val="20"/>
+          <w:szCs w:val="20"/>
+        </w:rPr>
+      </w:pPr>
+      <w:r>
+        <w:rPr>
+          <w:rFonts w:ascii="Tahoma" w:hAnsi="Tahoma" w:cs="Tahoma"/>
+          <w:b/>
+          <w:sz w:val="20"/>
+          <w:szCs w:val="20"/>
+        </w:rPr>
+        <w:t>#2:</w:t>
+      </w:r>
+      <w:r>
+        <w:rPr>
+          <w:rFonts w:ascii="Tahoma" w:hAnsi="Tahoma" w:cs="Tahoma"/>
+          <w:b/>
+          <w:sz w:val="20"/>
+          <w:szCs w:val="20"/>
+        </w:rPr>
+        <w:tab/>
+      </w:r>
+    </w:p>
+    <w:p>
+      <w:pPr>
+        <w:pStyle w:val="BodyText"/>
+        <w:numPr>
+          <w:ilvl w:val="0"/>
+          <w:numId w:val="30"/>
+        </w:numPr>
+        <w:spacing w:line="480" w:lineRule="auto"/>
+        <w:rPr>
+          <w:rFonts w:ascii="Tahoma" w:hAnsi="Tahoma" w:cs="Tahoma"/>
+          <w:sz w:val="20"/>
+          <w:szCs w:val="20"/>
+        </w:rPr>
+      </w:pPr>
+      <w:r>
+        <w:rPr>
+          <w:rFonts w:ascii="Tahoma" w:hAnsi="Tahoma" w:cs="Tahoma"/>
+          <w:sz w:val="20"/>
+          <w:szCs w:val="20"/>
+        </w:rPr>
+        <w:t>Player wants to view the help page to get informed about how to play and other details.</w:t>
+      </w:r>
+    </w:p>
+    <w:p>
+      <w:pPr>
+        <w:pStyle w:val="BodyText"/>
+        <w:numPr>
+          <w:ilvl w:val="0"/>
+          <w:numId w:val="30"/>
+        </w:numPr>
+        <w:spacing w:line="480" w:lineRule="auto"/>
+        <w:rPr>
+          <w:rFonts w:ascii="Tahoma" w:hAnsi="Tahoma" w:cs="Tahoma"/>
+          <w:sz w:val="20"/>
+          <w:szCs w:val="20"/>
+        </w:rPr>
+      </w:pPr>
+      <w:r>
+        <w:rPr>
+          <w:rFonts w:ascii="Tahoma" w:hAnsi="Tahoma" w:cs="Tahoma"/>
+          <w:sz w:val="20"/>
+          <w:szCs w:val="20"/>
+        </w:rPr>
+        <w:lastRenderedPageBreak/>
+        <w:t>Returns back to the main menu and starts the game.</w:t>
+      </w:r>
+    </w:p>
+    <w:p>
+      <w:pPr>
+        <w:pStyle w:val="BodyText"/>
+        <w:spacing w:line="480" w:lineRule="auto"/>
+        <w:ind w:left="360"/>
         <w:rPr>
           <w:rFonts w:ascii="Tahoma" w:hAnsi="Tahoma" w:cs="Tahoma"/>
           <w:i/>
@@ -2451,18 +3108,820 @@
           <w:szCs w:val="20"/>
           <w:u w:val="single"/>
         </w:rPr>
-        <w:t xml:space="preserve"> </w:t>
-      </w:r>
+      </w:pPr>
+    </w:p>
+    <w:p>
+      <w:pPr>
+        <w:pStyle w:val="BodyText"/>
+        <w:spacing w:line="480" w:lineRule="auto"/>
+        <w:ind w:left="360"/>
+        <w:rPr>
+          <w:rFonts w:ascii="Tahoma" w:hAnsi="Tahoma" w:cs="Tahoma"/>
+          <w:i/>
+          <w:sz w:val="20"/>
+          <w:szCs w:val="20"/>
+          <w:u w:val="single"/>
+        </w:rPr>
+      </w:pPr>
+      <w:r>
+        <w:rPr>
+          <w:rFonts w:ascii="Tahoma" w:hAnsi="Tahoma" w:cs="Tahoma"/>
+          <w:i/>
+          <w:sz w:val="20"/>
+          <w:szCs w:val="20"/>
+          <w:u w:val="single"/>
+        </w:rPr>
+        <w:t>Use-case 2</w:t>
+      </w:r>
+    </w:p>
+    <w:p>
+      <w:pPr>
+        <w:pStyle w:val="BodyText"/>
+        <w:spacing w:line="480" w:lineRule="auto"/>
+        <w:ind w:left="360"/>
+        <w:rPr>
+          <w:rFonts w:ascii="Tahoma" w:hAnsi="Tahoma" w:cs="Tahoma"/>
+          <w:sz w:val="20"/>
+          <w:szCs w:val="20"/>
+        </w:rPr>
+      </w:pPr>
+      <w:r>
+        <w:rPr>
+          <w:rFonts w:ascii="Tahoma" w:hAnsi="Tahoma" w:cs="Tahoma"/>
+          <w:b/>
+          <w:sz w:val="20"/>
+          <w:szCs w:val="20"/>
+        </w:rPr>
+        <w:t>Use-case name:</w:t>
+      </w:r>
+      <w:r>
+        <w:rPr>
+          <w:rFonts w:ascii="Tahoma" w:hAnsi="Tahoma" w:cs="Tahoma"/>
+          <w:b/>
+          <w:sz w:val="20"/>
+          <w:szCs w:val="20"/>
+        </w:rPr>
+        <w:tab/>
+      </w:r>
+      <w:r>
+        <w:rPr>
+          <w:rFonts w:ascii="Tahoma" w:hAnsi="Tahoma" w:cs="Tahoma"/>
+          <w:sz w:val="20"/>
+          <w:szCs w:val="20"/>
+        </w:rPr>
+        <w:t>Pause game</w:t>
+      </w:r>
+    </w:p>
+    <w:p>
+      <w:pPr>
+        <w:pStyle w:val="BodyText"/>
+        <w:spacing w:line="480" w:lineRule="auto"/>
+        <w:ind w:left="360"/>
+        <w:rPr>
+          <w:rFonts w:ascii="Tahoma" w:hAnsi="Tahoma" w:cs="Tahoma"/>
+          <w:sz w:val="20"/>
+          <w:szCs w:val="20"/>
+        </w:rPr>
+      </w:pPr>
+      <w:r>
+        <w:rPr>
+          <w:rFonts w:ascii="Tahoma" w:hAnsi="Tahoma" w:cs="Tahoma"/>
+          <w:b/>
+          <w:sz w:val="20"/>
+          <w:szCs w:val="20"/>
+        </w:rPr>
+        <w:t xml:space="preserve">Participating actors: </w:t>
+      </w:r>
+      <w:r>
+        <w:rPr>
+          <w:rFonts w:ascii="Tahoma" w:hAnsi="Tahoma" w:cs="Tahoma"/>
+          <w:sz w:val="20"/>
+          <w:szCs w:val="20"/>
+        </w:rPr>
+        <w:t>Player</w:t>
+      </w:r>
+    </w:p>
+    <w:p>
+      <w:pPr>
+        <w:pStyle w:val="BodyText"/>
+        <w:spacing w:line="480" w:lineRule="auto"/>
+        <w:ind w:left="360"/>
+        <w:rPr>
+          <w:rFonts w:ascii="Tahoma" w:hAnsi="Tahoma" w:cs="Tahoma"/>
+          <w:b/>
+          <w:sz w:val="20"/>
+          <w:szCs w:val="20"/>
+        </w:rPr>
+      </w:pPr>
+      <w:r>
+        <w:rPr>
+          <w:rFonts w:ascii="Tahoma" w:hAnsi="Tahoma" w:cs="Tahoma"/>
+          <w:b/>
+          <w:sz w:val="20"/>
+          <w:szCs w:val="20"/>
+        </w:rPr>
+        <w:t xml:space="preserve">Entry condition: </w:t>
+      </w:r>
+    </w:p>
+    <w:p>
+      <w:pPr>
+        <w:pStyle w:val="BodyText"/>
+        <w:numPr>
+          <w:ilvl w:val="0"/>
+          <w:numId w:val="31"/>
+        </w:numPr>
+        <w:spacing w:line="480" w:lineRule="auto"/>
+        <w:rPr>
+          <w:rFonts w:ascii="Tahoma" w:hAnsi="Tahoma" w:cs="Tahoma"/>
+          <w:sz w:val="20"/>
+          <w:szCs w:val="20"/>
+        </w:rPr>
+      </w:pPr>
+      <w:r>
+        <w:rPr>
+          <w:rFonts w:ascii="Tahoma" w:hAnsi="Tahoma" w:cs="Tahoma"/>
+          <w:sz w:val="20"/>
+          <w:szCs w:val="20"/>
+        </w:rPr>
+        <w:t>The game has already started and player continues playing</w:t>
+      </w:r>
+    </w:p>
+    <w:p>
+      <w:pPr>
+        <w:pStyle w:val="BodyText"/>
+        <w:spacing w:line="480" w:lineRule="auto"/>
+        <w:ind w:left="360"/>
+        <w:rPr>
+          <w:rFonts w:ascii="Tahoma" w:hAnsi="Tahoma" w:cs="Tahoma"/>
+          <w:b/>
+          <w:sz w:val="20"/>
+          <w:szCs w:val="20"/>
+        </w:rPr>
+      </w:pPr>
+      <w:r>
+        <w:rPr>
+          <w:rFonts w:ascii="Tahoma" w:hAnsi="Tahoma" w:cs="Tahoma"/>
+          <w:b/>
+          <w:sz w:val="20"/>
+          <w:szCs w:val="20"/>
+        </w:rPr>
+        <w:t>Exit condition:</w:t>
+      </w:r>
+    </w:p>
+    <w:p>
+      <w:pPr>
+        <w:pStyle w:val="BodyText"/>
+        <w:numPr>
+          <w:ilvl w:val="0"/>
+          <w:numId w:val="31"/>
+        </w:numPr>
+        <w:spacing w:line="480" w:lineRule="auto"/>
+        <w:rPr>
+          <w:rFonts w:ascii="Tahoma" w:hAnsi="Tahoma" w:cs="Tahoma"/>
+          <w:sz w:val="20"/>
+          <w:szCs w:val="20"/>
+        </w:rPr>
+      </w:pPr>
+      <w:r>
+        <w:rPr>
+          <w:rFonts w:ascii="Tahoma" w:hAnsi="Tahoma" w:cs="Tahoma"/>
+          <w:sz w:val="20"/>
+          <w:szCs w:val="20"/>
+        </w:rPr>
+        <w:t>Player quit the game.</w:t>
+      </w:r>
+    </w:p>
+    <w:p>
+      <w:pPr>
+        <w:pStyle w:val="BodyText"/>
+        <w:numPr>
+          <w:ilvl w:val="0"/>
+          <w:numId w:val="31"/>
+        </w:numPr>
+        <w:spacing w:line="480" w:lineRule="auto"/>
+        <w:rPr>
+          <w:rFonts w:ascii="Tahoma" w:hAnsi="Tahoma" w:cs="Tahoma"/>
+          <w:sz w:val="20"/>
+          <w:szCs w:val="20"/>
+        </w:rPr>
+      </w:pPr>
+      <w:r>
+        <w:rPr>
+          <w:rFonts w:ascii="Tahoma" w:hAnsi="Tahoma" w:cs="Tahoma"/>
+          <w:sz w:val="20"/>
+          <w:szCs w:val="20"/>
+        </w:rPr>
+        <w:t>Player changed the settings and returned back to game</w:t>
+      </w:r>
+    </w:p>
+    <w:p>
+      <w:pPr>
+        <w:pStyle w:val="BodyText"/>
+        <w:numPr>
+          <w:ilvl w:val="0"/>
+          <w:numId w:val="31"/>
+        </w:numPr>
+        <w:spacing w:line="480" w:lineRule="auto"/>
+        <w:rPr>
+          <w:rFonts w:ascii="Tahoma" w:hAnsi="Tahoma" w:cs="Tahoma"/>
+          <w:sz w:val="20"/>
+          <w:szCs w:val="20"/>
+        </w:rPr>
+      </w:pPr>
+      <w:r>
+        <w:rPr>
+          <w:rFonts w:ascii="Tahoma" w:hAnsi="Tahoma" w:cs="Tahoma"/>
+          <w:sz w:val="20"/>
+          <w:szCs w:val="20"/>
+        </w:rPr>
+        <w:t>Player viewed the help page and returned back to game</w:t>
+      </w:r>
+    </w:p>
+    <w:p>
+      <w:pPr>
+        <w:pStyle w:val="BodyText"/>
+        <w:numPr>
+          <w:ilvl w:val="0"/>
+          <w:numId w:val="31"/>
+        </w:numPr>
+        <w:spacing w:line="480" w:lineRule="auto"/>
+        <w:rPr>
+          <w:rFonts w:ascii="Tahoma" w:hAnsi="Tahoma" w:cs="Tahoma"/>
+          <w:sz w:val="20"/>
+          <w:szCs w:val="20"/>
+        </w:rPr>
+      </w:pPr>
+      <w:r>
+        <w:rPr>
+          <w:rFonts w:ascii="Tahoma" w:hAnsi="Tahoma" w:cs="Tahoma"/>
+          <w:sz w:val="20"/>
+          <w:szCs w:val="20"/>
+        </w:rPr>
+        <w:t>Player just paused to take a break and after a while returned back to game</w:t>
+      </w:r>
+    </w:p>
+    <w:p>
+      <w:pPr>
+        <w:pStyle w:val="BodyText"/>
+        <w:spacing w:line="480" w:lineRule="auto"/>
+        <w:ind w:left="360"/>
+        <w:rPr>
+          <w:rFonts w:ascii="Tahoma" w:hAnsi="Tahoma" w:cs="Tahoma"/>
+          <w:b/>
+          <w:sz w:val="20"/>
+          <w:szCs w:val="20"/>
+        </w:rPr>
+      </w:pPr>
+      <w:r>
+        <w:rPr>
+          <w:rFonts w:ascii="Tahoma" w:hAnsi="Tahoma" w:cs="Tahoma"/>
+          <w:b/>
+          <w:sz w:val="20"/>
+          <w:szCs w:val="20"/>
+        </w:rPr>
+        <w:t>Main flow of events:</w:t>
+      </w:r>
+    </w:p>
+    <w:p>
+      <w:pPr>
+        <w:pStyle w:val="BodyText"/>
+        <w:numPr>
+          <w:ilvl w:val="0"/>
+          <w:numId w:val="32"/>
+        </w:numPr>
+        <w:spacing w:line="480" w:lineRule="auto"/>
+        <w:rPr>
+          <w:rFonts w:ascii="Tahoma" w:hAnsi="Tahoma" w:cs="Tahoma"/>
+          <w:sz w:val="20"/>
+          <w:szCs w:val="20"/>
+        </w:rPr>
+      </w:pPr>
+      <w:r>
+        <w:rPr>
+          <w:rFonts w:ascii="Tahoma" w:hAnsi="Tahoma" w:cs="Tahoma"/>
+          <w:sz w:val="20"/>
+          <w:szCs w:val="20"/>
+        </w:rPr>
+        <w:t>Application starts.</w:t>
+      </w:r>
+    </w:p>
+    <w:p>
+      <w:pPr>
+        <w:pStyle w:val="BodyText"/>
+        <w:numPr>
+          <w:ilvl w:val="0"/>
+          <w:numId w:val="32"/>
+        </w:numPr>
+        <w:spacing w:line="480" w:lineRule="auto"/>
+        <w:rPr>
+          <w:rFonts w:ascii="Tahoma" w:hAnsi="Tahoma" w:cs="Tahoma"/>
+          <w:sz w:val="20"/>
+          <w:szCs w:val="20"/>
+        </w:rPr>
+      </w:pPr>
+      <w:r>
+        <w:rPr>
+          <w:rFonts w:ascii="Tahoma" w:hAnsi="Tahoma" w:cs="Tahoma"/>
+          <w:sz w:val="20"/>
+          <w:szCs w:val="20"/>
+        </w:rPr>
+        <w:t>Main menu appears.</w:t>
+      </w:r>
+    </w:p>
+    <w:p>
+      <w:pPr>
+        <w:pStyle w:val="BodyText"/>
+        <w:numPr>
+          <w:ilvl w:val="0"/>
+          <w:numId w:val="32"/>
+        </w:numPr>
+        <w:spacing w:line="480" w:lineRule="auto"/>
+        <w:rPr>
+          <w:rFonts w:ascii="Tahoma" w:hAnsi="Tahoma" w:cs="Tahoma"/>
+          <w:sz w:val="20"/>
+          <w:szCs w:val="20"/>
+        </w:rPr>
+      </w:pPr>
+      <w:r>
+        <w:rPr>
+          <w:rFonts w:ascii="Tahoma" w:hAnsi="Tahoma" w:cs="Tahoma"/>
+          <w:sz w:val="20"/>
+          <w:szCs w:val="20"/>
+        </w:rPr>
+        <w:t>Player clicks the “Play Game” button.</w:t>
+      </w:r>
+    </w:p>
+    <w:p>
+      <w:pPr>
+        <w:pStyle w:val="BodyText"/>
+        <w:numPr>
+          <w:ilvl w:val="0"/>
+          <w:numId w:val="32"/>
+        </w:numPr>
+        <w:spacing w:line="480" w:lineRule="auto"/>
+        <w:rPr>
+          <w:rFonts w:ascii="Tahoma" w:hAnsi="Tahoma" w:cs="Tahoma"/>
+          <w:sz w:val="20"/>
+          <w:szCs w:val="20"/>
+        </w:rPr>
+      </w:pPr>
+      <w:r>
+        <w:rPr>
+          <w:rFonts w:ascii="Tahoma" w:hAnsi="Tahoma" w:cs="Tahoma"/>
+          <w:sz w:val="20"/>
+          <w:szCs w:val="20"/>
+        </w:rPr>
+        <w:t>During the game player wants to pause the game so that s/he can take a break, change the settings, view the help page or save the game.</w:t>
+      </w:r>
+    </w:p>
+    <w:p>
+      <w:pPr>
+        <w:pStyle w:val="BodyText"/>
+        <w:spacing w:line="480" w:lineRule="auto"/>
+        <w:ind w:left="360"/>
+        <w:rPr>
+          <w:rFonts w:ascii="Tahoma" w:hAnsi="Tahoma" w:cs="Tahoma"/>
+          <w:b/>
+          <w:sz w:val="20"/>
+          <w:szCs w:val="20"/>
+        </w:rPr>
+      </w:pPr>
+      <w:r>
+        <w:rPr>
+          <w:rFonts w:ascii="Tahoma" w:hAnsi="Tahoma" w:cs="Tahoma"/>
+          <w:b/>
+          <w:sz w:val="20"/>
+          <w:szCs w:val="20"/>
+        </w:rPr>
+        <w:t>Alternative flow of event:</w:t>
+      </w:r>
+    </w:p>
+    <w:p>
+      <w:pPr>
+        <w:pStyle w:val="BodyText"/>
+        <w:numPr>
+          <w:ilvl w:val="0"/>
+          <w:numId w:val="33"/>
+        </w:numPr>
+        <w:spacing w:line="480" w:lineRule="auto"/>
+        <w:rPr>
+          <w:rFonts w:ascii="Tahoma" w:hAnsi="Tahoma" w:cs="Tahoma"/>
+          <w:sz w:val="20"/>
+          <w:szCs w:val="20"/>
+        </w:rPr>
+      </w:pPr>
+      <w:r>
+        <w:rPr>
+          <w:rFonts w:ascii="Tahoma" w:hAnsi="Tahoma" w:cs="Tahoma"/>
+          <w:sz w:val="20"/>
+          <w:szCs w:val="20"/>
+        </w:rPr>
+        <w:t>Player finished the level without any pause.</w:t>
+      </w:r>
+    </w:p>
+    <w:p>
+      <w:pPr>
+        <w:pStyle w:val="BodyText"/>
+        <w:spacing w:line="480" w:lineRule="auto"/>
+        <w:ind w:firstLine="360"/>
+        <w:rPr>
+          <w:rFonts w:ascii="Tahoma" w:hAnsi="Tahoma" w:cs="Tahoma"/>
+          <w:i/>
+          <w:sz w:val="20"/>
+          <w:szCs w:val="20"/>
+          <w:u w:val="single"/>
+        </w:rPr>
+      </w:pPr>
+      <w:r>
+        <w:rPr>
+          <w:rFonts w:ascii="Tahoma" w:hAnsi="Tahoma" w:cs="Tahoma"/>
+          <w:i/>
+          <w:sz w:val="20"/>
+          <w:szCs w:val="20"/>
+          <w:u w:val="single"/>
+        </w:rPr>
+        <w:lastRenderedPageBreak/>
+        <w:t>Use-case 3</w:t>
+      </w:r>
+    </w:p>
+    <w:p>
+      <w:pPr>
+        <w:pStyle w:val="BodyText"/>
+        <w:spacing w:line="480" w:lineRule="auto"/>
+        <w:ind w:left="360"/>
+        <w:rPr>
+          <w:rFonts w:ascii="Tahoma" w:hAnsi="Tahoma" w:cs="Tahoma"/>
+          <w:sz w:val="20"/>
+          <w:szCs w:val="20"/>
+        </w:rPr>
+      </w:pPr>
+      <w:r>
+        <w:rPr>
+          <w:rFonts w:ascii="Tahoma" w:hAnsi="Tahoma" w:cs="Tahoma"/>
+          <w:b/>
+          <w:sz w:val="20"/>
+          <w:szCs w:val="20"/>
+        </w:rPr>
+        <w:t>Use-case name:</w:t>
+      </w:r>
+      <w:r>
+        <w:rPr>
+          <w:rFonts w:ascii="Tahoma" w:hAnsi="Tahoma" w:cs="Tahoma"/>
+          <w:b/>
+          <w:sz w:val="20"/>
+          <w:szCs w:val="20"/>
+        </w:rPr>
+        <w:tab/>
+      </w:r>
+      <w:r>
+        <w:rPr>
+          <w:rFonts w:ascii="Tahoma" w:hAnsi="Tahoma" w:cs="Tahoma"/>
+          <w:sz w:val="20"/>
+          <w:szCs w:val="20"/>
+        </w:rPr>
+        <w:t>Save game</w:t>
+      </w:r>
+    </w:p>
+    <w:p>
+      <w:pPr>
+        <w:pStyle w:val="BodyText"/>
+        <w:spacing w:line="480" w:lineRule="auto"/>
+        <w:ind w:left="360"/>
+        <w:rPr>
+          <w:rFonts w:ascii="Tahoma" w:hAnsi="Tahoma" w:cs="Tahoma"/>
+          <w:sz w:val="20"/>
+          <w:szCs w:val="20"/>
+        </w:rPr>
+      </w:pPr>
+      <w:r>
+        <w:rPr>
+          <w:rFonts w:ascii="Tahoma" w:hAnsi="Tahoma" w:cs="Tahoma"/>
+          <w:b/>
+          <w:sz w:val="20"/>
+          <w:szCs w:val="20"/>
+        </w:rPr>
+        <w:t xml:space="preserve">Participating actors: </w:t>
+      </w:r>
+      <w:r>
+        <w:rPr>
+          <w:rFonts w:ascii="Tahoma" w:hAnsi="Tahoma" w:cs="Tahoma"/>
+          <w:sz w:val="20"/>
+          <w:szCs w:val="20"/>
+        </w:rPr>
+        <w:t>Player</w:t>
+      </w:r>
+    </w:p>
+    <w:p>
+      <w:pPr>
+        <w:pStyle w:val="BodyText"/>
+        <w:spacing w:line="480" w:lineRule="auto"/>
+        <w:ind w:left="360"/>
+        <w:rPr>
+          <w:rFonts w:ascii="Tahoma" w:hAnsi="Tahoma" w:cs="Tahoma"/>
+          <w:b/>
+          <w:sz w:val="20"/>
+          <w:szCs w:val="20"/>
+        </w:rPr>
+      </w:pPr>
+      <w:r>
+        <w:rPr>
+          <w:rFonts w:ascii="Tahoma" w:hAnsi="Tahoma" w:cs="Tahoma"/>
+          <w:b/>
+          <w:sz w:val="20"/>
+          <w:szCs w:val="20"/>
+        </w:rPr>
+        <w:t xml:space="preserve">Entry condition: </w:t>
+      </w:r>
+    </w:p>
+    <w:p>
+      <w:pPr>
+        <w:pStyle w:val="BodyText"/>
+        <w:numPr>
+          <w:ilvl w:val="0"/>
+          <w:numId w:val="34"/>
+        </w:numPr>
+        <w:spacing w:line="480" w:lineRule="auto"/>
+        <w:rPr>
+          <w:rFonts w:ascii="Tahoma" w:hAnsi="Tahoma" w:cs="Tahoma"/>
+          <w:sz w:val="20"/>
+          <w:szCs w:val="20"/>
+        </w:rPr>
+      </w:pPr>
+      <w:r>
+        <w:rPr>
+          <w:rFonts w:ascii="Tahoma" w:hAnsi="Tahoma" w:cs="Tahoma"/>
+          <w:sz w:val="20"/>
+          <w:szCs w:val="20"/>
+        </w:rPr>
+        <w:t>Player started the game and paused at any point</w:t>
+      </w:r>
+    </w:p>
+    <w:p>
+      <w:pPr>
+        <w:pStyle w:val="BodyText"/>
+        <w:spacing w:line="480" w:lineRule="auto"/>
+        <w:ind w:left="360"/>
+        <w:rPr>
+          <w:rFonts w:ascii="Tahoma" w:hAnsi="Tahoma" w:cs="Tahoma"/>
+          <w:b/>
+          <w:sz w:val="20"/>
+          <w:szCs w:val="20"/>
+        </w:rPr>
+      </w:pPr>
+      <w:r>
+        <w:rPr>
+          <w:rFonts w:ascii="Tahoma" w:hAnsi="Tahoma" w:cs="Tahoma"/>
+          <w:b/>
+          <w:sz w:val="20"/>
+          <w:szCs w:val="20"/>
+        </w:rPr>
+        <w:t>Exit condition:</w:t>
+      </w:r>
+    </w:p>
+    <w:p>
+      <w:pPr>
+        <w:pStyle w:val="BodyText"/>
+        <w:numPr>
+          <w:ilvl w:val="0"/>
+          <w:numId w:val="34"/>
+        </w:numPr>
+        <w:spacing w:line="480" w:lineRule="auto"/>
+        <w:rPr>
+          <w:rFonts w:ascii="Tahoma" w:hAnsi="Tahoma" w:cs="Tahoma"/>
+          <w:b/>
+          <w:sz w:val="20"/>
+          <w:szCs w:val="20"/>
+        </w:rPr>
+      </w:pPr>
+      <w:r>
+        <w:rPr>
+          <w:rFonts w:ascii="Tahoma" w:hAnsi="Tahoma" w:cs="Tahoma"/>
+          <w:sz w:val="20"/>
+          <w:szCs w:val="20"/>
+        </w:rPr>
+        <w:t>Player saves the game at that point of pause</w:t>
+      </w:r>
+    </w:p>
+    <w:p>
+      <w:pPr>
+        <w:pStyle w:val="BodyText"/>
+        <w:spacing w:line="480" w:lineRule="auto"/>
+        <w:ind w:left="360"/>
+        <w:rPr>
+          <w:rFonts w:ascii="Tahoma" w:hAnsi="Tahoma" w:cs="Tahoma"/>
+          <w:b/>
+          <w:sz w:val="20"/>
+          <w:szCs w:val="20"/>
+        </w:rPr>
+      </w:pPr>
+      <w:r>
+        <w:rPr>
+          <w:rFonts w:ascii="Tahoma" w:hAnsi="Tahoma" w:cs="Tahoma"/>
+          <w:b/>
+          <w:sz w:val="20"/>
+          <w:szCs w:val="20"/>
+        </w:rPr>
+        <w:t>Main flow of events:</w:t>
+      </w:r>
+    </w:p>
+    <w:p>
+      <w:pPr>
+        <w:pStyle w:val="BodyText"/>
+        <w:numPr>
+          <w:ilvl w:val="0"/>
+          <w:numId w:val="35"/>
+        </w:numPr>
+        <w:spacing w:line="480" w:lineRule="auto"/>
+        <w:rPr>
+          <w:rFonts w:ascii="Tahoma" w:hAnsi="Tahoma" w:cs="Tahoma"/>
+          <w:sz w:val="20"/>
+          <w:szCs w:val="20"/>
+        </w:rPr>
+      </w:pPr>
+      <w:r>
+        <w:rPr>
+          <w:rFonts w:ascii="Tahoma" w:hAnsi="Tahoma" w:cs="Tahoma"/>
+          <w:sz w:val="20"/>
+          <w:szCs w:val="20"/>
+        </w:rPr>
+        <w:t>Application starts.</w:t>
+      </w:r>
+    </w:p>
+    <w:p>
+      <w:pPr>
+        <w:pStyle w:val="BodyText"/>
+        <w:numPr>
+          <w:ilvl w:val="0"/>
+          <w:numId w:val="35"/>
+        </w:numPr>
+        <w:spacing w:line="480" w:lineRule="auto"/>
+        <w:rPr>
+          <w:rFonts w:ascii="Tahoma" w:hAnsi="Tahoma" w:cs="Tahoma"/>
+          <w:sz w:val="20"/>
+          <w:szCs w:val="20"/>
+        </w:rPr>
+      </w:pPr>
+      <w:r>
+        <w:rPr>
+          <w:rFonts w:ascii="Tahoma" w:hAnsi="Tahoma" w:cs="Tahoma"/>
+          <w:sz w:val="20"/>
+          <w:szCs w:val="20"/>
+        </w:rPr>
+        <w:t>Main menu appears.</w:t>
+      </w:r>
+    </w:p>
+    <w:p>
+      <w:pPr>
+        <w:pStyle w:val="BodyText"/>
+        <w:numPr>
+          <w:ilvl w:val="0"/>
+          <w:numId w:val="35"/>
+        </w:numPr>
+        <w:spacing w:line="480" w:lineRule="auto"/>
+        <w:rPr>
+          <w:rFonts w:ascii="Tahoma" w:hAnsi="Tahoma" w:cs="Tahoma"/>
+          <w:sz w:val="20"/>
+          <w:szCs w:val="20"/>
+        </w:rPr>
+      </w:pPr>
+      <w:r>
+        <w:rPr>
+          <w:rFonts w:ascii="Tahoma" w:hAnsi="Tahoma" w:cs="Tahoma"/>
+          <w:sz w:val="20"/>
+          <w:szCs w:val="20"/>
+        </w:rPr>
+        <w:t>Player starts the game.</w:t>
+      </w:r>
+    </w:p>
+    <w:p>
+      <w:pPr>
+        <w:pStyle w:val="BodyText"/>
+        <w:numPr>
+          <w:ilvl w:val="0"/>
+          <w:numId w:val="35"/>
+        </w:numPr>
+        <w:spacing w:line="480" w:lineRule="auto"/>
+        <w:rPr>
+          <w:rFonts w:ascii="Tahoma" w:hAnsi="Tahoma" w:cs="Tahoma"/>
+          <w:sz w:val="20"/>
+          <w:szCs w:val="20"/>
+        </w:rPr>
+      </w:pPr>
+      <w:r>
+        <w:rPr>
+          <w:rFonts w:ascii="Tahoma" w:hAnsi="Tahoma" w:cs="Tahoma"/>
+          <w:sz w:val="20"/>
+          <w:szCs w:val="20"/>
+        </w:rPr>
+        <w:t>Plays for a while and pauses the level.</w:t>
+      </w:r>
+    </w:p>
+    <w:p>
+      <w:pPr>
+        <w:pStyle w:val="BodyText"/>
+        <w:numPr>
+          <w:ilvl w:val="0"/>
+          <w:numId w:val="35"/>
+        </w:numPr>
+        <w:spacing w:line="480" w:lineRule="auto"/>
+        <w:rPr>
+          <w:rFonts w:ascii="Tahoma" w:hAnsi="Tahoma" w:cs="Tahoma"/>
+          <w:sz w:val="20"/>
+          <w:szCs w:val="20"/>
+        </w:rPr>
+      </w:pPr>
+      <w:r>
+        <w:rPr>
+          <w:rFonts w:ascii="Tahoma" w:hAnsi="Tahoma" w:cs="Tahoma"/>
+          <w:sz w:val="20"/>
+          <w:szCs w:val="20"/>
+        </w:rPr>
+        <w:t>Clicks the “Save game” button in the pause menu to save the level at that point of pause, regarding player’s position, weapon, enemy’s positions, game time, etc.</w:t>
+      </w:r>
+    </w:p>
+    <w:p>
+      <w:pPr>
+        <w:pStyle w:val="BodyText"/>
+        <w:spacing w:line="480" w:lineRule="auto"/>
+        <w:ind w:left="360"/>
+        <w:rPr>
+          <w:rFonts w:ascii="Tahoma" w:hAnsi="Tahoma" w:cs="Tahoma"/>
+          <w:b/>
+          <w:sz w:val="20"/>
+          <w:szCs w:val="20"/>
+        </w:rPr>
+      </w:pPr>
+      <w:r>
+        <w:rPr>
+          <w:rFonts w:ascii="Tahoma" w:hAnsi="Tahoma" w:cs="Tahoma"/>
+          <w:b/>
+          <w:sz w:val="20"/>
+          <w:szCs w:val="20"/>
+        </w:rPr>
+        <w:t>Alternative flow of event:</w:t>
+      </w:r>
+    </w:p>
+    <w:p>
+      <w:pPr>
+        <w:pStyle w:val="BodyText"/>
+        <w:numPr>
+          <w:ilvl w:val="0"/>
+          <w:numId w:val="36"/>
+        </w:numPr>
+        <w:spacing w:line="480" w:lineRule="auto"/>
+        <w:rPr>
+          <w:rFonts w:ascii="Tahoma" w:hAnsi="Tahoma" w:cs="Tahoma"/>
+          <w:sz w:val="20"/>
+          <w:szCs w:val="20"/>
+        </w:rPr>
+      </w:pPr>
+      <w:r>
+        <w:rPr>
+          <w:rFonts w:ascii="Tahoma" w:hAnsi="Tahoma" w:cs="Tahoma"/>
+          <w:sz w:val="20"/>
+          <w:szCs w:val="20"/>
+        </w:rPr>
+        <w:t>Player doesn’t save the game during the whole gameplay.</w:t>
+      </w:r>
+    </w:p>
+    <w:p>
+      <w:pPr>
+        <w:pStyle w:val="BodyText"/>
+      </w:pPr>
       <w:bookmarkStart w:id="9" w:name="_GoBack"/>
       <w:bookmarkEnd w:id="9"/>
     </w:p>
     <w:p>
       <w:pPr>
-        <w:pStyle w:val="GvdeMetni"/>
+        <w:pStyle w:val="BodyText"/>
         <w:spacing w:line="480" w:lineRule="auto"/>
         <w:ind w:left="360"/>
         <w:rPr>
           <w:rFonts w:ascii="Tahoma" w:hAnsi="Tahoma" w:cs="Tahoma"/>
+          <w:i/>
+          <w:sz w:val="20"/>
+          <w:szCs w:val="20"/>
+          <w:u w:val="single"/>
+        </w:rPr>
+      </w:pPr>
+      <w:r>
+        <w:rPr>
+          <w:rFonts w:ascii="Tahoma" w:hAnsi="Tahoma" w:cs="Tahoma"/>
+          <w:i/>
+          <w:sz w:val="20"/>
+          <w:szCs w:val="20"/>
+          <w:u w:val="single"/>
+        </w:rPr>
+        <w:t>Use-case 4</w:t>
+      </w:r>
+    </w:p>
+    <w:p>
+      <w:pPr>
+        <w:pStyle w:val="BodyText"/>
+        <w:spacing w:line="480" w:lineRule="auto"/>
+        <w:ind w:left="360"/>
+        <w:rPr>
+          <w:rFonts w:ascii="Tahoma" w:hAnsi="Tahoma" w:cs="Tahoma"/>
           <w:sz w:val="20"/>
           <w:szCs w:val="20"/>
         </w:rPr>
@@ -2496,7 +3955,7 @@
     </w:p>
     <w:p>
       <w:pPr>
-        <w:pStyle w:val="GvdeMetni"/>
+        <w:pStyle w:val="BodyText"/>
         <w:spacing w:line="480" w:lineRule="auto"/>
         <w:ind w:left="360"/>
         <w:rPr>
@@ -2512,42 +3971,42 @@
           <w:sz w:val="20"/>
           <w:szCs w:val="20"/>
         </w:rPr>
+        <w:t xml:space="preserve">Participating actors: </w:t>
+      </w:r>
+      <w:r>
+        <w:rPr>
+          <w:rFonts w:ascii="Tahoma" w:hAnsi="Tahoma" w:cs="Tahoma"/>
+          <w:sz w:val="20"/>
+          <w:szCs w:val="20"/>
+        </w:rPr>
+        <w:t>Player</w:t>
+      </w:r>
+    </w:p>
+    <w:p>
+      <w:pPr>
+        <w:pStyle w:val="BodyText"/>
+        <w:spacing w:line="480" w:lineRule="auto"/>
+        <w:ind w:left="360"/>
+        <w:rPr>
+          <w:rFonts w:ascii="Tahoma" w:hAnsi="Tahoma" w:cs="Tahoma"/>
+          <w:sz w:val="20"/>
+          <w:szCs w:val="20"/>
+        </w:rPr>
+      </w:pPr>
+      <w:r>
+        <w:rPr>
+          <w:rFonts w:ascii="Tahoma" w:hAnsi="Tahoma" w:cs="Tahoma"/>
+          <w:b/>
+          <w:sz w:val="20"/>
+          <w:szCs w:val="20"/>
+        </w:rPr>
         <w:lastRenderedPageBreak/>
-        <w:t xml:space="preserve">Participating actors: </w:t>
-      </w:r>
-      <w:r>
-        <w:rPr>
-          <w:rFonts w:ascii="Tahoma" w:hAnsi="Tahoma" w:cs="Tahoma"/>
-          <w:sz w:val="20"/>
-          <w:szCs w:val="20"/>
-        </w:rPr>
-        <w:t>Player</w:t>
-      </w:r>
-    </w:p>
-    <w:p>
-      <w:pPr>
-        <w:pStyle w:val="GvdeMetni"/>
-        <w:spacing w:line="480" w:lineRule="auto"/>
-        <w:ind w:left="360"/>
-        <w:rPr>
-          <w:rFonts w:ascii="Tahoma" w:hAnsi="Tahoma" w:cs="Tahoma"/>
-          <w:sz w:val="20"/>
-          <w:szCs w:val="20"/>
-        </w:rPr>
-      </w:pPr>
-      <w:r>
-        <w:rPr>
-          <w:rFonts w:ascii="Tahoma" w:hAnsi="Tahoma" w:cs="Tahoma"/>
-          <w:b/>
-          <w:sz w:val="20"/>
-          <w:szCs w:val="20"/>
-        </w:rPr>
         <w:t xml:space="preserve">Entry condition: </w:t>
       </w:r>
     </w:p>
     <w:p>
       <w:pPr>
-        <w:pStyle w:val="GvdeMetni"/>
+        <w:pStyle w:val="BodyText"/>
         <w:numPr>
           <w:ilvl w:val="0"/>
           <w:numId w:val="24"/>
@@ -2570,7 +4029,7 @@
     </w:p>
     <w:p>
       <w:pPr>
-        <w:pStyle w:val="GvdeMetni"/>
+        <w:pStyle w:val="BodyText"/>
         <w:spacing w:line="480" w:lineRule="auto"/>
         <w:ind w:left="360"/>
         <w:rPr>
@@ -2592,7 +4051,7 @@
     </w:p>
     <w:p>
       <w:pPr>
-        <w:pStyle w:val="GvdeMetni"/>
+        <w:pStyle w:val="BodyText"/>
         <w:numPr>
           <w:ilvl w:val="0"/>
           <w:numId w:val="24"/>
@@ -2616,7 +4075,7 @@
     </w:p>
     <w:p>
       <w:pPr>
-        <w:pStyle w:val="GvdeMetni"/>
+        <w:pStyle w:val="BodyText"/>
         <w:spacing w:line="480" w:lineRule="auto"/>
         <w:ind w:left="360"/>
         <w:rPr>
@@ -2638,7 +4097,7 @@
     </w:p>
     <w:p>
       <w:pPr>
-        <w:pStyle w:val="GvdeMetni"/>
+        <w:pStyle w:val="BodyText"/>
         <w:numPr>
           <w:ilvl w:val="3"/>
           <w:numId w:val="17"/>
@@ -2662,7 +4121,7 @@
     </w:p>
     <w:p>
       <w:pPr>
-        <w:pStyle w:val="GvdeMetni"/>
+        <w:pStyle w:val="BodyText"/>
         <w:numPr>
           <w:ilvl w:val="3"/>
           <w:numId w:val="17"/>
@@ -2686,7 +4145,7 @@
     </w:p>
     <w:p>
       <w:pPr>
-        <w:pStyle w:val="GvdeMetni"/>
+        <w:pStyle w:val="BodyText"/>
         <w:numPr>
           <w:ilvl w:val="3"/>
           <w:numId w:val="17"/>
@@ -2718,7 +4177,7 @@
     </w:p>
     <w:p>
       <w:pPr>
-        <w:pStyle w:val="GvdeMetni"/>
+        <w:pStyle w:val="BodyText"/>
         <w:numPr>
           <w:ilvl w:val="3"/>
           <w:numId w:val="17"/>
@@ -2742,7 +4201,7 @@
     </w:p>
     <w:p>
       <w:pPr>
-        <w:pStyle w:val="GvdeMetni"/>
+        <w:pStyle w:val="BodyText"/>
         <w:numPr>
           <w:ilvl w:val="3"/>
           <w:numId w:val="17"/>
@@ -2766,7 +4225,7 @@
     </w:p>
     <w:p>
       <w:pPr>
-        <w:pStyle w:val="GvdeMetni"/>
+        <w:pStyle w:val="BodyText"/>
         <w:numPr>
           <w:ilvl w:val="3"/>
           <w:numId w:val="17"/>
@@ -2790,7 +4249,7 @@
     </w:p>
     <w:p>
       <w:pPr>
-        <w:pStyle w:val="GvdeMetni"/>
+        <w:pStyle w:val="BodyText"/>
         <w:numPr>
           <w:ilvl w:val="3"/>
           <w:numId w:val="17"/>
@@ -2814,7 +4273,7 @@
     </w:p>
     <w:p>
       <w:pPr>
-        <w:pStyle w:val="GvdeMetni"/>
+        <w:pStyle w:val="BodyText"/>
         <w:spacing w:line="480" w:lineRule="auto"/>
         <w:ind w:left="360"/>
         <w:rPr>
@@ -2836,7 +4295,7 @@
     </w:p>
     <w:p>
       <w:pPr>
-        <w:pStyle w:val="GvdeMetni"/>
+        <w:pStyle w:val="BodyText"/>
         <w:numPr>
           <w:ilvl w:val="6"/>
           <w:numId w:val="17"/>
@@ -2860,7 +4319,7 @@
     </w:p>
     <w:p>
       <w:pPr>
-        <w:pStyle w:val="GvdeMetni"/>
+        <w:pStyle w:val="BodyText"/>
         <w:numPr>
           <w:ilvl w:val="6"/>
           <w:numId w:val="17"/>
@@ -2892,7 +4351,7 @@
     </w:p>
     <w:p>
       <w:pPr>
-        <w:pStyle w:val="GvdeMetni"/>
+        <w:pStyle w:val="BodyText"/>
         <w:spacing w:line="480" w:lineRule="auto"/>
         <w:ind w:left="1210"/>
         <w:rPr>
@@ -2905,7 +4364,7 @@
     </w:p>
     <w:p>
       <w:pPr>
-        <w:pStyle w:val="GvdeMetni"/>
+        <w:pStyle w:val="BodyText"/>
         <w:spacing w:line="480" w:lineRule="auto"/>
         <w:ind w:left="360"/>
         <w:rPr>
@@ -2929,7 +4388,7 @@
     </w:p>
     <w:p>
       <w:pPr>
-        <w:pStyle w:val="GvdeMetni"/>
+        <w:pStyle w:val="BodyText"/>
         <w:spacing w:line="480" w:lineRule="auto"/>
         <w:ind w:left="360"/>
         <w:rPr>
@@ -2958,7 +4417,7 @@
     </w:p>
     <w:p>
       <w:pPr>
-        <w:pStyle w:val="GvdeMetni"/>
+        <w:pStyle w:val="BodyText"/>
         <w:spacing w:line="480" w:lineRule="auto"/>
         <w:ind w:left="360"/>
         <w:rPr>
@@ -2987,7 +4446,7 @@
     </w:p>
     <w:p>
       <w:pPr>
-        <w:pStyle w:val="GvdeMetni"/>
+        <w:pStyle w:val="BodyText"/>
         <w:spacing w:line="480" w:lineRule="auto"/>
         <w:ind w:left="360"/>
         <w:rPr>
@@ -3004,13 +4463,12 @@
           <w:sz w:val="20"/>
           <w:szCs w:val="20"/>
         </w:rPr>
-        <w:lastRenderedPageBreak/>
         <w:t xml:space="preserve">Entry condition: </w:t>
       </w:r>
     </w:p>
     <w:p>
       <w:pPr>
-        <w:pStyle w:val="GvdeMetni"/>
+        <w:pStyle w:val="BodyText"/>
         <w:numPr>
           <w:ilvl w:val="0"/>
           <w:numId w:val="24"/>
@@ -3029,12 +4487,13 @@
           <w:sz w:val="20"/>
           <w:szCs w:val="20"/>
         </w:rPr>
+        <w:lastRenderedPageBreak/>
         <w:t>Player starts the game and waits on the game menu screen.</w:t>
       </w:r>
     </w:p>
     <w:p>
       <w:pPr>
-        <w:pStyle w:val="GvdeMetni"/>
+        <w:pStyle w:val="BodyText"/>
         <w:spacing w:line="480" w:lineRule="auto"/>
         <w:ind w:left="360"/>
         <w:rPr>
@@ -3056,7 +4515,7 @@
     </w:p>
     <w:p>
       <w:pPr>
-        <w:pStyle w:val="GvdeMetni"/>
+        <w:pStyle w:val="BodyText"/>
         <w:numPr>
           <w:ilvl w:val="0"/>
           <w:numId w:val="24"/>
@@ -3080,7 +4539,7 @@
     </w:p>
     <w:p>
       <w:pPr>
-        <w:pStyle w:val="GvdeMetni"/>
+        <w:pStyle w:val="BodyText"/>
         <w:numPr>
           <w:ilvl w:val="0"/>
           <w:numId w:val="24"/>
@@ -3104,7 +4563,7 @@
     </w:p>
     <w:p>
       <w:pPr>
-        <w:pStyle w:val="GvdeMetni"/>
+        <w:pStyle w:val="BodyText"/>
         <w:spacing w:line="480" w:lineRule="auto"/>
         <w:ind w:left="360"/>
         <w:rPr>
@@ -3126,7 +4585,7 @@
     </w:p>
     <w:p>
       <w:pPr>
-        <w:pStyle w:val="GvdeMetni"/>
+        <w:pStyle w:val="BodyText"/>
         <w:numPr>
           <w:ilvl w:val="3"/>
           <w:numId w:val="16"/>
@@ -3150,7 +4609,7 @@
     </w:p>
     <w:p>
       <w:pPr>
-        <w:pStyle w:val="GvdeMetni"/>
+        <w:pStyle w:val="BodyText"/>
         <w:numPr>
           <w:ilvl w:val="3"/>
           <w:numId w:val="16"/>
@@ -3174,7 +4633,7 @@
     </w:p>
     <w:p>
       <w:pPr>
-        <w:pStyle w:val="GvdeMetni"/>
+        <w:pStyle w:val="BodyText"/>
         <w:numPr>
           <w:ilvl w:val="3"/>
           <w:numId w:val="16"/>
@@ -3206,7 +4665,7 @@
     </w:p>
     <w:p>
       <w:pPr>
-        <w:pStyle w:val="GvdeMetni"/>
+        <w:pStyle w:val="BodyText"/>
         <w:numPr>
           <w:ilvl w:val="3"/>
           <w:numId w:val="16"/>
@@ -3230,7 +4689,7 @@
     </w:p>
     <w:p>
       <w:pPr>
-        <w:pStyle w:val="GvdeMetni"/>
+        <w:pStyle w:val="BodyText"/>
         <w:numPr>
           <w:ilvl w:val="3"/>
           <w:numId w:val="16"/>
@@ -3254,7 +4713,7 @@
     </w:p>
     <w:p>
       <w:pPr>
-        <w:pStyle w:val="GvdeMetni"/>
+        <w:pStyle w:val="BodyText"/>
         <w:numPr>
           <w:ilvl w:val="3"/>
           <w:numId w:val="16"/>
@@ -3278,7 +4737,7 @@
     </w:p>
     <w:p>
       <w:pPr>
-        <w:pStyle w:val="GvdeMetni"/>
+        <w:pStyle w:val="BodyText"/>
         <w:spacing w:line="480" w:lineRule="auto"/>
         <w:ind w:left="360"/>
         <w:rPr>
@@ -3300,7 +4759,7 @@
     </w:p>
     <w:p>
       <w:pPr>
-        <w:pStyle w:val="GvdeMetni"/>
+        <w:pStyle w:val="BodyText"/>
         <w:numPr>
           <w:ilvl w:val="0"/>
           <w:numId w:val="24"/>
@@ -3324,7 +4783,7 @@
     </w:p>
     <w:p>
       <w:pPr>
-        <w:pStyle w:val="GvdeMetni"/>
+        <w:pStyle w:val="BodyText"/>
         <w:spacing w:line="480" w:lineRule="auto"/>
         <w:ind w:left="1080"/>
         <w:rPr>
@@ -3337,7 +4796,7 @@
     </w:p>
     <w:p>
       <w:pPr>
-        <w:pStyle w:val="GvdeMetni"/>
+        <w:pStyle w:val="BodyText"/>
         <w:spacing w:line="480" w:lineRule="auto"/>
         <w:ind w:left="360"/>
         <w:rPr>
@@ -3361,7 +4820,7 @@
     </w:p>
     <w:p>
       <w:pPr>
-        <w:pStyle w:val="GvdeMetni"/>
+        <w:pStyle w:val="BodyText"/>
         <w:spacing w:line="480" w:lineRule="auto"/>
         <w:ind w:left="360"/>
         <w:rPr>
@@ -3390,7 +4849,7 @@
     </w:p>
     <w:p>
       <w:pPr>
-        <w:pStyle w:val="GvdeMetni"/>
+        <w:pStyle w:val="BodyText"/>
         <w:spacing w:line="480" w:lineRule="auto"/>
         <w:ind w:left="360"/>
         <w:rPr>
@@ -3419,7 +4878,7 @@
     </w:p>
     <w:p>
       <w:pPr>
-        <w:pStyle w:val="GvdeMetni"/>
+        <w:pStyle w:val="BodyText"/>
         <w:spacing w:line="480" w:lineRule="auto"/>
         <w:ind w:left="360"/>
         <w:rPr>
@@ -3441,7 +4900,7 @@
     </w:p>
     <w:p>
       <w:pPr>
-        <w:pStyle w:val="GvdeMetni"/>
+        <w:pStyle w:val="BodyText"/>
         <w:numPr>
           <w:ilvl w:val="0"/>
           <w:numId w:val="24"/>
@@ -3460,35 +4919,35 @@
           <w:sz w:val="20"/>
           <w:szCs w:val="20"/>
         </w:rPr>
+        <w:t>Player starts the game and waits on the game menu screen.</w:t>
+      </w:r>
+    </w:p>
+    <w:p>
+      <w:pPr>
+        <w:pStyle w:val="BodyText"/>
+        <w:spacing w:line="480" w:lineRule="auto"/>
+        <w:ind w:left="360"/>
+        <w:rPr>
+          <w:rFonts w:ascii="Tahoma" w:hAnsi="Tahoma" w:cs="Tahoma"/>
+          <w:b/>
+          <w:sz w:val="20"/>
+          <w:szCs w:val="20"/>
+        </w:rPr>
+      </w:pPr>
+      <w:r>
+        <w:rPr>
+          <w:rFonts w:ascii="Tahoma" w:hAnsi="Tahoma" w:cs="Tahoma"/>
+          <w:b/>
+          <w:sz w:val="20"/>
+          <w:szCs w:val="20"/>
+        </w:rPr>
         <w:lastRenderedPageBreak/>
-        <w:t>Player starts the game and waits on the game menu screen.</w:t>
-      </w:r>
-    </w:p>
-    <w:p>
-      <w:pPr>
-        <w:pStyle w:val="GvdeMetni"/>
-        <w:spacing w:line="480" w:lineRule="auto"/>
-        <w:ind w:left="360"/>
-        <w:rPr>
-          <w:rFonts w:ascii="Tahoma" w:hAnsi="Tahoma" w:cs="Tahoma"/>
-          <w:b/>
-          <w:sz w:val="20"/>
-          <w:szCs w:val="20"/>
-        </w:rPr>
-      </w:pPr>
-      <w:r>
-        <w:rPr>
-          <w:rFonts w:ascii="Tahoma" w:hAnsi="Tahoma" w:cs="Tahoma"/>
-          <w:b/>
-          <w:sz w:val="20"/>
-          <w:szCs w:val="20"/>
-        </w:rPr>
         <w:t>Exit condition:</w:t>
       </w:r>
     </w:p>
     <w:p>
       <w:pPr>
-        <w:pStyle w:val="GvdeMetni"/>
+        <w:pStyle w:val="BodyText"/>
         <w:numPr>
           <w:ilvl w:val="0"/>
           <w:numId w:val="24"/>
@@ -3512,7 +4971,7 @@
     </w:p>
     <w:p>
       <w:pPr>
-        <w:pStyle w:val="GvdeMetni"/>
+        <w:pStyle w:val="BodyText"/>
         <w:spacing w:line="480" w:lineRule="auto"/>
         <w:ind w:left="360"/>
         <w:rPr>
@@ -3534,7 +4993,7 @@
     </w:p>
     <w:p>
       <w:pPr>
-        <w:pStyle w:val="GvdeMetni"/>
+        <w:pStyle w:val="BodyText"/>
         <w:spacing w:line="480" w:lineRule="auto"/>
         <w:ind w:left="850"/>
         <w:rPr>
@@ -3555,7 +5014,7 @@
     </w:p>
     <w:p>
       <w:pPr>
-        <w:pStyle w:val="GvdeMetni"/>
+        <w:pStyle w:val="BodyText"/>
         <w:spacing w:line="480" w:lineRule="auto"/>
         <w:ind w:left="850"/>
         <w:rPr>
@@ -3576,7 +5035,7 @@
     </w:p>
     <w:p>
       <w:pPr>
-        <w:pStyle w:val="GvdeMetni"/>
+        <w:pStyle w:val="BodyText"/>
         <w:spacing w:line="480" w:lineRule="auto"/>
         <w:ind w:left="850"/>
         <w:rPr>
@@ -3621,7 +5080,7 @@
     </w:p>
     <w:p>
       <w:pPr>
-        <w:pStyle w:val="GvdeMetni"/>
+        <w:pStyle w:val="BodyText"/>
         <w:spacing w:line="480" w:lineRule="auto"/>
         <w:ind w:left="850"/>
         <w:rPr>
@@ -3642,7 +5101,7 @@
     </w:p>
     <w:p>
       <w:pPr>
-        <w:pStyle w:val="GvdeMetni"/>
+        <w:pStyle w:val="BodyText"/>
         <w:spacing w:line="480" w:lineRule="auto"/>
         <w:ind w:left="850"/>
         <w:rPr>
@@ -3663,7 +5122,7 @@
     </w:p>
     <w:p>
       <w:pPr>
-        <w:pStyle w:val="GvdeMetni"/>
+        <w:pStyle w:val="BodyText"/>
         <w:spacing w:line="480" w:lineRule="auto"/>
         <w:ind w:left="360"/>
         <w:rPr>
@@ -3685,7 +5144,7 @@
     </w:p>
     <w:p>
       <w:pPr>
-        <w:pStyle w:val="GvdeMetni"/>
+        <w:pStyle w:val="BodyText"/>
         <w:numPr>
           <w:ilvl w:val="0"/>
           <w:numId w:val="24"/>
@@ -3709,7 +5168,7 @@
     </w:p>
     <w:p>
       <w:pPr>
-        <w:pStyle w:val="GvdeMetni"/>
+        <w:pStyle w:val="BodyText"/>
         <w:spacing w:line="480" w:lineRule="auto"/>
         <w:ind w:left="720"/>
         <w:rPr>
@@ -3721,7 +5180,7 @@
     </w:p>
     <w:p>
       <w:pPr>
-        <w:pStyle w:val="GvdeMetni"/>
+        <w:pStyle w:val="BodyText"/>
         <w:spacing w:line="480" w:lineRule="auto"/>
         <w:ind w:left="360"/>
         <w:rPr>
@@ -3745,7 +5204,7 @@
     </w:p>
     <w:p>
       <w:pPr>
-        <w:pStyle w:val="GvdeMetni"/>
+        <w:pStyle w:val="BodyText"/>
         <w:spacing w:line="480" w:lineRule="auto"/>
         <w:ind w:left="360"/>
         <w:rPr>
@@ -3774,7 +5233,7 @@
     </w:p>
     <w:p>
       <w:pPr>
-        <w:pStyle w:val="GvdeMetni"/>
+        <w:pStyle w:val="BodyText"/>
         <w:spacing w:line="480" w:lineRule="auto"/>
         <w:ind w:left="360"/>
         <w:rPr>
@@ -3803,7 +5262,7 @@
     </w:p>
     <w:p>
       <w:pPr>
-        <w:pStyle w:val="GvdeMetni"/>
+        <w:pStyle w:val="BodyText"/>
         <w:spacing w:line="480" w:lineRule="auto"/>
         <w:ind w:left="360"/>
         <w:rPr>
@@ -3825,7 +5284,7 @@
     </w:p>
     <w:p>
       <w:pPr>
-        <w:pStyle w:val="GvdeMetni"/>
+        <w:pStyle w:val="BodyText"/>
         <w:numPr>
           <w:ilvl w:val="0"/>
           <w:numId w:val="24"/>
@@ -3849,7 +5308,7 @@
     </w:p>
     <w:p>
       <w:pPr>
-        <w:pStyle w:val="GvdeMetni"/>
+        <w:pStyle w:val="BodyText"/>
         <w:spacing w:line="480" w:lineRule="auto"/>
         <w:ind w:left="360"/>
         <w:rPr>
@@ -3871,7 +5330,7 @@
     </w:p>
     <w:p>
       <w:pPr>
-        <w:pStyle w:val="GvdeMetni"/>
+        <w:pStyle w:val="BodyText"/>
         <w:numPr>
           <w:ilvl w:val="0"/>
           <w:numId w:val="24"/>
@@ -3895,7 +5354,7 @@
     </w:p>
     <w:p>
       <w:pPr>
-        <w:pStyle w:val="GvdeMetni"/>
+        <w:pStyle w:val="BodyText"/>
         <w:spacing w:line="480" w:lineRule="auto"/>
         <w:ind w:left="360"/>
         <w:rPr>
@@ -3912,13 +5371,34 @@
           <w:sz w:val="20"/>
           <w:szCs w:val="20"/>
         </w:rPr>
+        <w:t>Main flow of events:</w:t>
+      </w:r>
+    </w:p>
+    <w:p>
+      <w:pPr>
+        <w:pStyle w:val="BodyText"/>
+        <w:spacing w:line="480" w:lineRule="auto"/>
+        <w:ind w:left="850"/>
+        <w:rPr>
+          <w:rFonts w:ascii="Tahoma" w:hAnsi="Tahoma" w:cs="Tahoma"/>
+          <w:b/>
+          <w:sz w:val="20"/>
+          <w:szCs w:val="20"/>
+        </w:rPr>
+      </w:pPr>
+      <w:r>
+        <w:rPr>
+          <w:rFonts w:ascii="Tahoma" w:hAnsi="Tahoma" w:cs="Tahoma"/>
+          <w:sz w:val="20"/>
+          <w:szCs w:val="20"/>
+        </w:rPr>
         <w:lastRenderedPageBreak/>
-        <w:t>Main flow of events:</w:t>
-      </w:r>
-    </w:p>
-    <w:p>
-      <w:pPr>
-        <w:pStyle w:val="GvdeMetni"/>
+        <w:t>1. Game launches.</w:t>
+      </w:r>
+    </w:p>
+    <w:p>
+      <w:pPr>
+        <w:pStyle w:val="BodyText"/>
         <w:spacing w:line="480" w:lineRule="auto"/>
         <w:ind w:left="850"/>
         <w:rPr>
@@ -3934,12 +5414,12 @@
           <w:sz w:val="20"/>
           <w:szCs w:val="20"/>
         </w:rPr>
-        <w:t>1. Game launches.</w:t>
-      </w:r>
-    </w:p>
-    <w:p>
-      <w:pPr>
-        <w:pStyle w:val="GvdeMetni"/>
+        <w:t>2. Menu screen appears.</w:t>
+      </w:r>
+    </w:p>
+    <w:p>
+      <w:pPr>
+        <w:pStyle w:val="BodyText"/>
         <w:spacing w:line="480" w:lineRule="auto"/>
         <w:ind w:left="850"/>
         <w:rPr>
@@ -3955,12 +5435,36 @@
           <w:sz w:val="20"/>
           <w:szCs w:val="20"/>
         </w:rPr>
-        <w:t>2. Menu screen appears.</w:t>
-      </w:r>
-    </w:p>
-    <w:p>
-      <w:pPr>
-        <w:pStyle w:val="GvdeMetni"/>
+        <w:t xml:space="preserve">3. Player chooses the button with the label of </w:t>
+      </w:r>
+      <w:r>
+        <w:rPr>
+          <w:rFonts w:ascii="Helvetica" w:eastAsia="Helvetica" w:hAnsi="Helvetica" w:cs="Helvetica"/>
+          <w:sz w:val="20"/>
+          <w:szCs w:val="20"/>
+        </w:rPr>
+        <w:t>“</w:t>
+      </w:r>
+      <w:r>
+        <w:rPr>
+          <w:rFonts w:ascii="Tahoma" w:hAnsi="Tahoma" w:cs="Tahoma"/>
+          <w:sz w:val="20"/>
+          <w:szCs w:val="20"/>
+        </w:rPr>
+        <w:t>About</w:t>
+      </w:r>
+      <w:r>
+        <w:rPr>
+          <w:rFonts w:ascii="Helvetica" w:eastAsia="Helvetica" w:hAnsi="Helvetica" w:cs="Helvetica"/>
+          <w:sz w:val="20"/>
+          <w:szCs w:val="20"/>
+        </w:rPr>
+        <w:t>”</w:t>
+      </w:r>
+    </w:p>
+    <w:p>
+      <w:pPr>
+        <w:pStyle w:val="BodyText"/>
         <w:spacing w:line="480" w:lineRule="auto"/>
         <w:ind w:left="850"/>
         <w:rPr>
@@ -3976,62 +5480,17 @@
           <w:sz w:val="20"/>
           <w:szCs w:val="20"/>
         </w:rPr>
-        <w:t xml:space="preserve">3. Player chooses the button with the label of </w:t>
-      </w:r>
-      <w:r>
-        <w:rPr>
-          <w:rFonts w:ascii="Helvetica" w:eastAsia="Helvetica" w:hAnsi="Helvetica" w:cs="Helvetica"/>
-          <w:sz w:val="20"/>
-          <w:szCs w:val="20"/>
-        </w:rPr>
-        <w:t>“</w:t>
-      </w:r>
-      <w:r>
-        <w:rPr>
-          <w:rFonts w:ascii="Tahoma" w:hAnsi="Tahoma" w:cs="Tahoma"/>
-          <w:sz w:val="20"/>
-          <w:szCs w:val="20"/>
-        </w:rPr>
-        <w:t>About</w:t>
-      </w:r>
-      <w:r>
-        <w:rPr>
-          <w:rFonts w:ascii="Helvetica" w:eastAsia="Helvetica" w:hAnsi="Helvetica" w:cs="Helvetica"/>
-          <w:sz w:val="20"/>
-          <w:szCs w:val="20"/>
-        </w:rPr>
-        <w:t>”</w:t>
-      </w:r>
-    </w:p>
-    <w:p>
-      <w:pPr>
-        <w:pStyle w:val="GvdeMetni"/>
+        <w:t>4. Player looks through the info in the entered section.</w:t>
+      </w:r>
+    </w:p>
+    <w:p>
+      <w:pPr>
+        <w:pStyle w:val="BodyText"/>
         <w:spacing w:line="480" w:lineRule="auto"/>
         <w:ind w:left="850"/>
         <w:rPr>
           <w:rFonts w:ascii="Tahoma" w:hAnsi="Tahoma" w:cs="Tahoma"/>
           <w:b/>
-          <w:sz w:val="20"/>
-          <w:szCs w:val="20"/>
-        </w:rPr>
-      </w:pPr>
-      <w:r>
-        <w:rPr>
-          <w:rFonts w:ascii="Tahoma" w:hAnsi="Tahoma" w:cs="Tahoma"/>
-          <w:sz w:val="20"/>
-          <w:szCs w:val="20"/>
-        </w:rPr>
-        <w:t>4. Player looks through the info in the entered section.</w:t>
-      </w:r>
-    </w:p>
-    <w:p>
-      <w:pPr>
-        <w:pStyle w:val="GvdeMetni"/>
-        <w:spacing w:line="480" w:lineRule="auto"/>
-        <w:ind w:left="850"/>
-        <w:rPr>
-          <w:rFonts w:ascii="Tahoma" w:hAnsi="Tahoma" w:cs="Tahoma"/>
-          <w:b/>
           <w:noProof/>
           <w:sz w:val="20"/>
           <w:szCs w:val="20"/>
@@ -4058,7 +5517,7 @@
     </w:p>
     <w:p>
       <w:pPr>
-        <w:pStyle w:val="GvdeMetni"/>
+        <w:pStyle w:val="BodyText"/>
         <w:spacing w:line="480" w:lineRule="auto"/>
         <w:ind w:left="360"/>
         <w:rPr>
@@ -4080,7 +5539,7 @@
     </w:p>
     <w:p>
       <w:pPr>
-        <w:pStyle w:val="GvdeMetni"/>
+        <w:pStyle w:val="BodyText"/>
         <w:numPr>
           <w:ilvl w:val="0"/>
           <w:numId w:val="24"/>
@@ -4104,7 +5563,7 @@
     </w:p>
     <w:p>
       <w:pPr>
-        <w:pStyle w:val="GvdeMetni"/>
+        <w:pStyle w:val="BodyText"/>
         <w:spacing w:line="480" w:lineRule="auto"/>
         <w:ind w:left="850"/>
         <w:rPr>
@@ -4118,7 +5577,7 @@
     </w:p>
     <w:p>
       <w:pPr>
-        <w:pStyle w:val="Balk3"/>
+        <w:pStyle w:val="Heading3"/>
         <w:numPr>
           <w:ilvl w:val="0"/>
           <w:numId w:val="19"/>
@@ -4132,12 +5591,12 @@
     </w:p>
     <w:p>
       <w:pPr>
-        <w:pStyle w:val="GvdeMetni"/>
-      </w:pPr>
-    </w:p>
-    <w:p>
-      <w:pPr>
-        <w:pStyle w:val="GvdeMetni"/>
+        <w:pStyle w:val="BodyText"/>
+      </w:pPr>
+    </w:p>
+    <w:p>
+      <w:pPr>
+        <w:pStyle w:val="BodyText"/>
         <w:numPr>
           <w:ilvl w:val="0"/>
           <w:numId w:val="24"/>
@@ -4214,7 +5673,7 @@
     </w:p>
     <w:p>
       <w:pPr>
-        <w:pStyle w:val="Balk3"/>
+        <w:pStyle w:val="Heading3"/>
         <w:numPr>
           <w:ilvl w:val="0"/>
           <w:numId w:val="20"/>
@@ -4228,27 +5687,27 @@
     </w:p>
     <w:p>
       <w:pPr>
-        <w:pStyle w:val="GvdeMetni"/>
-      </w:pPr>
-    </w:p>
-    <w:p>
-      <w:pPr>
-        <w:pStyle w:val="GvdeMetni"/>
-      </w:pPr>
-    </w:p>
-    <w:p>
-      <w:pPr>
-        <w:pStyle w:val="GvdeMetni"/>
-      </w:pPr>
-    </w:p>
-    <w:p>
-      <w:pPr>
-        <w:pStyle w:val="GvdeMetni"/>
-      </w:pPr>
-    </w:p>
-    <w:p>
-      <w:pPr>
-        <w:pStyle w:val="Balk3"/>
+        <w:pStyle w:val="BodyText"/>
+      </w:pPr>
+    </w:p>
+    <w:p>
+      <w:pPr>
+        <w:pStyle w:val="BodyText"/>
+      </w:pPr>
+    </w:p>
+    <w:p>
+      <w:pPr>
+        <w:pStyle w:val="BodyText"/>
+      </w:pPr>
+    </w:p>
+    <w:p>
+      <w:pPr>
+        <w:pStyle w:val="BodyText"/>
+      </w:pPr>
+    </w:p>
+    <w:p>
+      <w:pPr>
+        <w:pStyle w:val="Heading3"/>
         <w:numPr>
           <w:ilvl w:val="0"/>
           <w:numId w:val="19"/>
@@ -4256,18 +5715,19 @@
       </w:pPr>
       <w:bookmarkStart w:id="12" w:name="_Toc495093642"/>
       <w:r>
+        <w:lastRenderedPageBreak/>
         <w:t>User Interface</w:t>
       </w:r>
       <w:bookmarkEnd w:id="12"/>
     </w:p>
     <w:p>
       <w:pPr>
-        <w:pStyle w:val="GvdeMetni"/>
-      </w:pPr>
-    </w:p>
-    <w:p>
-      <w:pPr>
-        <w:pStyle w:val="GvdeMetni"/>
+        <w:pStyle w:val="BodyText"/>
+      </w:pPr>
+    </w:p>
+    <w:p>
+      <w:pPr>
+        <w:pStyle w:val="BodyText"/>
         <w:numPr>
           <w:ilvl w:val="0"/>
           <w:numId w:val="24"/>
@@ -4298,7 +5758,7 @@
     </w:p>
     <w:p>
       <w:pPr>
-        <w:pStyle w:val="GvdeMetni"/>
+        <w:pStyle w:val="BodyText"/>
         <w:spacing w:line="480" w:lineRule="auto"/>
         <w:ind w:left="850"/>
         <w:rPr>
@@ -4382,7 +5842,7 @@
     </w:p>
     <w:p>
       <w:pPr>
-        <w:pStyle w:val="GvdeMetni"/>
+        <w:pStyle w:val="BodyText"/>
         <w:spacing w:line="480" w:lineRule="auto"/>
         <w:ind w:left="850"/>
         <w:rPr>
@@ -4462,7 +5922,7 @@
     </w:p>
     <w:p>
       <w:pPr>
-        <w:pStyle w:val="GvdeMetni"/>
+        <w:pStyle w:val="BodyText"/>
         <w:spacing w:line="480" w:lineRule="auto"/>
         <w:ind w:left="850"/>
         <w:rPr>
@@ -4541,7 +6001,7 @@
     </w:p>
     <w:p>
       <w:pPr>
-        <w:pStyle w:val="GvdeMetni"/>
+        <w:pStyle w:val="BodyText"/>
         <w:spacing w:line="480" w:lineRule="auto"/>
         <w:ind w:left="850"/>
         <w:rPr>
@@ -4621,7 +6081,7 @@
     </w:p>
     <w:p>
       <w:pPr>
-        <w:pStyle w:val="GvdeMetni"/>
+        <w:pStyle w:val="BodyText"/>
         <w:spacing w:line="480" w:lineRule="auto"/>
         <w:ind w:left="850"/>
         <w:rPr>
@@ -4710,7 +6170,7 @@
     </w:p>
     <w:p>
       <w:pPr>
-        <w:pStyle w:val="GvdeMetni"/>
+        <w:pStyle w:val="BodyText"/>
         <w:spacing w:line="480" w:lineRule="auto"/>
         <w:ind w:left="850"/>
         <w:rPr>
@@ -4790,12 +6250,12 @@
     </w:p>
     <w:p>
       <w:pPr>
-        <w:pStyle w:val="GvdeMetni"/>
-      </w:pPr>
-    </w:p>
-    <w:p>
-      <w:pPr>
-        <w:pStyle w:val="Balk1"/>
+        <w:pStyle w:val="BodyText"/>
+      </w:pPr>
+    </w:p>
+    <w:p>
+      <w:pPr>
+        <w:pStyle w:val="Heading1"/>
         <w:numPr>
           <w:ilvl w:val="0"/>
           <w:numId w:val="21"/>
@@ -4812,7 +6272,7 @@
     </w:p>
     <w:p>
       <w:pPr>
-        <w:pStyle w:val="GvdeMetni"/>
+        <w:pStyle w:val="BodyText"/>
       </w:pPr>
       <w:r>
         <w:rPr>
@@ -4823,7 +6283,7 @@
     </w:p>
     <w:p>
       <w:pPr>
-        <w:pStyle w:val="Balk1"/>
+        <w:pStyle w:val="Heading1"/>
         <w:numPr>
           <w:ilvl w:val="0"/>
           <w:numId w:val="9"/>
@@ -4843,7 +6303,7 @@
     </w:p>
     <w:p>
       <w:pPr>
-        <w:pStyle w:val="GvdeMetni"/>
+        <w:pStyle w:val="BodyText"/>
         <w:ind w:firstLine="360"/>
         <w:rPr>
           <w:rFonts w:eastAsia="Times New Roman"/>
@@ -4855,7 +6315,7 @@
       <w:hyperlink r:id="rId20" w:history="1">
         <w:r>
           <w:rPr>
-            <w:rStyle w:val="Kpr"/>
+            <w:rStyle w:val="Hyperlink"/>
             <w:rFonts w:ascii="Helvetica" w:eastAsia="Times New Roman" w:hAnsi="Helvetica"/>
             <w:color w:val="0366D6"/>
             <w:u w:val="none"/>
@@ -4867,7 +6327,7 @@
     </w:p>
     <w:p>
       <w:pPr>
-        <w:pStyle w:val="GvdeMetni"/>
+        <w:pStyle w:val="BodyText"/>
         <w:ind w:firstLine="360"/>
         <w:rPr>
           <w:rFonts w:eastAsia="Times New Roman"/>
@@ -4882,7 +6342,7 @@
     </w:p>
     <w:p>
       <w:pPr>
-        <w:pStyle w:val="GvdeMetni"/>
+        <w:pStyle w:val="BodyText"/>
         <w:ind w:firstLine="360"/>
       </w:pPr>
       <w:r>
@@ -4913,7 +6373,7 @@
 </file>
 
 <file path=word/endnotes.xml><?xml version="1.0" encoding="utf-8"?>
-<w:endnotes xmlns:wpc="http://schemas.microsoft.com/office/word/2010/wordprocessingCanvas" xmlns:cx="http://schemas.microsoft.com/office/drawing/2014/chartex" xmlns:cx1="http://schemas.microsoft.com/office/drawing/2015/9/8/chartex" xmlns:mc="http://schemas.openxmlformats.org/markup-compatibility/2006" xmlns:o="urn:schemas-microsoft-com:office:office" xmlns:r="http://schemas.openxmlformats.org/officeDocument/2006/relationships" xmlns:m="http://schemas.openxmlformats.org/officeDocument/2006/math" xmlns:v="urn:schemas-microsoft-com:vml" xmlns:wp14="http://schemas.microsoft.com/office/word/2010/wordprocessingDrawing" xmlns:wp="http://schemas.openxmlformats.org/drawingml/2006/wordprocessingDrawing" xmlns:w10="urn:schemas-microsoft-com:office:word" xmlns:w="http://schemas.openxmlformats.org/wordprocessingml/2006/main" xmlns:w14="http://schemas.microsoft.com/office/word/2010/wordml" xmlns:w15="http://schemas.microsoft.com/office/word/2012/wordml" xmlns:w16se="http://schemas.microsoft.com/office/word/2015/wordml/symex" xmlns:wpg="http://schemas.microsoft.com/office/word/2010/wordprocessingGroup" xmlns:wpi="http://schemas.microsoft.com/office/word/2010/wordprocessingInk" xmlns:wne="http://schemas.microsoft.com/office/word/2006/wordml" xmlns:wps="http://schemas.microsoft.com/office/word/2010/wordprocessingShape" mc:Ignorable="w14 w15 w16se wp14">
+<w:endnotes xmlns:wpc="http://schemas.microsoft.com/office/word/2010/wordprocessingCanvas" xmlns:mo="http://schemas.microsoft.com/office/mac/office/2008/main" xmlns:mc="http://schemas.openxmlformats.org/markup-compatibility/2006" xmlns:mv="urn:schemas-microsoft-com:mac:vml" xmlns:o="urn:schemas-microsoft-com:office:office" xmlns:r="http://schemas.openxmlformats.org/officeDocument/2006/relationships" xmlns:m="http://schemas.openxmlformats.org/officeDocument/2006/math" xmlns:v="urn:schemas-microsoft-com:vml" xmlns:wp14="http://schemas.microsoft.com/office/word/2010/wordprocessingDrawing" xmlns:wp="http://schemas.openxmlformats.org/drawingml/2006/wordprocessingDrawing" xmlns:w10="urn:schemas-microsoft-com:office:word" xmlns:w="http://schemas.openxmlformats.org/wordprocessingml/2006/main" xmlns:w14="http://schemas.microsoft.com/office/word/2010/wordml" xmlns:w15="http://schemas.microsoft.com/office/word/2012/wordml" xmlns:wpg="http://schemas.microsoft.com/office/word/2010/wordprocessingGroup" xmlns:wpi="http://schemas.microsoft.com/office/word/2010/wordprocessingInk" xmlns:wne="http://schemas.microsoft.com/office/word/2006/wordml" xmlns:wps="http://schemas.microsoft.com/office/word/2010/wordprocessingShape" mc:Ignorable="w14 w15 wp14">
   <w:endnote w:type="separator" w:id="-1">
     <w:p>
       <w:r>
@@ -4932,10 +6392,10 @@
 </file>
 
 <file path=word/footer1.xml><?xml version="1.0" encoding="utf-8"?>
-<w:ftr xmlns:wpc="http://schemas.microsoft.com/office/word/2010/wordprocessingCanvas" xmlns:cx="http://schemas.microsoft.com/office/drawing/2014/chartex" xmlns:cx1="http://schemas.microsoft.com/office/drawing/2015/9/8/chartex" xmlns:mc="http://schemas.openxmlformats.org/markup-compatibility/2006" xmlns:o="urn:schemas-microsoft-com:office:office" xmlns:r="http://schemas.openxmlformats.org/officeDocument/2006/relationships" xmlns:m="http://schemas.openxmlformats.org/officeDocument/2006/math" xmlns:v="urn:schemas-microsoft-com:vml" xmlns:wp14="http://schemas.microsoft.com/office/word/2010/wordprocessingDrawing" xmlns:wp="http://schemas.openxmlformats.org/drawingml/2006/wordprocessingDrawing" xmlns:w10="urn:schemas-microsoft-com:office:word" xmlns:w="http://schemas.openxmlformats.org/wordprocessingml/2006/main" xmlns:w14="http://schemas.microsoft.com/office/word/2010/wordml" xmlns:w15="http://schemas.microsoft.com/office/word/2012/wordml" xmlns:w16se="http://schemas.microsoft.com/office/word/2015/wordml/symex" xmlns:wpg="http://schemas.microsoft.com/office/word/2010/wordprocessingGroup" xmlns:wpi="http://schemas.microsoft.com/office/word/2010/wordprocessingInk" xmlns:wne="http://schemas.microsoft.com/office/word/2006/wordml" xmlns:wps="http://schemas.microsoft.com/office/word/2010/wordprocessingShape" mc:Ignorable="w14 w15 w16se wp14">
+<w:ftr xmlns:wpc="http://schemas.microsoft.com/office/word/2010/wordprocessingCanvas" xmlns:mo="http://schemas.microsoft.com/office/mac/office/2008/main" xmlns:mc="http://schemas.openxmlformats.org/markup-compatibility/2006" xmlns:mv="urn:schemas-microsoft-com:mac:vml" xmlns:o="urn:schemas-microsoft-com:office:office" xmlns:r="http://schemas.openxmlformats.org/officeDocument/2006/relationships" xmlns:m="http://schemas.openxmlformats.org/officeDocument/2006/math" xmlns:v="urn:schemas-microsoft-com:vml" xmlns:wp14="http://schemas.microsoft.com/office/word/2010/wordprocessingDrawing" xmlns:wp="http://schemas.openxmlformats.org/drawingml/2006/wordprocessingDrawing" xmlns:w10="urn:schemas-microsoft-com:office:word" xmlns:w="http://schemas.openxmlformats.org/wordprocessingml/2006/main" xmlns:w14="http://schemas.microsoft.com/office/word/2010/wordml" xmlns:w15="http://schemas.microsoft.com/office/word/2012/wordml" xmlns:wpg="http://schemas.microsoft.com/office/word/2010/wordprocessingGroup" xmlns:wpi="http://schemas.microsoft.com/office/word/2010/wordprocessingInk" xmlns:wne="http://schemas.microsoft.com/office/word/2006/wordml" xmlns:wps="http://schemas.microsoft.com/office/word/2010/wordprocessingShape" mc:Ignorable="w14 w15 wp14">
   <w:p>
     <w:pPr>
-      <w:pStyle w:val="AltBilgi"/>
+      <w:pStyle w:val="Footer"/>
       <w:tabs>
         <w:tab w:val="clear" w:pos="8640"/>
         <w:tab w:val="right" w:pos="8280"/>
@@ -4965,7 +6425,7 @@
 </file>
 
 <file path=word/footer2.xml><?xml version="1.0" encoding="utf-8"?>
-<w:ftr xmlns:wpc="http://schemas.microsoft.com/office/word/2010/wordprocessingCanvas" xmlns:cx="http://schemas.microsoft.com/office/drawing/2014/chartex" xmlns:cx1="http://schemas.microsoft.com/office/drawing/2015/9/8/chartex" xmlns:mc="http://schemas.openxmlformats.org/markup-compatibility/2006" xmlns:o="urn:schemas-microsoft-com:office:office" xmlns:r="http://schemas.openxmlformats.org/officeDocument/2006/relationships" xmlns:m="http://schemas.openxmlformats.org/officeDocument/2006/math" xmlns:v="urn:schemas-microsoft-com:vml" xmlns:wp14="http://schemas.microsoft.com/office/word/2010/wordprocessingDrawing" xmlns:wp="http://schemas.openxmlformats.org/drawingml/2006/wordprocessingDrawing" xmlns:w10="urn:schemas-microsoft-com:office:word" xmlns:w="http://schemas.openxmlformats.org/wordprocessingml/2006/main" xmlns:w14="http://schemas.microsoft.com/office/word/2010/wordml" xmlns:w15="http://schemas.microsoft.com/office/word/2012/wordml" xmlns:w16se="http://schemas.microsoft.com/office/word/2015/wordml/symex" xmlns:wpg="http://schemas.microsoft.com/office/word/2010/wordprocessingGroup" xmlns:wpi="http://schemas.microsoft.com/office/word/2010/wordprocessingInk" xmlns:wne="http://schemas.microsoft.com/office/word/2006/wordml" xmlns:wps="http://schemas.microsoft.com/office/word/2010/wordprocessingShape" mc:Ignorable="w14 w15 w16se wp14">
+<w:ftr xmlns:wpc="http://schemas.microsoft.com/office/word/2010/wordprocessingCanvas" xmlns:mo="http://schemas.microsoft.com/office/mac/office/2008/main" xmlns:mc="http://schemas.openxmlformats.org/markup-compatibility/2006" xmlns:mv="urn:schemas-microsoft-com:mac:vml" xmlns:o="urn:schemas-microsoft-com:office:office" xmlns:r="http://schemas.openxmlformats.org/officeDocument/2006/relationships" xmlns:m="http://schemas.openxmlformats.org/officeDocument/2006/math" xmlns:v="urn:schemas-microsoft-com:vml" xmlns:wp14="http://schemas.microsoft.com/office/word/2010/wordprocessingDrawing" xmlns:wp="http://schemas.openxmlformats.org/drawingml/2006/wordprocessingDrawing" xmlns:w10="urn:schemas-microsoft-com:office:word" xmlns:w="http://schemas.openxmlformats.org/wordprocessingml/2006/main" xmlns:w14="http://schemas.microsoft.com/office/word/2010/wordml" xmlns:w15="http://schemas.microsoft.com/office/word/2012/wordml" xmlns:wpg="http://schemas.microsoft.com/office/word/2010/wordprocessingGroup" xmlns:wpi="http://schemas.microsoft.com/office/word/2010/wordprocessingInk" xmlns:wne="http://schemas.microsoft.com/office/word/2006/wordml" xmlns:wps="http://schemas.microsoft.com/office/word/2010/wordprocessingShape" mc:Ignorable="w14 w15 wp14">
   <w:p>
     <w:pPr>
       <w:pStyle w:val="HeaderFooter"/>
@@ -4975,10 +6435,10 @@
 </file>
 
 <file path=word/footer3.xml><?xml version="1.0" encoding="utf-8"?>
-<w:ftr xmlns:wpc="http://schemas.microsoft.com/office/word/2010/wordprocessingCanvas" xmlns:cx="http://schemas.microsoft.com/office/drawing/2014/chartex" xmlns:cx1="http://schemas.microsoft.com/office/drawing/2015/9/8/chartex" xmlns:mc="http://schemas.openxmlformats.org/markup-compatibility/2006" xmlns:o="urn:schemas-microsoft-com:office:office" xmlns:r="http://schemas.openxmlformats.org/officeDocument/2006/relationships" xmlns:m="http://schemas.openxmlformats.org/officeDocument/2006/math" xmlns:v="urn:schemas-microsoft-com:vml" xmlns:wp14="http://schemas.microsoft.com/office/word/2010/wordprocessingDrawing" xmlns:wp="http://schemas.openxmlformats.org/drawingml/2006/wordprocessingDrawing" xmlns:w10="urn:schemas-microsoft-com:office:word" xmlns:w="http://schemas.openxmlformats.org/wordprocessingml/2006/main" xmlns:w14="http://schemas.microsoft.com/office/word/2010/wordml" xmlns:w15="http://schemas.microsoft.com/office/word/2012/wordml" xmlns:w16se="http://schemas.microsoft.com/office/word/2015/wordml/symex" xmlns:wpg="http://schemas.microsoft.com/office/word/2010/wordprocessingGroup" xmlns:wpi="http://schemas.microsoft.com/office/word/2010/wordprocessingInk" xmlns:wne="http://schemas.microsoft.com/office/word/2006/wordml" xmlns:wps="http://schemas.microsoft.com/office/word/2010/wordprocessingShape" mc:Ignorable="w14 w15 w16se wp14">
+<w:ftr xmlns:wpc="http://schemas.microsoft.com/office/word/2010/wordprocessingCanvas" xmlns:mo="http://schemas.microsoft.com/office/mac/office/2008/main" xmlns:mc="http://schemas.openxmlformats.org/markup-compatibility/2006" xmlns:mv="urn:schemas-microsoft-com:mac:vml" xmlns:o="urn:schemas-microsoft-com:office:office" xmlns:r="http://schemas.openxmlformats.org/officeDocument/2006/relationships" xmlns:m="http://schemas.openxmlformats.org/officeDocument/2006/math" xmlns:v="urn:schemas-microsoft-com:vml" xmlns:wp14="http://schemas.microsoft.com/office/word/2010/wordprocessingDrawing" xmlns:wp="http://schemas.openxmlformats.org/drawingml/2006/wordprocessingDrawing" xmlns:w10="urn:schemas-microsoft-com:office:word" xmlns:w="http://schemas.openxmlformats.org/wordprocessingml/2006/main" xmlns:w14="http://schemas.microsoft.com/office/word/2010/wordml" xmlns:w15="http://schemas.microsoft.com/office/word/2012/wordml" xmlns:wpg="http://schemas.microsoft.com/office/word/2010/wordprocessingGroup" xmlns:wpi="http://schemas.microsoft.com/office/word/2010/wordprocessingInk" xmlns:wne="http://schemas.microsoft.com/office/word/2006/wordml" xmlns:wps="http://schemas.microsoft.com/office/word/2010/wordprocessingShape" mc:Ignorable="w14 w15 wp14">
   <w:p>
     <w:pPr>
-      <w:pStyle w:val="AltBilgi"/>
+      <w:pStyle w:val="Footer"/>
       <w:tabs>
         <w:tab w:val="clear" w:pos="8640"/>
         <w:tab w:val="right" w:pos="8280"/>
@@ -4998,7 +6458,7 @@
       <w:rPr>
         <w:noProof/>
       </w:rPr>
-      <w:t>3</w:t>
+      <w:t>7</w:t>
     </w:r>
     <w:r>
       <w:fldChar w:fldCharType="end"/>
@@ -5008,7 +6468,7 @@
 </file>
 
 <file path=word/footer4.xml><?xml version="1.0" encoding="utf-8"?>
-<w:ftr xmlns:wpc="http://schemas.microsoft.com/office/word/2010/wordprocessingCanvas" xmlns:cx="http://schemas.microsoft.com/office/drawing/2014/chartex" xmlns:cx1="http://schemas.microsoft.com/office/drawing/2015/9/8/chartex" xmlns:mc="http://schemas.openxmlformats.org/markup-compatibility/2006" xmlns:o="urn:schemas-microsoft-com:office:office" xmlns:r="http://schemas.openxmlformats.org/officeDocument/2006/relationships" xmlns:m="http://schemas.openxmlformats.org/officeDocument/2006/math" xmlns:v="urn:schemas-microsoft-com:vml" xmlns:wp14="http://schemas.microsoft.com/office/word/2010/wordprocessingDrawing" xmlns:wp="http://schemas.openxmlformats.org/drawingml/2006/wordprocessingDrawing" xmlns:w10="urn:schemas-microsoft-com:office:word" xmlns:w="http://schemas.openxmlformats.org/wordprocessingml/2006/main" xmlns:w14="http://schemas.microsoft.com/office/word/2010/wordml" xmlns:w15="http://schemas.microsoft.com/office/word/2012/wordml" xmlns:w16se="http://schemas.microsoft.com/office/word/2015/wordml/symex" xmlns:wpg="http://schemas.microsoft.com/office/word/2010/wordprocessingGroup" xmlns:wpi="http://schemas.microsoft.com/office/word/2010/wordprocessingInk" xmlns:wne="http://schemas.microsoft.com/office/word/2006/wordml" xmlns:wps="http://schemas.microsoft.com/office/word/2010/wordprocessingShape" mc:Ignorable="w14 w15 w16se wp14">
+<w:ftr xmlns:wpc="http://schemas.microsoft.com/office/word/2010/wordprocessingCanvas" xmlns:mo="http://schemas.microsoft.com/office/mac/office/2008/main" xmlns:mc="http://schemas.openxmlformats.org/markup-compatibility/2006" xmlns:mv="urn:schemas-microsoft-com:mac:vml" xmlns:o="urn:schemas-microsoft-com:office:office" xmlns:r="http://schemas.openxmlformats.org/officeDocument/2006/relationships" xmlns:m="http://schemas.openxmlformats.org/officeDocument/2006/math" xmlns:v="urn:schemas-microsoft-com:vml" xmlns:wp14="http://schemas.microsoft.com/office/word/2010/wordprocessingDrawing" xmlns:wp="http://schemas.openxmlformats.org/drawingml/2006/wordprocessingDrawing" xmlns:w10="urn:schemas-microsoft-com:office:word" xmlns:w="http://schemas.openxmlformats.org/wordprocessingml/2006/main" xmlns:w14="http://schemas.microsoft.com/office/word/2010/wordml" xmlns:w15="http://schemas.microsoft.com/office/word/2012/wordml" xmlns:wpg="http://schemas.microsoft.com/office/word/2010/wordprocessingGroup" xmlns:wpi="http://schemas.microsoft.com/office/word/2010/wordprocessingInk" xmlns:wne="http://schemas.microsoft.com/office/word/2006/wordml" xmlns:wps="http://schemas.microsoft.com/office/word/2010/wordprocessingShape" mc:Ignorable="w14 w15 wp14">
   <w:p>
     <w:pPr>
       <w:pStyle w:val="HeaderFooter"/>
@@ -5018,7 +6478,7 @@
 </file>
 
 <file path=word/footnotes.xml><?xml version="1.0" encoding="utf-8"?>
-<w:footnotes xmlns:wpc="http://schemas.microsoft.com/office/word/2010/wordprocessingCanvas" xmlns:cx="http://schemas.microsoft.com/office/drawing/2014/chartex" xmlns:cx1="http://schemas.microsoft.com/office/drawing/2015/9/8/chartex" xmlns:mc="http://schemas.openxmlformats.org/markup-compatibility/2006" xmlns:o="urn:schemas-microsoft-com:office:office" xmlns:r="http://schemas.openxmlformats.org/officeDocument/2006/relationships" xmlns:m="http://schemas.openxmlformats.org/officeDocument/2006/math" xmlns:v="urn:schemas-microsoft-com:vml" xmlns:wp14="http://schemas.microsoft.com/office/word/2010/wordprocessingDrawing" xmlns:wp="http://schemas.openxmlformats.org/drawingml/2006/wordprocessingDrawing" xmlns:w10="urn:schemas-microsoft-com:office:word" xmlns:w="http://schemas.openxmlformats.org/wordprocessingml/2006/main" xmlns:w14="http://schemas.microsoft.com/office/word/2010/wordml" xmlns:w15="http://schemas.microsoft.com/office/word/2012/wordml" xmlns:w16se="http://schemas.microsoft.com/office/word/2015/wordml/symex" xmlns:wpg="http://schemas.microsoft.com/office/word/2010/wordprocessingGroup" xmlns:wpi="http://schemas.microsoft.com/office/word/2010/wordprocessingInk" xmlns:wne="http://schemas.microsoft.com/office/word/2006/wordml" xmlns:wps="http://schemas.microsoft.com/office/word/2010/wordprocessingShape" mc:Ignorable="w14 w15 w16se wp14">
+<w:footnotes xmlns:wpc="http://schemas.microsoft.com/office/word/2010/wordprocessingCanvas" xmlns:mo="http://schemas.microsoft.com/office/mac/office/2008/main" xmlns:mc="http://schemas.openxmlformats.org/markup-compatibility/2006" xmlns:mv="urn:schemas-microsoft-com:mac:vml" xmlns:o="urn:schemas-microsoft-com:office:office" xmlns:r="http://schemas.openxmlformats.org/officeDocument/2006/relationships" xmlns:m="http://schemas.openxmlformats.org/officeDocument/2006/math" xmlns:v="urn:schemas-microsoft-com:vml" xmlns:wp14="http://schemas.microsoft.com/office/word/2010/wordprocessingDrawing" xmlns:wp="http://schemas.openxmlformats.org/drawingml/2006/wordprocessingDrawing" xmlns:w10="urn:schemas-microsoft-com:office:word" xmlns:w="http://schemas.openxmlformats.org/wordprocessingml/2006/main" xmlns:w14="http://schemas.microsoft.com/office/word/2010/wordml" xmlns:w15="http://schemas.microsoft.com/office/word/2012/wordml" xmlns:wpg="http://schemas.microsoft.com/office/word/2010/wordprocessingGroup" xmlns:wpi="http://schemas.microsoft.com/office/word/2010/wordprocessingInk" xmlns:wne="http://schemas.microsoft.com/office/word/2006/wordml" xmlns:wps="http://schemas.microsoft.com/office/word/2010/wordprocessingShape" mc:Ignorable="w14 w15 wp14">
   <w:footnote w:type="separator" w:id="-1">
     <w:p>
       <w:r>
@@ -5037,7 +6497,7 @@
 </file>
 
 <file path=word/header1.xml><?xml version="1.0" encoding="utf-8"?>
-<w:hdr xmlns:wpc="http://schemas.microsoft.com/office/word/2010/wordprocessingCanvas" xmlns:cx="http://schemas.microsoft.com/office/drawing/2014/chartex" xmlns:cx1="http://schemas.microsoft.com/office/drawing/2015/9/8/chartex" xmlns:mc="http://schemas.openxmlformats.org/markup-compatibility/2006" xmlns:o="urn:schemas-microsoft-com:office:office" xmlns:r="http://schemas.openxmlformats.org/officeDocument/2006/relationships" xmlns:m="http://schemas.openxmlformats.org/officeDocument/2006/math" xmlns:v="urn:schemas-microsoft-com:vml" xmlns:wp14="http://schemas.microsoft.com/office/word/2010/wordprocessingDrawing" xmlns:wp="http://schemas.openxmlformats.org/drawingml/2006/wordprocessingDrawing" xmlns:w10="urn:schemas-microsoft-com:office:word" xmlns:w="http://schemas.openxmlformats.org/wordprocessingml/2006/main" xmlns:w14="http://schemas.microsoft.com/office/word/2010/wordml" xmlns:w15="http://schemas.microsoft.com/office/word/2012/wordml" xmlns:w16se="http://schemas.microsoft.com/office/word/2015/wordml/symex" xmlns:wpg="http://schemas.microsoft.com/office/word/2010/wordprocessingGroup" xmlns:wpi="http://schemas.microsoft.com/office/word/2010/wordprocessingInk" xmlns:wne="http://schemas.microsoft.com/office/word/2006/wordml" xmlns:wps="http://schemas.microsoft.com/office/word/2010/wordprocessingShape" mc:Ignorable="w14 w15 w16se wp14">
+<w:hdr xmlns:wpc="http://schemas.microsoft.com/office/word/2010/wordprocessingCanvas" xmlns:mo="http://schemas.microsoft.com/office/mac/office/2008/main" xmlns:mc="http://schemas.openxmlformats.org/markup-compatibility/2006" xmlns:mv="urn:schemas-microsoft-com:mac:vml" xmlns:o="urn:schemas-microsoft-com:office:office" xmlns:r="http://schemas.openxmlformats.org/officeDocument/2006/relationships" xmlns:m="http://schemas.openxmlformats.org/officeDocument/2006/math" xmlns:v="urn:schemas-microsoft-com:vml" xmlns:wp14="http://schemas.microsoft.com/office/word/2010/wordprocessingDrawing" xmlns:wp="http://schemas.openxmlformats.org/drawingml/2006/wordprocessingDrawing" xmlns:w10="urn:schemas-microsoft-com:office:word" xmlns:w="http://schemas.openxmlformats.org/wordprocessingml/2006/main" xmlns:w14="http://schemas.microsoft.com/office/word/2010/wordml" xmlns:w15="http://schemas.microsoft.com/office/word/2012/wordml" xmlns:wpg="http://schemas.microsoft.com/office/word/2010/wordprocessingGroup" xmlns:wpi="http://schemas.microsoft.com/office/word/2010/wordprocessingInk" xmlns:wne="http://schemas.microsoft.com/office/word/2006/wordml" xmlns:wps="http://schemas.microsoft.com/office/word/2010/wordprocessingShape" mc:Ignorable="w14 w15 wp14">
   <w:p>
     <w:pPr>
       <w:pStyle w:val="HeaderFooter"/>
@@ -5047,7 +6507,7 @@
 </file>
 
 <file path=word/header2.xml><?xml version="1.0" encoding="utf-8"?>
-<w:hdr xmlns:wpc="http://schemas.microsoft.com/office/word/2010/wordprocessingCanvas" xmlns:cx="http://schemas.microsoft.com/office/drawing/2014/chartex" xmlns:cx1="http://schemas.microsoft.com/office/drawing/2015/9/8/chartex" xmlns:mc="http://schemas.openxmlformats.org/markup-compatibility/2006" xmlns:o="urn:schemas-microsoft-com:office:office" xmlns:r="http://schemas.openxmlformats.org/officeDocument/2006/relationships" xmlns:m="http://schemas.openxmlformats.org/officeDocument/2006/math" xmlns:v="urn:schemas-microsoft-com:vml" xmlns:wp14="http://schemas.microsoft.com/office/word/2010/wordprocessingDrawing" xmlns:wp="http://schemas.openxmlformats.org/drawingml/2006/wordprocessingDrawing" xmlns:w10="urn:schemas-microsoft-com:office:word" xmlns:w="http://schemas.openxmlformats.org/wordprocessingml/2006/main" xmlns:w14="http://schemas.microsoft.com/office/word/2010/wordml" xmlns:w15="http://schemas.microsoft.com/office/word/2012/wordml" xmlns:w16se="http://schemas.microsoft.com/office/word/2015/wordml/symex" xmlns:wpg="http://schemas.microsoft.com/office/word/2010/wordprocessingGroup" xmlns:wpi="http://schemas.microsoft.com/office/word/2010/wordprocessingInk" xmlns:wne="http://schemas.microsoft.com/office/word/2006/wordml" xmlns:wps="http://schemas.microsoft.com/office/word/2010/wordprocessingShape" mc:Ignorable="w14 w15 w16se wp14">
+<w:hdr xmlns:wpc="http://schemas.microsoft.com/office/word/2010/wordprocessingCanvas" xmlns:mo="http://schemas.microsoft.com/office/mac/office/2008/main" xmlns:mc="http://schemas.openxmlformats.org/markup-compatibility/2006" xmlns:mv="urn:schemas-microsoft-com:mac:vml" xmlns:o="urn:schemas-microsoft-com:office:office" xmlns:r="http://schemas.openxmlformats.org/officeDocument/2006/relationships" xmlns:m="http://schemas.openxmlformats.org/officeDocument/2006/math" xmlns:v="urn:schemas-microsoft-com:vml" xmlns:wp14="http://schemas.microsoft.com/office/word/2010/wordprocessingDrawing" xmlns:wp="http://schemas.openxmlformats.org/drawingml/2006/wordprocessingDrawing" xmlns:w10="urn:schemas-microsoft-com:office:word" xmlns:w="http://schemas.openxmlformats.org/wordprocessingml/2006/main" xmlns:w14="http://schemas.microsoft.com/office/word/2010/wordml" xmlns:w15="http://schemas.microsoft.com/office/word/2012/wordml" xmlns:wpg="http://schemas.microsoft.com/office/word/2010/wordprocessingGroup" xmlns:wpi="http://schemas.microsoft.com/office/word/2010/wordprocessingInk" xmlns:wne="http://schemas.microsoft.com/office/word/2006/wordml" xmlns:wps="http://schemas.microsoft.com/office/word/2010/wordprocessingShape" mc:Ignorable="w14 w15 wp14">
   <w:p>
     <w:pPr>
       <w:pStyle w:val="HeaderFooter"/>
@@ -5057,7 +6517,7 @@
 </file>
 
 <file path=word/header3.xml><?xml version="1.0" encoding="utf-8"?>
-<w:hdr xmlns:wpc="http://schemas.microsoft.com/office/word/2010/wordprocessingCanvas" xmlns:cx="http://schemas.microsoft.com/office/drawing/2014/chartex" xmlns:cx1="http://schemas.microsoft.com/office/drawing/2015/9/8/chartex" xmlns:mc="http://schemas.openxmlformats.org/markup-compatibility/2006" xmlns:o="urn:schemas-microsoft-com:office:office" xmlns:r="http://schemas.openxmlformats.org/officeDocument/2006/relationships" xmlns:m="http://schemas.openxmlformats.org/officeDocument/2006/math" xmlns:v="urn:schemas-microsoft-com:vml" xmlns:wp14="http://schemas.microsoft.com/office/word/2010/wordprocessingDrawing" xmlns:wp="http://schemas.openxmlformats.org/drawingml/2006/wordprocessingDrawing" xmlns:w10="urn:schemas-microsoft-com:office:word" xmlns:w="http://schemas.openxmlformats.org/wordprocessingml/2006/main" xmlns:w14="http://schemas.microsoft.com/office/word/2010/wordml" xmlns:w15="http://schemas.microsoft.com/office/word/2012/wordml" xmlns:w16se="http://schemas.microsoft.com/office/word/2015/wordml/symex" xmlns:wpg="http://schemas.microsoft.com/office/word/2010/wordprocessingGroup" xmlns:wpi="http://schemas.microsoft.com/office/word/2010/wordprocessingInk" xmlns:wne="http://schemas.microsoft.com/office/word/2006/wordml" xmlns:wps="http://schemas.microsoft.com/office/word/2010/wordprocessingShape" mc:Ignorable="w14 w15 w16se wp14">
+<w:hdr xmlns:wpc="http://schemas.microsoft.com/office/word/2010/wordprocessingCanvas" xmlns:mo="http://schemas.microsoft.com/office/mac/office/2008/main" xmlns:mc="http://schemas.openxmlformats.org/markup-compatibility/2006" xmlns:mv="urn:schemas-microsoft-com:mac:vml" xmlns:o="urn:schemas-microsoft-com:office:office" xmlns:r="http://schemas.openxmlformats.org/officeDocument/2006/relationships" xmlns:m="http://schemas.openxmlformats.org/officeDocument/2006/math" xmlns:v="urn:schemas-microsoft-com:vml" xmlns:wp14="http://schemas.microsoft.com/office/word/2010/wordprocessingDrawing" xmlns:wp="http://schemas.openxmlformats.org/drawingml/2006/wordprocessingDrawing" xmlns:w10="urn:schemas-microsoft-com:office:word" xmlns:w="http://schemas.openxmlformats.org/wordprocessingml/2006/main" xmlns:w14="http://schemas.microsoft.com/office/word/2010/wordml" xmlns:w15="http://schemas.microsoft.com/office/word/2012/wordml" xmlns:wpg="http://schemas.microsoft.com/office/word/2010/wordprocessingGroup" xmlns:wpi="http://schemas.microsoft.com/office/word/2010/wordprocessingInk" xmlns:wne="http://schemas.microsoft.com/office/word/2006/wordml" xmlns:wps="http://schemas.microsoft.com/office/word/2010/wordprocessingShape" mc:Ignorable="w14 w15 wp14">
   <w:p>
     <w:pPr>
       <w:pStyle w:val="HeaderFooter"/>
@@ -5067,7 +6527,7 @@
 </file>
 
 <file path=word/header4.xml><?xml version="1.0" encoding="utf-8"?>
-<w:hdr xmlns:wpc="http://schemas.microsoft.com/office/word/2010/wordprocessingCanvas" xmlns:cx="http://schemas.microsoft.com/office/drawing/2014/chartex" xmlns:cx1="http://schemas.microsoft.com/office/drawing/2015/9/8/chartex" xmlns:mc="http://schemas.openxmlformats.org/markup-compatibility/2006" xmlns:o="urn:schemas-microsoft-com:office:office" xmlns:r="http://schemas.openxmlformats.org/officeDocument/2006/relationships" xmlns:m="http://schemas.openxmlformats.org/officeDocument/2006/math" xmlns:v="urn:schemas-microsoft-com:vml" xmlns:wp14="http://schemas.microsoft.com/office/word/2010/wordprocessingDrawing" xmlns:wp="http://schemas.openxmlformats.org/drawingml/2006/wordprocessingDrawing" xmlns:w10="urn:schemas-microsoft-com:office:word" xmlns:w="http://schemas.openxmlformats.org/wordprocessingml/2006/main" xmlns:w14="http://schemas.microsoft.com/office/word/2010/wordml" xmlns:w15="http://schemas.microsoft.com/office/word/2012/wordml" xmlns:w16se="http://schemas.microsoft.com/office/word/2015/wordml/symex" xmlns:wpg="http://schemas.microsoft.com/office/word/2010/wordprocessingGroup" xmlns:wpi="http://schemas.microsoft.com/office/word/2010/wordprocessingInk" xmlns:wne="http://schemas.microsoft.com/office/word/2006/wordml" xmlns:wps="http://schemas.microsoft.com/office/word/2010/wordprocessingShape" mc:Ignorable="w14 w15 w16se wp14">
+<w:hdr xmlns:wpc="http://schemas.microsoft.com/office/word/2010/wordprocessingCanvas" xmlns:mo="http://schemas.microsoft.com/office/mac/office/2008/main" xmlns:mc="http://schemas.openxmlformats.org/markup-compatibility/2006" xmlns:mv="urn:schemas-microsoft-com:mac:vml" xmlns:o="urn:schemas-microsoft-com:office:office" xmlns:r="http://schemas.openxmlformats.org/officeDocument/2006/relationships" xmlns:m="http://schemas.openxmlformats.org/officeDocument/2006/math" xmlns:v="urn:schemas-microsoft-com:vml" xmlns:wp14="http://schemas.microsoft.com/office/word/2010/wordprocessingDrawing" xmlns:wp="http://schemas.openxmlformats.org/drawingml/2006/wordprocessingDrawing" xmlns:w10="urn:schemas-microsoft-com:office:word" xmlns:w="http://schemas.openxmlformats.org/wordprocessingml/2006/main" xmlns:w14="http://schemas.microsoft.com/office/word/2010/wordml" xmlns:w15="http://schemas.microsoft.com/office/word/2012/wordml" xmlns:wpg="http://schemas.microsoft.com/office/word/2010/wordprocessingGroup" xmlns:wpi="http://schemas.microsoft.com/office/word/2010/wordprocessingInk" xmlns:wne="http://schemas.microsoft.com/office/word/2006/wordml" xmlns:wps="http://schemas.microsoft.com/office/word/2010/wordprocessingShape" mc:Ignorable="w14 w15 wp14">
   <w:p>
     <w:pPr>
       <w:pStyle w:val="HeaderFooter"/>
@@ -5077,8 +6537,207 @@
 </file>
 
 <file path=word/numbering.xml><?xml version="1.0" encoding="utf-8"?>
-<w:numbering xmlns:wpc="http://schemas.microsoft.com/office/word/2010/wordprocessingCanvas" xmlns:cx="http://schemas.microsoft.com/office/drawing/2014/chartex" xmlns:cx1="http://schemas.microsoft.com/office/drawing/2015/9/8/chartex" xmlns:mc="http://schemas.openxmlformats.org/markup-compatibility/2006" xmlns:o="urn:schemas-microsoft-com:office:office" xmlns:r="http://schemas.openxmlformats.org/officeDocument/2006/relationships" xmlns:m="http://schemas.openxmlformats.org/officeDocument/2006/math" xmlns:v="urn:schemas-microsoft-com:vml" xmlns:wp14="http://schemas.microsoft.com/office/word/2010/wordprocessingDrawing" xmlns:wp="http://schemas.openxmlformats.org/drawingml/2006/wordprocessingDrawing" xmlns:w10="urn:schemas-microsoft-com:office:word" xmlns:w="http://schemas.openxmlformats.org/wordprocessingml/2006/main" xmlns:w14="http://schemas.microsoft.com/office/word/2010/wordml" xmlns:w15="http://schemas.microsoft.com/office/word/2012/wordml" xmlns:w16se="http://schemas.microsoft.com/office/word/2015/wordml/symex" xmlns:wpg="http://schemas.microsoft.com/office/word/2010/wordprocessingGroup" xmlns:wpi="http://schemas.microsoft.com/office/word/2010/wordprocessingInk" xmlns:wne="http://schemas.microsoft.com/office/word/2006/wordml" xmlns:wps="http://schemas.microsoft.com/office/word/2010/wordprocessingShape" mc:Ignorable="w14 w15 w16se wp14">
-  <w:abstractNum w:abstractNumId="0" w15:restartNumberingAfterBreak="0">
+<w:numbering xmlns:wpc="http://schemas.microsoft.com/office/word/2010/wordprocessingCanvas" xmlns:mo="http://schemas.microsoft.com/office/mac/office/2008/main" xmlns:mc="http://schemas.openxmlformats.org/markup-compatibility/2006" xmlns:mv="urn:schemas-microsoft-com:mac:vml" xmlns:o="urn:schemas-microsoft-com:office:office" xmlns:r="http://schemas.openxmlformats.org/officeDocument/2006/relationships" xmlns:m="http://schemas.openxmlformats.org/officeDocument/2006/math" xmlns:v="urn:schemas-microsoft-com:vml" xmlns:wp14="http://schemas.microsoft.com/office/word/2010/wordprocessingDrawing" xmlns:wp="http://schemas.openxmlformats.org/drawingml/2006/wordprocessingDrawing" xmlns:w10="urn:schemas-microsoft-com:office:word" xmlns:w="http://schemas.openxmlformats.org/wordprocessingml/2006/main" xmlns:w14="http://schemas.microsoft.com/office/word/2010/wordml" xmlns:w15="http://schemas.microsoft.com/office/word/2012/wordml" xmlns:wpg="http://schemas.microsoft.com/office/word/2010/wordprocessingGroup" xmlns:wpi="http://schemas.microsoft.com/office/word/2010/wordprocessingInk" xmlns:wne="http://schemas.microsoft.com/office/word/2006/wordml" xmlns:wps="http://schemas.microsoft.com/office/word/2010/wordprocessingShape" mc:Ignorable="w14 w15 wp14">
+  <w:abstractNum w:abstractNumId="0">
+    <w:nsid w:val="0C8044AB"/>
+    <w:multiLevelType w:val="hybridMultilevel"/>
+    <w:tmpl w:val="112AECF2"/>
+    <w:lvl w:ilvl="0" w:tplc="0409000F">
+      <w:start w:val="1"/>
+      <w:numFmt w:val="decimal"/>
+      <w:lvlText w:val="%1."/>
+      <w:lvlJc w:val="left"/>
+      <w:pPr>
+        <w:ind w:left="1080" w:hanging="360"/>
+      </w:pPr>
+    </w:lvl>
+    <w:lvl w:ilvl="1" w:tplc="04090019" w:tentative="1">
+      <w:start w:val="1"/>
+      <w:numFmt w:val="lowerLetter"/>
+      <w:lvlText w:val="%2."/>
+      <w:lvlJc w:val="left"/>
+      <w:pPr>
+        <w:ind w:left="1800" w:hanging="360"/>
+      </w:pPr>
+    </w:lvl>
+    <w:lvl w:ilvl="2" w:tplc="0409001B" w:tentative="1">
+      <w:start w:val="1"/>
+      <w:numFmt w:val="lowerRoman"/>
+      <w:lvlText w:val="%3."/>
+      <w:lvlJc w:val="right"/>
+      <w:pPr>
+        <w:ind w:left="2520" w:hanging="180"/>
+      </w:pPr>
+    </w:lvl>
+    <w:lvl w:ilvl="3" w:tplc="0409000F" w:tentative="1">
+      <w:start w:val="1"/>
+      <w:numFmt w:val="decimal"/>
+      <w:lvlText w:val="%4."/>
+      <w:lvlJc w:val="left"/>
+      <w:pPr>
+        <w:ind w:left="3240" w:hanging="360"/>
+      </w:pPr>
+    </w:lvl>
+    <w:lvl w:ilvl="4" w:tplc="04090019" w:tentative="1">
+      <w:start w:val="1"/>
+      <w:numFmt w:val="lowerLetter"/>
+      <w:lvlText w:val="%5."/>
+      <w:lvlJc w:val="left"/>
+      <w:pPr>
+        <w:ind w:left="3960" w:hanging="360"/>
+      </w:pPr>
+    </w:lvl>
+    <w:lvl w:ilvl="5" w:tplc="0409001B" w:tentative="1">
+      <w:start w:val="1"/>
+      <w:numFmt w:val="lowerRoman"/>
+      <w:lvlText w:val="%6."/>
+      <w:lvlJc w:val="right"/>
+      <w:pPr>
+        <w:ind w:left="4680" w:hanging="180"/>
+      </w:pPr>
+    </w:lvl>
+    <w:lvl w:ilvl="6" w:tplc="0409000F" w:tentative="1">
+      <w:start w:val="1"/>
+      <w:numFmt w:val="decimal"/>
+      <w:lvlText w:val="%7."/>
+      <w:lvlJc w:val="left"/>
+      <w:pPr>
+        <w:ind w:left="5400" w:hanging="360"/>
+      </w:pPr>
+    </w:lvl>
+    <w:lvl w:ilvl="7" w:tplc="04090019" w:tentative="1">
+      <w:start w:val="1"/>
+      <w:numFmt w:val="lowerLetter"/>
+      <w:lvlText w:val="%8."/>
+      <w:lvlJc w:val="left"/>
+      <w:pPr>
+        <w:ind w:left="6120" w:hanging="360"/>
+      </w:pPr>
+    </w:lvl>
+    <w:lvl w:ilvl="8" w:tplc="0409001B" w:tentative="1">
+      <w:start w:val="1"/>
+      <w:numFmt w:val="lowerRoman"/>
+      <w:lvlText w:val="%9."/>
+      <w:lvlJc w:val="right"/>
+      <w:pPr>
+        <w:ind w:left="6840" w:hanging="180"/>
+      </w:pPr>
+    </w:lvl>
+  </w:abstractNum>
+  <w:abstractNum w:abstractNumId="1">
+    <w:nsid w:val="0D3B406F"/>
+    <w:multiLevelType w:val="hybridMultilevel"/>
+    <w:tmpl w:val="3468F730"/>
+    <w:lvl w:ilvl="0" w:tplc="04090001">
+      <w:start w:val="1"/>
+      <w:numFmt w:val="bullet"/>
+      <w:lvlText w:val=""/>
+      <w:lvlJc w:val="left"/>
+      <w:pPr>
+        <w:ind w:left="1080" w:hanging="360"/>
+      </w:pPr>
+      <w:rPr>
+        <w:rFonts w:ascii="Symbol" w:hAnsi="Symbol" w:hint="default"/>
+      </w:rPr>
+    </w:lvl>
+    <w:lvl w:ilvl="1" w:tplc="04090003" w:tentative="1">
+      <w:start w:val="1"/>
+      <w:numFmt w:val="bullet"/>
+      <w:lvlText w:val="o"/>
+      <w:lvlJc w:val="left"/>
+      <w:pPr>
+        <w:ind w:left="1800" w:hanging="360"/>
+      </w:pPr>
+      <w:rPr>
+        <w:rFonts w:ascii="Courier New" w:hAnsi="Courier New" w:cs="Courier New" w:hint="default"/>
+      </w:rPr>
+    </w:lvl>
+    <w:lvl w:ilvl="2" w:tplc="04090005" w:tentative="1">
+      <w:start w:val="1"/>
+      <w:numFmt w:val="bullet"/>
+      <w:lvlText w:val=""/>
+      <w:lvlJc w:val="left"/>
+      <w:pPr>
+        <w:ind w:left="2520" w:hanging="360"/>
+      </w:pPr>
+      <w:rPr>
+        <w:rFonts w:ascii="Wingdings" w:hAnsi="Wingdings" w:hint="default"/>
+      </w:rPr>
+    </w:lvl>
+    <w:lvl w:ilvl="3" w:tplc="04090001" w:tentative="1">
+      <w:start w:val="1"/>
+      <w:numFmt w:val="bullet"/>
+      <w:lvlText w:val=""/>
+      <w:lvlJc w:val="left"/>
+      <w:pPr>
+        <w:ind w:left="3240" w:hanging="360"/>
+      </w:pPr>
+      <w:rPr>
+        <w:rFonts w:ascii="Symbol" w:hAnsi="Symbol" w:hint="default"/>
+      </w:rPr>
+    </w:lvl>
+    <w:lvl w:ilvl="4" w:tplc="04090003" w:tentative="1">
+      <w:start w:val="1"/>
+      <w:numFmt w:val="bullet"/>
+      <w:lvlText w:val="o"/>
+      <w:lvlJc w:val="left"/>
+      <w:pPr>
+        <w:ind w:left="3960" w:hanging="360"/>
+      </w:pPr>
+      <w:rPr>
+        <w:rFonts w:ascii="Courier New" w:hAnsi="Courier New" w:cs="Courier New" w:hint="default"/>
+      </w:rPr>
+    </w:lvl>
+    <w:lvl w:ilvl="5" w:tplc="04090005" w:tentative="1">
+      <w:start w:val="1"/>
+      <w:numFmt w:val="bullet"/>
+      <w:lvlText w:val=""/>
+      <w:lvlJc w:val="left"/>
+      <w:pPr>
+        <w:ind w:left="4680" w:hanging="360"/>
+      </w:pPr>
+      <w:rPr>
+        <w:rFonts w:ascii="Wingdings" w:hAnsi="Wingdings" w:hint="default"/>
+      </w:rPr>
+    </w:lvl>
+    <w:lvl w:ilvl="6" w:tplc="04090001" w:tentative="1">
+      <w:start w:val="1"/>
+      <w:numFmt w:val="bullet"/>
+      <w:lvlText w:val=""/>
+      <w:lvlJc w:val="left"/>
+      <w:pPr>
+        <w:ind w:left="5400" w:hanging="360"/>
+      </w:pPr>
+      <w:rPr>
+        <w:rFonts w:ascii="Symbol" w:hAnsi="Symbol" w:hint="default"/>
+      </w:rPr>
+    </w:lvl>
+    <w:lvl w:ilvl="7" w:tplc="04090003" w:tentative="1">
+      <w:start w:val="1"/>
+      <w:numFmt w:val="bullet"/>
+      <w:lvlText w:val="o"/>
+      <w:lvlJc w:val="left"/>
+      <w:pPr>
+        <w:ind w:left="6120" w:hanging="360"/>
+      </w:pPr>
+      <w:rPr>
+        <w:rFonts w:ascii="Courier New" w:hAnsi="Courier New" w:cs="Courier New" w:hint="default"/>
+      </w:rPr>
+    </w:lvl>
+    <w:lvl w:ilvl="8" w:tplc="04090005" w:tentative="1">
+      <w:start w:val="1"/>
+      <w:numFmt w:val="bullet"/>
+      <w:lvlText w:val=""/>
+      <w:lvlJc w:val="left"/>
+      <w:pPr>
+        <w:ind w:left="6840" w:hanging="360"/>
+      </w:pPr>
+      <w:rPr>
+        <w:rFonts w:ascii="Wingdings" w:hAnsi="Wingdings" w:hint="default"/>
+      </w:rPr>
+    </w:lvl>
+  </w:abstractNum>
+  <w:abstractNum w:abstractNumId="2">
     <w:nsid w:val="0DAF2122"/>
     <w:multiLevelType w:val="hybridMultilevel"/>
     <w:tmpl w:val="B214423E"/>
@@ -5309,7 +6968,179 @@
       </w:rPr>
     </w:lvl>
   </w:abstractNum>
-  <w:abstractNum w:abstractNumId="1" w15:restartNumberingAfterBreak="0">
+  <w:abstractNum w:abstractNumId="3">
+    <w:nsid w:val="0E841040"/>
+    <w:multiLevelType w:val="hybridMultilevel"/>
+    <w:tmpl w:val="8B606F56"/>
+    <w:lvl w:ilvl="0" w:tplc="0409000F">
+      <w:start w:val="1"/>
+      <w:numFmt w:val="decimal"/>
+      <w:lvlText w:val="%1."/>
+      <w:lvlJc w:val="left"/>
+      <w:pPr>
+        <w:ind w:left="1080" w:hanging="360"/>
+      </w:pPr>
+    </w:lvl>
+    <w:lvl w:ilvl="1" w:tplc="04090019" w:tentative="1">
+      <w:start w:val="1"/>
+      <w:numFmt w:val="lowerLetter"/>
+      <w:lvlText w:val="%2."/>
+      <w:lvlJc w:val="left"/>
+      <w:pPr>
+        <w:ind w:left="1800" w:hanging="360"/>
+      </w:pPr>
+    </w:lvl>
+    <w:lvl w:ilvl="2" w:tplc="0409001B" w:tentative="1">
+      <w:start w:val="1"/>
+      <w:numFmt w:val="lowerRoman"/>
+      <w:lvlText w:val="%3."/>
+      <w:lvlJc w:val="right"/>
+      <w:pPr>
+        <w:ind w:left="2520" w:hanging="180"/>
+      </w:pPr>
+    </w:lvl>
+    <w:lvl w:ilvl="3" w:tplc="0409000F" w:tentative="1">
+      <w:start w:val="1"/>
+      <w:numFmt w:val="decimal"/>
+      <w:lvlText w:val="%4."/>
+      <w:lvlJc w:val="left"/>
+      <w:pPr>
+        <w:ind w:left="3240" w:hanging="360"/>
+      </w:pPr>
+    </w:lvl>
+    <w:lvl w:ilvl="4" w:tplc="04090019" w:tentative="1">
+      <w:start w:val="1"/>
+      <w:numFmt w:val="lowerLetter"/>
+      <w:lvlText w:val="%5."/>
+      <w:lvlJc w:val="left"/>
+      <w:pPr>
+        <w:ind w:left="3960" w:hanging="360"/>
+      </w:pPr>
+    </w:lvl>
+    <w:lvl w:ilvl="5" w:tplc="0409001B" w:tentative="1">
+      <w:start w:val="1"/>
+      <w:numFmt w:val="lowerRoman"/>
+      <w:lvlText w:val="%6."/>
+      <w:lvlJc w:val="right"/>
+      <w:pPr>
+        <w:ind w:left="4680" w:hanging="180"/>
+      </w:pPr>
+    </w:lvl>
+    <w:lvl w:ilvl="6" w:tplc="0409000F" w:tentative="1">
+      <w:start w:val="1"/>
+      <w:numFmt w:val="decimal"/>
+      <w:lvlText w:val="%7."/>
+      <w:lvlJc w:val="left"/>
+      <w:pPr>
+        <w:ind w:left="5400" w:hanging="360"/>
+      </w:pPr>
+    </w:lvl>
+    <w:lvl w:ilvl="7" w:tplc="04090019" w:tentative="1">
+      <w:start w:val="1"/>
+      <w:numFmt w:val="lowerLetter"/>
+      <w:lvlText w:val="%8."/>
+      <w:lvlJc w:val="left"/>
+      <w:pPr>
+        <w:ind w:left="6120" w:hanging="360"/>
+      </w:pPr>
+    </w:lvl>
+    <w:lvl w:ilvl="8" w:tplc="0409001B" w:tentative="1">
+      <w:start w:val="1"/>
+      <w:numFmt w:val="lowerRoman"/>
+      <w:lvlText w:val="%9."/>
+      <w:lvlJc w:val="right"/>
+      <w:pPr>
+        <w:ind w:left="6840" w:hanging="180"/>
+      </w:pPr>
+    </w:lvl>
+  </w:abstractNum>
+  <w:abstractNum w:abstractNumId="4">
+    <w:nsid w:val="0FC105E7"/>
+    <w:multiLevelType w:val="hybridMultilevel"/>
+    <w:tmpl w:val="265E471C"/>
+    <w:lvl w:ilvl="0" w:tplc="0409000F">
+      <w:start w:val="1"/>
+      <w:numFmt w:val="decimal"/>
+      <w:lvlText w:val="%1."/>
+      <w:lvlJc w:val="left"/>
+      <w:pPr>
+        <w:ind w:left="1080" w:hanging="360"/>
+      </w:pPr>
+    </w:lvl>
+    <w:lvl w:ilvl="1" w:tplc="04090019" w:tentative="1">
+      <w:start w:val="1"/>
+      <w:numFmt w:val="lowerLetter"/>
+      <w:lvlText w:val="%2."/>
+      <w:lvlJc w:val="left"/>
+      <w:pPr>
+        <w:ind w:left="1800" w:hanging="360"/>
+      </w:pPr>
+    </w:lvl>
+    <w:lvl w:ilvl="2" w:tplc="0409001B" w:tentative="1">
+      <w:start w:val="1"/>
+      <w:numFmt w:val="lowerRoman"/>
+      <w:lvlText w:val="%3."/>
+      <w:lvlJc w:val="right"/>
+      <w:pPr>
+        <w:ind w:left="2520" w:hanging="180"/>
+      </w:pPr>
+    </w:lvl>
+    <w:lvl w:ilvl="3" w:tplc="0409000F" w:tentative="1">
+      <w:start w:val="1"/>
+      <w:numFmt w:val="decimal"/>
+      <w:lvlText w:val="%4."/>
+      <w:lvlJc w:val="left"/>
+      <w:pPr>
+        <w:ind w:left="3240" w:hanging="360"/>
+      </w:pPr>
+    </w:lvl>
+    <w:lvl w:ilvl="4" w:tplc="04090019" w:tentative="1">
+      <w:start w:val="1"/>
+      <w:numFmt w:val="lowerLetter"/>
+      <w:lvlText w:val="%5."/>
+      <w:lvlJc w:val="left"/>
+      <w:pPr>
+        <w:ind w:left="3960" w:hanging="360"/>
+      </w:pPr>
+    </w:lvl>
+    <w:lvl w:ilvl="5" w:tplc="0409001B" w:tentative="1">
+      <w:start w:val="1"/>
+      <w:numFmt w:val="lowerRoman"/>
+      <w:lvlText w:val="%6."/>
+      <w:lvlJc w:val="right"/>
+      <w:pPr>
+        <w:ind w:left="4680" w:hanging="180"/>
+      </w:pPr>
+    </w:lvl>
+    <w:lvl w:ilvl="6" w:tplc="0409000F" w:tentative="1">
+      <w:start w:val="1"/>
+      <w:numFmt w:val="decimal"/>
+      <w:lvlText w:val="%7."/>
+      <w:lvlJc w:val="left"/>
+      <w:pPr>
+        <w:ind w:left="5400" w:hanging="360"/>
+      </w:pPr>
+    </w:lvl>
+    <w:lvl w:ilvl="7" w:tplc="04090019" w:tentative="1">
+      <w:start w:val="1"/>
+      <w:numFmt w:val="lowerLetter"/>
+      <w:lvlText w:val="%8."/>
+      <w:lvlJc w:val="left"/>
+      <w:pPr>
+        <w:ind w:left="6120" w:hanging="360"/>
+      </w:pPr>
+    </w:lvl>
+    <w:lvl w:ilvl="8" w:tplc="0409001B" w:tentative="1">
+      <w:start w:val="1"/>
+      <w:numFmt w:val="lowerRoman"/>
+      <w:lvlText w:val="%9."/>
+      <w:lvlJc w:val="right"/>
+      <w:pPr>
+        <w:ind w:left="6840" w:hanging="180"/>
+      </w:pPr>
+    </w:lvl>
+  </w:abstractNum>
+  <w:abstractNum w:abstractNumId="5">
     <w:nsid w:val="190D38ED"/>
     <w:multiLevelType w:val="hybridMultilevel"/>
     <w:tmpl w:val="4B16F36A"/>
@@ -5558,7 +7389,206 @@
       </w:rPr>
     </w:lvl>
   </w:abstractNum>
-  <w:abstractNum w:abstractNumId="2" w15:restartNumberingAfterBreak="0">
+  <w:abstractNum w:abstractNumId="6">
+    <w:nsid w:val="1BB8165D"/>
+    <w:multiLevelType w:val="hybridMultilevel"/>
+    <w:tmpl w:val="AB3471E2"/>
+    <w:lvl w:ilvl="0" w:tplc="0409000F">
+      <w:start w:val="1"/>
+      <w:numFmt w:val="decimal"/>
+      <w:lvlText w:val="%1."/>
+      <w:lvlJc w:val="left"/>
+      <w:pPr>
+        <w:ind w:left="1080" w:hanging="360"/>
+      </w:pPr>
+    </w:lvl>
+    <w:lvl w:ilvl="1" w:tplc="04090019" w:tentative="1">
+      <w:start w:val="1"/>
+      <w:numFmt w:val="lowerLetter"/>
+      <w:lvlText w:val="%2."/>
+      <w:lvlJc w:val="left"/>
+      <w:pPr>
+        <w:ind w:left="1800" w:hanging="360"/>
+      </w:pPr>
+    </w:lvl>
+    <w:lvl w:ilvl="2" w:tplc="0409001B" w:tentative="1">
+      <w:start w:val="1"/>
+      <w:numFmt w:val="lowerRoman"/>
+      <w:lvlText w:val="%3."/>
+      <w:lvlJc w:val="right"/>
+      <w:pPr>
+        <w:ind w:left="2520" w:hanging="180"/>
+      </w:pPr>
+    </w:lvl>
+    <w:lvl w:ilvl="3" w:tplc="0409000F" w:tentative="1">
+      <w:start w:val="1"/>
+      <w:numFmt w:val="decimal"/>
+      <w:lvlText w:val="%4."/>
+      <w:lvlJc w:val="left"/>
+      <w:pPr>
+        <w:ind w:left="3240" w:hanging="360"/>
+      </w:pPr>
+    </w:lvl>
+    <w:lvl w:ilvl="4" w:tplc="04090019" w:tentative="1">
+      <w:start w:val="1"/>
+      <w:numFmt w:val="lowerLetter"/>
+      <w:lvlText w:val="%5."/>
+      <w:lvlJc w:val="left"/>
+      <w:pPr>
+        <w:ind w:left="3960" w:hanging="360"/>
+      </w:pPr>
+    </w:lvl>
+    <w:lvl w:ilvl="5" w:tplc="0409001B" w:tentative="1">
+      <w:start w:val="1"/>
+      <w:numFmt w:val="lowerRoman"/>
+      <w:lvlText w:val="%6."/>
+      <w:lvlJc w:val="right"/>
+      <w:pPr>
+        <w:ind w:left="4680" w:hanging="180"/>
+      </w:pPr>
+    </w:lvl>
+    <w:lvl w:ilvl="6" w:tplc="0409000F" w:tentative="1">
+      <w:start w:val="1"/>
+      <w:numFmt w:val="decimal"/>
+      <w:lvlText w:val="%7."/>
+      <w:lvlJc w:val="left"/>
+      <w:pPr>
+        <w:ind w:left="5400" w:hanging="360"/>
+      </w:pPr>
+    </w:lvl>
+    <w:lvl w:ilvl="7" w:tplc="04090019" w:tentative="1">
+      <w:start w:val="1"/>
+      <w:numFmt w:val="lowerLetter"/>
+      <w:lvlText w:val="%8."/>
+      <w:lvlJc w:val="left"/>
+      <w:pPr>
+        <w:ind w:left="6120" w:hanging="360"/>
+      </w:pPr>
+    </w:lvl>
+    <w:lvl w:ilvl="8" w:tplc="0409001B" w:tentative="1">
+      <w:start w:val="1"/>
+      <w:numFmt w:val="lowerRoman"/>
+      <w:lvlText w:val="%9."/>
+      <w:lvlJc w:val="right"/>
+      <w:pPr>
+        <w:ind w:left="6840" w:hanging="180"/>
+      </w:pPr>
+    </w:lvl>
+  </w:abstractNum>
+  <w:abstractNum w:abstractNumId="7">
+    <w:nsid w:val="1C0C3BD9"/>
+    <w:multiLevelType w:val="hybridMultilevel"/>
+    <w:tmpl w:val="D0DAEF04"/>
+    <w:lvl w:ilvl="0" w:tplc="04090001">
+      <w:start w:val="1"/>
+      <w:numFmt w:val="bullet"/>
+      <w:lvlText w:val=""/>
+      <w:lvlJc w:val="left"/>
+      <w:pPr>
+        <w:ind w:left="1080" w:hanging="360"/>
+      </w:pPr>
+      <w:rPr>
+        <w:rFonts w:ascii="Symbol" w:hAnsi="Symbol" w:hint="default"/>
+      </w:rPr>
+    </w:lvl>
+    <w:lvl w:ilvl="1" w:tplc="04090003" w:tentative="1">
+      <w:start w:val="1"/>
+      <w:numFmt w:val="bullet"/>
+      <w:lvlText w:val="o"/>
+      <w:lvlJc w:val="left"/>
+      <w:pPr>
+        <w:ind w:left="1800" w:hanging="360"/>
+      </w:pPr>
+      <w:rPr>
+        <w:rFonts w:ascii="Courier New" w:hAnsi="Courier New" w:cs="Courier New" w:hint="default"/>
+      </w:rPr>
+    </w:lvl>
+    <w:lvl w:ilvl="2" w:tplc="04090005" w:tentative="1">
+      <w:start w:val="1"/>
+      <w:numFmt w:val="bullet"/>
+      <w:lvlText w:val=""/>
+      <w:lvlJc w:val="left"/>
+      <w:pPr>
+        <w:ind w:left="2520" w:hanging="360"/>
+      </w:pPr>
+      <w:rPr>
+        <w:rFonts w:ascii="Wingdings" w:hAnsi="Wingdings" w:hint="default"/>
+      </w:rPr>
+    </w:lvl>
+    <w:lvl w:ilvl="3" w:tplc="04090001" w:tentative="1">
+      <w:start w:val="1"/>
+      <w:numFmt w:val="bullet"/>
+      <w:lvlText w:val=""/>
+      <w:lvlJc w:val="left"/>
+      <w:pPr>
+        <w:ind w:left="3240" w:hanging="360"/>
+      </w:pPr>
+      <w:rPr>
+        <w:rFonts w:ascii="Symbol" w:hAnsi="Symbol" w:hint="default"/>
+      </w:rPr>
+    </w:lvl>
+    <w:lvl w:ilvl="4" w:tplc="04090003" w:tentative="1">
+      <w:start w:val="1"/>
+      <w:numFmt w:val="bullet"/>
+      <w:lvlText w:val="o"/>
+      <w:lvlJc w:val="left"/>
+      <w:pPr>
+        <w:ind w:left="3960" w:hanging="360"/>
+      </w:pPr>
+      <w:rPr>
+        <w:rFonts w:ascii="Courier New" w:hAnsi="Courier New" w:cs="Courier New" w:hint="default"/>
+      </w:rPr>
+    </w:lvl>
+    <w:lvl w:ilvl="5" w:tplc="04090005" w:tentative="1">
+      <w:start w:val="1"/>
+      <w:numFmt w:val="bullet"/>
+      <w:lvlText w:val=""/>
+      <w:lvlJc w:val="left"/>
+      <w:pPr>
+        <w:ind w:left="4680" w:hanging="360"/>
+      </w:pPr>
+      <w:rPr>
+        <w:rFonts w:ascii="Wingdings" w:hAnsi="Wingdings" w:hint="default"/>
+      </w:rPr>
+    </w:lvl>
+    <w:lvl w:ilvl="6" w:tplc="04090001" w:tentative="1">
+      <w:start w:val="1"/>
+      <w:numFmt w:val="bullet"/>
+      <w:lvlText w:val=""/>
+      <w:lvlJc w:val="left"/>
+      <w:pPr>
+        <w:ind w:left="5400" w:hanging="360"/>
+      </w:pPr>
+      <w:rPr>
+        <w:rFonts w:ascii="Symbol" w:hAnsi="Symbol" w:hint="default"/>
+      </w:rPr>
+    </w:lvl>
+    <w:lvl w:ilvl="7" w:tplc="04090003" w:tentative="1">
+      <w:start w:val="1"/>
+      <w:numFmt w:val="bullet"/>
+      <w:lvlText w:val="o"/>
+      <w:lvlJc w:val="left"/>
+      <w:pPr>
+        <w:ind w:left="6120" w:hanging="360"/>
+      </w:pPr>
+      <w:rPr>
+        <w:rFonts w:ascii="Courier New" w:hAnsi="Courier New" w:cs="Courier New" w:hint="default"/>
+      </w:rPr>
+    </w:lvl>
+    <w:lvl w:ilvl="8" w:tplc="04090005" w:tentative="1">
+      <w:start w:val="1"/>
+      <w:numFmt w:val="bullet"/>
+      <w:lvlText w:val=""/>
+      <w:lvlJc w:val="left"/>
+      <w:pPr>
+        <w:ind w:left="6840" w:hanging="360"/>
+      </w:pPr>
+      <w:rPr>
+        <w:rFonts w:ascii="Wingdings" w:hAnsi="Wingdings" w:hint="default"/>
+      </w:rPr>
+    </w:lvl>
+  </w:abstractNum>
+  <w:abstractNum w:abstractNumId="8">
     <w:nsid w:val="27DB489C"/>
     <w:multiLevelType w:val="hybridMultilevel"/>
     <w:tmpl w:val="0E2AA970"/>
@@ -5671,13 +7701,99 @@
       </w:rPr>
     </w:lvl>
   </w:abstractNum>
-  <w:abstractNum w:abstractNumId="3" w15:restartNumberingAfterBreak="0">
+  <w:abstractNum w:abstractNumId="9">
+    <w:nsid w:val="2A8E37F0"/>
+    <w:multiLevelType w:val="hybridMultilevel"/>
+    <w:tmpl w:val="AB3471E2"/>
+    <w:lvl w:ilvl="0" w:tplc="0409000F">
+      <w:start w:val="1"/>
+      <w:numFmt w:val="decimal"/>
+      <w:lvlText w:val="%1."/>
+      <w:lvlJc w:val="left"/>
+      <w:pPr>
+        <w:ind w:left="1080" w:hanging="360"/>
+      </w:pPr>
+    </w:lvl>
+    <w:lvl w:ilvl="1" w:tplc="04090019" w:tentative="1">
+      <w:start w:val="1"/>
+      <w:numFmt w:val="lowerLetter"/>
+      <w:lvlText w:val="%2."/>
+      <w:lvlJc w:val="left"/>
+      <w:pPr>
+        <w:ind w:left="1800" w:hanging="360"/>
+      </w:pPr>
+    </w:lvl>
+    <w:lvl w:ilvl="2" w:tplc="0409001B" w:tentative="1">
+      <w:start w:val="1"/>
+      <w:numFmt w:val="lowerRoman"/>
+      <w:lvlText w:val="%3."/>
+      <w:lvlJc w:val="right"/>
+      <w:pPr>
+        <w:ind w:left="2520" w:hanging="180"/>
+      </w:pPr>
+    </w:lvl>
+    <w:lvl w:ilvl="3" w:tplc="0409000F" w:tentative="1">
+      <w:start w:val="1"/>
+      <w:numFmt w:val="decimal"/>
+      <w:lvlText w:val="%4."/>
+      <w:lvlJc w:val="left"/>
+      <w:pPr>
+        <w:ind w:left="3240" w:hanging="360"/>
+      </w:pPr>
+    </w:lvl>
+    <w:lvl w:ilvl="4" w:tplc="04090019" w:tentative="1">
+      <w:start w:val="1"/>
+      <w:numFmt w:val="lowerLetter"/>
+      <w:lvlText w:val="%5."/>
+      <w:lvlJc w:val="left"/>
+      <w:pPr>
+        <w:ind w:left="3960" w:hanging="360"/>
+      </w:pPr>
+    </w:lvl>
+    <w:lvl w:ilvl="5" w:tplc="0409001B" w:tentative="1">
+      <w:start w:val="1"/>
+      <w:numFmt w:val="lowerRoman"/>
+      <w:lvlText w:val="%6."/>
+      <w:lvlJc w:val="right"/>
+      <w:pPr>
+        <w:ind w:left="4680" w:hanging="180"/>
+      </w:pPr>
+    </w:lvl>
+    <w:lvl w:ilvl="6" w:tplc="0409000F" w:tentative="1">
+      <w:start w:val="1"/>
+      <w:numFmt w:val="decimal"/>
+      <w:lvlText w:val="%7."/>
+      <w:lvlJc w:val="left"/>
+      <w:pPr>
+        <w:ind w:left="5400" w:hanging="360"/>
+      </w:pPr>
+    </w:lvl>
+    <w:lvl w:ilvl="7" w:tplc="04090019" w:tentative="1">
+      <w:start w:val="1"/>
+      <w:numFmt w:val="lowerLetter"/>
+      <w:lvlText w:val="%8."/>
+      <w:lvlJc w:val="left"/>
+      <w:pPr>
+        <w:ind w:left="6120" w:hanging="360"/>
+      </w:pPr>
+    </w:lvl>
+    <w:lvl w:ilvl="8" w:tplc="0409001B" w:tentative="1">
+      <w:start w:val="1"/>
+      <w:numFmt w:val="lowerRoman"/>
+      <w:lvlText w:val="%9."/>
+      <w:lvlJc w:val="right"/>
+      <w:pPr>
+        <w:ind w:left="6840" w:hanging="180"/>
+      </w:pPr>
+    </w:lvl>
+  </w:abstractNum>
+  <w:abstractNum w:abstractNumId="10">
     <w:nsid w:val="309E6A6D"/>
     <w:multiLevelType w:val="hybridMultilevel"/>
     <w:tmpl w:val="4B16F36A"/>
     <w:numStyleLink w:val="ImportedStyle2"/>
   </w:abstractNum>
-  <w:abstractNum w:abstractNumId="4" w15:restartNumberingAfterBreak="0">
+  <w:abstractNum w:abstractNumId="11">
     <w:nsid w:val="37DE0B62"/>
     <w:multiLevelType w:val="hybridMultilevel"/>
     <w:tmpl w:val="A140C4AA"/>
@@ -5943,7 +8059,7 @@
       </w:rPr>
     </w:lvl>
   </w:abstractNum>
-  <w:abstractNum w:abstractNumId="5" w15:restartNumberingAfterBreak="0">
+  <w:abstractNum w:abstractNumId="12">
     <w:nsid w:val="39110C83"/>
     <w:multiLevelType w:val="hybridMultilevel"/>
     <w:tmpl w:val="4B463F3E"/>
@@ -6210,31 +8326,144 @@
       </w:rPr>
     </w:lvl>
   </w:abstractNum>
-  <w:abstractNum w:abstractNumId="6" w15:restartNumberingAfterBreak="0">
+  <w:abstractNum w:abstractNumId="13">
+    <w:nsid w:val="408737A7"/>
+    <w:multiLevelType w:val="hybridMultilevel"/>
+    <w:tmpl w:val="233C1D36"/>
+    <w:lvl w:ilvl="0" w:tplc="04090001">
+      <w:start w:val="1"/>
+      <w:numFmt w:val="bullet"/>
+      <w:lvlText w:val=""/>
+      <w:lvlJc w:val="left"/>
+      <w:pPr>
+        <w:ind w:left="1080" w:hanging="360"/>
+      </w:pPr>
+      <w:rPr>
+        <w:rFonts w:ascii="Symbol" w:hAnsi="Symbol" w:hint="default"/>
+      </w:rPr>
+    </w:lvl>
+    <w:lvl w:ilvl="1" w:tplc="04090003" w:tentative="1">
+      <w:start w:val="1"/>
+      <w:numFmt w:val="bullet"/>
+      <w:lvlText w:val="o"/>
+      <w:lvlJc w:val="left"/>
+      <w:pPr>
+        <w:ind w:left="1800" w:hanging="360"/>
+      </w:pPr>
+      <w:rPr>
+        <w:rFonts w:ascii="Courier New" w:hAnsi="Courier New" w:cs="Courier New" w:hint="default"/>
+      </w:rPr>
+    </w:lvl>
+    <w:lvl w:ilvl="2" w:tplc="04090005" w:tentative="1">
+      <w:start w:val="1"/>
+      <w:numFmt w:val="bullet"/>
+      <w:lvlText w:val=""/>
+      <w:lvlJc w:val="left"/>
+      <w:pPr>
+        <w:ind w:left="2520" w:hanging="360"/>
+      </w:pPr>
+      <w:rPr>
+        <w:rFonts w:ascii="Wingdings" w:hAnsi="Wingdings" w:hint="default"/>
+      </w:rPr>
+    </w:lvl>
+    <w:lvl w:ilvl="3" w:tplc="04090001" w:tentative="1">
+      <w:start w:val="1"/>
+      <w:numFmt w:val="bullet"/>
+      <w:lvlText w:val=""/>
+      <w:lvlJc w:val="left"/>
+      <w:pPr>
+        <w:ind w:left="3240" w:hanging="360"/>
+      </w:pPr>
+      <w:rPr>
+        <w:rFonts w:ascii="Symbol" w:hAnsi="Symbol" w:hint="default"/>
+      </w:rPr>
+    </w:lvl>
+    <w:lvl w:ilvl="4" w:tplc="04090003" w:tentative="1">
+      <w:start w:val="1"/>
+      <w:numFmt w:val="bullet"/>
+      <w:lvlText w:val="o"/>
+      <w:lvlJc w:val="left"/>
+      <w:pPr>
+        <w:ind w:left="3960" w:hanging="360"/>
+      </w:pPr>
+      <w:rPr>
+        <w:rFonts w:ascii="Courier New" w:hAnsi="Courier New" w:cs="Courier New" w:hint="default"/>
+      </w:rPr>
+    </w:lvl>
+    <w:lvl w:ilvl="5" w:tplc="04090005" w:tentative="1">
+      <w:start w:val="1"/>
+      <w:numFmt w:val="bullet"/>
+      <w:lvlText w:val=""/>
+      <w:lvlJc w:val="left"/>
+      <w:pPr>
+        <w:ind w:left="4680" w:hanging="360"/>
+      </w:pPr>
+      <w:rPr>
+        <w:rFonts w:ascii="Wingdings" w:hAnsi="Wingdings" w:hint="default"/>
+      </w:rPr>
+    </w:lvl>
+    <w:lvl w:ilvl="6" w:tplc="04090001" w:tentative="1">
+      <w:start w:val="1"/>
+      <w:numFmt w:val="bullet"/>
+      <w:lvlText w:val=""/>
+      <w:lvlJc w:val="left"/>
+      <w:pPr>
+        <w:ind w:left="5400" w:hanging="360"/>
+      </w:pPr>
+      <w:rPr>
+        <w:rFonts w:ascii="Symbol" w:hAnsi="Symbol" w:hint="default"/>
+      </w:rPr>
+    </w:lvl>
+    <w:lvl w:ilvl="7" w:tplc="04090003" w:tentative="1">
+      <w:start w:val="1"/>
+      <w:numFmt w:val="bullet"/>
+      <w:lvlText w:val="o"/>
+      <w:lvlJc w:val="left"/>
+      <w:pPr>
+        <w:ind w:left="6120" w:hanging="360"/>
+      </w:pPr>
+      <w:rPr>
+        <w:rFonts w:ascii="Courier New" w:hAnsi="Courier New" w:cs="Courier New" w:hint="default"/>
+      </w:rPr>
+    </w:lvl>
+    <w:lvl w:ilvl="8" w:tplc="04090005" w:tentative="1">
+      <w:start w:val="1"/>
+      <w:numFmt w:val="bullet"/>
+      <w:lvlText w:val=""/>
+      <w:lvlJc w:val="left"/>
+      <w:pPr>
+        <w:ind w:left="6840" w:hanging="360"/>
+      </w:pPr>
+      <w:rPr>
+        <w:rFonts w:ascii="Wingdings" w:hAnsi="Wingdings" w:hint="default"/>
+      </w:rPr>
+    </w:lvl>
+  </w:abstractNum>
+  <w:abstractNum w:abstractNumId="14">
     <w:nsid w:val="4BC05597"/>
     <w:multiLevelType w:val="hybridMultilevel"/>
     <w:tmpl w:val="B214423E"/>
     <w:numStyleLink w:val="ImportedStyle3"/>
   </w:abstractNum>
-  <w:abstractNum w:abstractNumId="7" w15:restartNumberingAfterBreak="0">
+  <w:abstractNum w:abstractNumId="15">
     <w:nsid w:val="522C3256"/>
     <w:multiLevelType w:val="hybridMultilevel"/>
     <w:tmpl w:val="4B463F3E"/>
     <w:numStyleLink w:val="ImportedStyle4"/>
   </w:abstractNum>
-  <w:abstractNum w:abstractNumId="8" w15:restartNumberingAfterBreak="0">
+  <w:abstractNum w:abstractNumId="16">
     <w:nsid w:val="526C45B6"/>
     <w:multiLevelType w:val="hybridMultilevel"/>
     <w:tmpl w:val="0896E0BE"/>
     <w:numStyleLink w:val="ImportedStyle5"/>
   </w:abstractNum>
-  <w:abstractNum w:abstractNumId="9" w15:restartNumberingAfterBreak="0">
+  <w:abstractNum w:abstractNumId="17">
     <w:nsid w:val="52D5006B"/>
     <w:multiLevelType w:val="hybridMultilevel"/>
     <w:tmpl w:val="7A9ACEE8"/>
     <w:numStyleLink w:val="ImportedStyle6"/>
   </w:abstractNum>
-  <w:abstractNum w:abstractNumId="10" w15:restartNumberingAfterBreak="0">
+  <w:abstractNum w:abstractNumId="18">
     <w:nsid w:val="63E16DC2"/>
     <w:multiLevelType w:val="hybridMultilevel"/>
     <w:tmpl w:val="DA66305A"/>
@@ -6464,7 +8693,7 @@
       </w:rPr>
     </w:lvl>
   </w:abstractNum>
-  <w:abstractNum w:abstractNumId="11" w15:restartNumberingAfterBreak="0">
+  <w:abstractNum w:abstractNumId="19">
     <w:nsid w:val="69B22297"/>
     <w:multiLevelType w:val="hybridMultilevel"/>
     <w:tmpl w:val="7A9ACEE8"/>
@@ -6695,7 +8924,7 @@
       </w:rPr>
     </w:lvl>
   </w:abstractNum>
-  <w:abstractNum w:abstractNumId="12" w15:restartNumberingAfterBreak="0">
+  <w:abstractNum w:abstractNumId="20">
     <w:nsid w:val="6A8E2876"/>
     <w:multiLevelType w:val="hybridMultilevel"/>
     <w:tmpl w:val="DFF68410"/>
@@ -6943,7 +9172,93 @@
       </w:rPr>
     </w:lvl>
   </w:abstractNum>
-  <w:abstractNum w:abstractNumId="13" w15:restartNumberingAfterBreak="0">
+  <w:abstractNum w:abstractNumId="21">
+    <w:nsid w:val="6AB620B3"/>
+    <w:multiLevelType w:val="hybridMultilevel"/>
+    <w:tmpl w:val="8B606F56"/>
+    <w:lvl w:ilvl="0" w:tplc="0409000F">
+      <w:start w:val="1"/>
+      <w:numFmt w:val="decimal"/>
+      <w:lvlText w:val="%1."/>
+      <w:lvlJc w:val="left"/>
+      <w:pPr>
+        <w:ind w:left="1080" w:hanging="360"/>
+      </w:pPr>
+    </w:lvl>
+    <w:lvl w:ilvl="1" w:tplc="04090019" w:tentative="1">
+      <w:start w:val="1"/>
+      <w:numFmt w:val="lowerLetter"/>
+      <w:lvlText w:val="%2."/>
+      <w:lvlJc w:val="left"/>
+      <w:pPr>
+        <w:ind w:left="1800" w:hanging="360"/>
+      </w:pPr>
+    </w:lvl>
+    <w:lvl w:ilvl="2" w:tplc="0409001B" w:tentative="1">
+      <w:start w:val="1"/>
+      <w:numFmt w:val="lowerRoman"/>
+      <w:lvlText w:val="%3."/>
+      <w:lvlJc w:val="right"/>
+      <w:pPr>
+        <w:ind w:left="2520" w:hanging="180"/>
+      </w:pPr>
+    </w:lvl>
+    <w:lvl w:ilvl="3" w:tplc="0409000F" w:tentative="1">
+      <w:start w:val="1"/>
+      <w:numFmt w:val="decimal"/>
+      <w:lvlText w:val="%4."/>
+      <w:lvlJc w:val="left"/>
+      <w:pPr>
+        <w:ind w:left="3240" w:hanging="360"/>
+      </w:pPr>
+    </w:lvl>
+    <w:lvl w:ilvl="4" w:tplc="04090019" w:tentative="1">
+      <w:start w:val="1"/>
+      <w:numFmt w:val="lowerLetter"/>
+      <w:lvlText w:val="%5."/>
+      <w:lvlJc w:val="left"/>
+      <w:pPr>
+        <w:ind w:left="3960" w:hanging="360"/>
+      </w:pPr>
+    </w:lvl>
+    <w:lvl w:ilvl="5" w:tplc="0409001B" w:tentative="1">
+      <w:start w:val="1"/>
+      <w:numFmt w:val="lowerRoman"/>
+      <w:lvlText w:val="%6."/>
+      <w:lvlJc w:val="right"/>
+      <w:pPr>
+        <w:ind w:left="4680" w:hanging="180"/>
+      </w:pPr>
+    </w:lvl>
+    <w:lvl w:ilvl="6" w:tplc="0409000F" w:tentative="1">
+      <w:start w:val="1"/>
+      <w:numFmt w:val="decimal"/>
+      <w:lvlText w:val="%7."/>
+      <w:lvlJc w:val="left"/>
+      <w:pPr>
+        <w:ind w:left="5400" w:hanging="360"/>
+      </w:pPr>
+    </w:lvl>
+    <w:lvl w:ilvl="7" w:tplc="04090019" w:tentative="1">
+      <w:start w:val="1"/>
+      <w:numFmt w:val="lowerLetter"/>
+      <w:lvlText w:val="%8."/>
+      <w:lvlJc w:val="left"/>
+      <w:pPr>
+        <w:ind w:left="6120" w:hanging="360"/>
+      </w:pPr>
+    </w:lvl>
+    <w:lvl w:ilvl="8" w:tplc="0409001B" w:tentative="1">
+      <w:start w:val="1"/>
+      <w:numFmt w:val="lowerRoman"/>
+      <w:lvlText w:val="%9."/>
+      <w:lvlJc w:val="right"/>
+      <w:pPr>
+        <w:ind w:left="6840" w:hanging="180"/>
+      </w:pPr>
+    </w:lvl>
+  </w:abstractNum>
+  <w:abstractNum w:abstractNumId="22">
     <w:nsid w:val="715B7625"/>
     <w:multiLevelType w:val="hybridMultilevel"/>
     <w:tmpl w:val="880EEDF8"/>
@@ -7192,7 +9507,7 @@
       </w:rPr>
     </w:lvl>
   </w:abstractNum>
-  <w:abstractNum w:abstractNumId="14" w15:restartNumberingAfterBreak="0">
+  <w:abstractNum w:abstractNumId="23">
     <w:nsid w:val="720446CB"/>
     <w:multiLevelType w:val="hybridMultilevel"/>
     <w:tmpl w:val="75C0C374"/>
@@ -7282,13 +9597,99 @@
       </w:pPr>
     </w:lvl>
   </w:abstractNum>
-  <w:abstractNum w:abstractNumId="15" w15:restartNumberingAfterBreak="0">
+  <w:abstractNum w:abstractNumId="24">
     <w:nsid w:val="74A937A9"/>
     <w:multiLevelType w:val="hybridMultilevel"/>
     <w:tmpl w:val="880EEDF8"/>
     <w:numStyleLink w:val="ImportedStyle1"/>
   </w:abstractNum>
-  <w:abstractNum w:abstractNumId="16" w15:restartNumberingAfterBreak="0">
+  <w:abstractNum w:abstractNumId="25">
+    <w:nsid w:val="7A2948E4"/>
+    <w:multiLevelType w:val="hybridMultilevel"/>
+    <w:tmpl w:val="449696D4"/>
+    <w:lvl w:ilvl="0" w:tplc="0409000F">
+      <w:start w:val="1"/>
+      <w:numFmt w:val="decimal"/>
+      <w:lvlText w:val="%1."/>
+      <w:lvlJc w:val="left"/>
+      <w:pPr>
+        <w:ind w:left="1080" w:hanging="360"/>
+      </w:pPr>
+    </w:lvl>
+    <w:lvl w:ilvl="1" w:tplc="04090019" w:tentative="1">
+      <w:start w:val="1"/>
+      <w:numFmt w:val="lowerLetter"/>
+      <w:lvlText w:val="%2."/>
+      <w:lvlJc w:val="left"/>
+      <w:pPr>
+        <w:ind w:left="1800" w:hanging="360"/>
+      </w:pPr>
+    </w:lvl>
+    <w:lvl w:ilvl="2" w:tplc="0409001B" w:tentative="1">
+      <w:start w:val="1"/>
+      <w:numFmt w:val="lowerRoman"/>
+      <w:lvlText w:val="%3."/>
+      <w:lvlJc w:val="right"/>
+      <w:pPr>
+        <w:ind w:left="2520" w:hanging="180"/>
+      </w:pPr>
+    </w:lvl>
+    <w:lvl w:ilvl="3" w:tplc="0409000F" w:tentative="1">
+      <w:start w:val="1"/>
+      <w:numFmt w:val="decimal"/>
+      <w:lvlText w:val="%4."/>
+      <w:lvlJc w:val="left"/>
+      <w:pPr>
+        <w:ind w:left="3240" w:hanging="360"/>
+      </w:pPr>
+    </w:lvl>
+    <w:lvl w:ilvl="4" w:tplc="04090019" w:tentative="1">
+      <w:start w:val="1"/>
+      <w:numFmt w:val="lowerLetter"/>
+      <w:lvlText w:val="%5."/>
+      <w:lvlJc w:val="left"/>
+      <w:pPr>
+        <w:ind w:left="3960" w:hanging="360"/>
+      </w:pPr>
+    </w:lvl>
+    <w:lvl w:ilvl="5" w:tplc="0409001B" w:tentative="1">
+      <w:start w:val="1"/>
+      <w:numFmt w:val="lowerRoman"/>
+      <w:lvlText w:val="%6."/>
+      <w:lvlJc w:val="right"/>
+      <w:pPr>
+        <w:ind w:left="4680" w:hanging="180"/>
+      </w:pPr>
+    </w:lvl>
+    <w:lvl w:ilvl="6" w:tplc="0409000F" w:tentative="1">
+      <w:start w:val="1"/>
+      <w:numFmt w:val="decimal"/>
+      <w:lvlText w:val="%7."/>
+      <w:lvlJc w:val="left"/>
+      <w:pPr>
+        <w:ind w:left="5400" w:hanging="360"/>
+      </w:pPr>
+    </w:lvl>
+    <w:lvl w:ilvl="7" w:tplc="04090019" w:tentative="1">
+      <w:start w:val="1"/>
+      <w:numFmt w:val="lowerLetter"/>
+      <w:lvlText w:val="%8."/>
+      <w:lvlJc w:val="left"/>
+      <w:pPr>
+        <w:ind w:left="6120" w:hanging="360"/>
+      </w:pPr>
+    </w:lvl>
+    <w:lvl w:ilvl="8" w:tplc="0409001B" w:tentative="1">
+      <w:start w:val="1"/>
+      <w:numFmt w:val="lowerRoman"/>
+      <w:lvlText w:val="%9."/>
+      <w:lvlJc w:val="right"/>
+      <w:pPr>
+        <w:ind w:left="6840" w:hanging="180"/>
+      </w:pPr>
+    </w:lvl>
+  </w:abstractNum>
+  <w:abstractNum w:abstractNumId="26">
     <w:nsid w:val="7D0A3CA3"/>
     <w:multiLevelType w:val="hybridMultilevel"/>
     <w:tmpl w:val="0896E0BE"/>
@@ -7558,69 +9959,69 @@
     </w:lvl>
   </w:abstractNum>
   <w:num w:numId="1">
-    <w:abstractNumId w:val="4"/>
+    <w:abstractNumId w:val="11"/>
   </w:num>
   <w:num w:numId="2">
-    <w:abstractNumId w:val="12"/>
+    <w:abstractNumId w:val="20"/>
   </w:num>
   <w:num w:numId="3">
-    <w:abstractNumId w:val="12"/>
+    <w:abstractNumId w:val="20"/>
     <w:lvlOverride w:ilvl="0">
       <w:startOverride w:val="4"/>
     </w:lvlOverride>
   </w:num>
   <w:num w:numId="4">
-    <w:abstractNumId w:val="12"/>
+    <w:abstractNumId w:val="20"/>
     <w:lvlOverride w:ilvl="0">
       <w:startOverride w:val="5"/>
     </w:lvlOverride>
   </w:num>
   <w:num w:numId="5">
+    <w:abstractNumId w:val="18"/>
+  </w:num>
+  <w:num w:numId="6">
+    <w:abstractNumId w:val="18"/>
+    <w:lvlOverride w:ilvl="0">
+      <w:startOverride w:val="4"/>
+    </w:lvlOverride>
+  </w:num>
+  <w:num w:numId="7">
+    <w:abstractNumId w:val="11"/>
+    <w:lvlOverride w:ilvl="0">
+      <w:startOverride w:val="4"/>
+    </w:lvlOverride>
+  </w:num>
+  <w:num w:numId="8">
+    <w:abstractNumId w:val="22"/>
+  </w:num>
+  <w:num w:numId="9">
+    <w:abstractNumId w:val="24"/>
+  </w:num>
+  <w:num w:numId="10">
+    <w:abstractNumId w:val="5"/>
+  </w:num>
+  <w:num w:numId="11">
     <w:abstractNumId w:val="10"/>
   </w:num>
-  <w:num w:numId="6">
+  <w:num w:numId="12">
+    <w:abstractNumId w:val="12"/>
+  </w:num>
+  <w:num w:numId="13">
+    <w:abstractNumId w:val="15"/>
+  </w:num>
+  <w:num w:numId="14">
     <w:abstractNumId w:val="10"/>
     <w:lvlOverride w:ilvl="0">
       <w:startOverride w:val="4"/>
     </w:lvlOverride>
   </w:num>
-  <w:num w:numId="7">
-    <w:abstractNumId w:val="4"/>
-    <w:lvlOverride w:ilvl="0">
-      <w:startOverride w:val="4"/>
-    </w:lvlOverride>
-  </w:num>
-  <w:num w:numId="8">
-    <w:abstractNumId w:val="13"/>
-  </w:num>
-  <w:num w:numId="9">
-    <w:abstractNumId w:val="15"/>
-  </w:num>
-  <w:num w:numId="10">
-    <w:abstractNumId w:val="1"/>
-  </w:num>
-  <w:num w:numId="11">
-    <w:abstractNumId w:val="3"/>
-  </w:num>
-  <w:num w:numId="12">
-    <w:abstractNumId w:val="5"/>
-  </w:num>
-  <w:num w:numId="13">
-    <w:abstractNumId w:val="7"/>
-  </w:num>
-  <w:num w:numId="14">
-    <w:abstractNumId w:val="3"/>
-    <w:lvlOverride w:ilvl="0">
-      <w:startOverride w:val="4"/>
-    </w:lvlOverride>
-  </w:num>
   <w:num w:numId="15">
-    <w:abstractNumId w:val="16"/>
+    <w:abstractNumId w:val="26"/>
   </w:num>
   <w:num w:numId="16">
-    <w:abstractNumId w:val="8"/>
+    <w:abstractNumId w:val="16"/>
     <w:lvlOverride w:ilvl="3">
-      <w:lvl w:ilvl="3" w:tplc="CA60471E">
+      <w:lvl w:ilvl="3" w:tplc="51687258">
         <w:start w:val="1"/>
         <w:numFmt w:val="decimal"/>
         <w:lvlText w:val="%4."/>
@@ -7652,10 +10053,10 @@
     </w:lvlOverride>
   </w:num>
   <w:num w:numId="17">
-    <w:abstractNumId w:val="3"/>
+    <w:abstractNumId w:val="10"/>
     <w:lvlOverride w:ilvl="0">
       <w:startOverride w:val="5"/>
-      <w:lvl w:ilvl="0" w:tplc="07860A5C">
+      <w:lvl w:ilvl="0" w:tplc="94307F1C">
         <w:start w:val="5"/>
         <w:numFmt w:val="decimal"/>
         <w:lvlText w:val=""/>
@@ -7664,7 +10065,7 @@
     </w:lvlOverride>
     <w:lvlOverride w:ilvl="3">
       <w:startOverride w:val="1"/>
-      <w:lvl w:ilvl="3" w:tplc="0B74C74E">
+      <w:lvl w:ilvl="3" w:tplc="6902F0CA">
         <w:start w:val="1"/>
         <w:numFmt w:val="decimal"/>
         <w:lvlText w:val="%4."/>
@@ -7694,7 +10095,7 @@
     </w:lvlOverride>
     <w:lvlOverride w:ilvl="6">
       <w:startOverride w:val="1"/>
-      <w:lvl w:ilvl="6" w:tplc="53DCA112">
+      <w:lvl w:ilvl="6" w:tplc="7F74E8E4">
         <w:start w:val="1"/>
         <w:numFmt w:val="decimal"/>
         <w:lvlText w:val="%7."/>
@@ -7724,12 +10125,12 @@
     </w:lvlOverride>
   </w:num>
   <w:num w:numId="18">
-    <w:abstractNumId w:val="0"/>
+    <w:abstractNumId w:val="2"/>
   </w:num>
   <w:num w:numId="19">
-    <w:abstractNumId w:val="6"/>
+    <w:abstractNumId w:val="14"/>
     <w:lvlOverride w:ilvl="3">
-      <w:lvl w:ilvl="3" w:tplc="48BA590E">
+      <w:lvl w:ilvl="3" w:tplc="CC3A4E2A">
         <w:start w:val="1"/>
         <w:numFmt w:val="decimal"/>
         <w:lvlText w:val="%4."/>
@@ -7758,37 +10159,67 @@
     </w:lvlOverride>
   </w:num>
   <w:num w:numId="20">
-    <w:abstractNumId w:val="6"/>
+    <w:abstractNumId w:val="14"/>
     <w:lvlOverride w:ilvl="0">
       <w:startOverride w:val="4"/>
     </w:lvlOverride>
   </w:num>
   <w:num w:numId="21">
-    <w:abstractNumId w:val="15"/>
+    <w:abstractNumId w:val="24"/>
     <w:lvlOverride w:ilvl="0">
       <w:startOverride w:val="4"/>
     </w:lvlOverride>
   </w:num>
   <w:num w:numId="22">
-    <w:abstractNumId w:val="11"/>
+    <w:abstractNumId w:val="19"/>
   </w:num>
   <w:num w:numId="23">
+    <w:abstractNumId w:val="17"/>
+  </w:num>
+  <w:num w:numId="24">
+    <w:abstractNumId w:val="8"/>
+  </w:num>
+  <w:num w:numId="25">
+    <w:abstractNumId w:val="16"/>
+  </w:num>
+  <w:num w:numId="26">
+    <w:abstractNumId w:val="23"/>
+  </w:num>
+  <w:num w:numId="27">
+    <w:abstractNumId w:val="13"/>
+  </w:num>
+  <w:num w:numId="28">
+    <w:abstractNumId w:val="6"/>
+  </w:num>
+  <w:num w:numId="29">
     <w:abstractNumId w:val="9"/>
   </w:num>
-  <w:num w:numId="24">
-    <w:abstractNumId w:val="2"/>
+  <w:num w:numId="30">
+    <w:abstractNumId w:val="0"/>
   </w:num>
-  <w:num w:numId="25">
-    <w:abstractNumId w:val="8"/>
+  <w:num w:numId="31">
+    <w:abstractNumId w:val="7"/>
   </w:num>
-  <w:num w:numId="26">
-    <w:abstractNumId w:val="14"/>
+  <w:num w:numId="32">
+    <w:abstractNumId w:val="25"/>
+  </w:num>
+  <w:num w:numId="33">
+    <w:abstractNumId w:val="3"/>
+  </w:num>
+  <w:num w:numId="34">
+    <w:abstractNumId w:val="1"/>
+  </w:num>
+  <w:num w:numId="35">
+    <w:abstractNumId w:val="21"/>
+  </w:num>
+  <w:num w:numId="36">
+    <w:abstractNumId w:val="4"/>
   </w:num>
 </w:numbering>
 </file>
 
 <file path=word/styles.xml><?xml version="1.0" encoding="utf-8"?>
-<w:styles xmlns:mc="http://schemas.openxmlformats.org/markup-compatibility/2006" xmlns:r="http://schemas.openxmlformats.org/officeDocument/2006/relationships" xmlns:w="http://schemas.openxmlformats.org/wordprocessingml/2006/main" xmlns:w14="http://schemas.microsoft.com/office/word/2010/wordml" xmlns:w15="http://schemas.microsoft.com/office/word/2012/wordml" xmlns:w16se="http://schemas.microsoft.com/office/word/2015/wordml/symex" mc:Ignorable="w14 w15 w16se">
+<w:styles xmlns:mc="http://schemas.openxmlformats.org/markup-compatibility/2006" xmlns:r="http://schemas.openxmlformats.org/officeDocument/2006/relationships" xmlns:w="http://schemas.openxmlformats.org/wordprocessingml/2006/main" xmlns:w14="http://schemas.microsoft.com/office/word/2010/wordml" xmlns:w15="http://schemas.microsoft.com/office/word/2012/wordml" mc:Ignorable="w14 w15">
   <w:docDefaults>
     <w:rPrDefault>
       <w:rPr>
@@ -7810,7 +10241,7 @@
       </w:pPr>
     </w:pPrDefault>
   </w:docDefaults>
-  <w:latentStyles w:defLockedState="0" w:defUIPriority="99" w:defSemiHidden="0" w:defUnhideWhenUsed="0" w:defQFormat="0" w:count="371">
+  <w:latentStyles w:defLockedState="0" w:defUIPriority="99" w:defSemiHidden="0" w:defUnhideWhenUsed="0" w:defQFormat="0" w:count="382">
     <w:lsdException w:name="Normal" w:uiPriority="0" w:qFormat="1"/>
     <w:lsdException w:name="heading 1" w:uiPriority="0" w:qFormat="1"/>
     <w:lsdException w:name="heading 2" w:semiHidden="1" w:uiPriority="0" w:unhideWhenUsed="1" w:qFormat="1"/>
@@ -7967,6 +10398,15 @@
     <w:lsdException w:name="Balloon Text" w:semiHidden="1" w:unhideWhenUsed="1"/>
     <w:lsdException w:name="Table Grid" w:uiPriority="39"/>
     <w:lsdException w:name="Table Theme" w:semiHidden="1" w:unhideWhenUsed="1"/>
+    <w:lsdException w:name="Note Level 1" w:semiHidden="1" w:unhideWhenUsed="1"/>
+    <w:lsdException w:name="Note Level 2" w:semiHidden="1" w:unhideWhenUsed="1"/>
+    <w:lsdException w:name="Note Level 3" w:semiHidden="1" w:unhideWhenUsed="1"/>
+    <w:lsdException w:name="Note Level 4" w:semiHidden="1" w:unhideWhenUsed="1"/>
+    <w:lsdException w:name="Note Level 5" w:semiHidden="1" w:unhideWhenUsed="1"/>
+    <w:lsdException w:name="Note Level 6" w:semiHidden="1" w:unhideWhenUsed="1"/>
+    <w:lsdException w:name="Note Level 7" w:semiHidden="1" w:unhideWhenUsed="1"/>
+    <w:lsdException w:name="Note Level 8" w:semiHidden="1" w:unhideWhenUsed="1"/>
+    <w:lsdException w:name="Note Level 9" w:semiHidden="1" w:unhideWhenUsed="1"/>
     <w:lsdException w:name="Placeholder Text" w:semiHidden="1"/>
     <w:lsdException w:name="No Spacing" w:uiPriority="1" w:qFormat="1"/>
     <w:lsdException w:name="Light Shading" w:uiPriority="60"/>
@@ -8182,6 +10622,8 @@
     <w:lsdException w:name="List Table 5 Dark Accent 6" w:uiPriority="50"/>
     <w:lsdException w:name="List Table 6 Colorful Accent 6" w:uiPriority="51"/>
     <w:lsdException w:name="List Table 7 Colorful Accent 6" w:uiPriority="52"/>
+    <w:lsdException w:name="Mention" w:semiHidden="1" w:unhideWhenUsed="1"/>
+    <w:lsdException w:name="Smart Hyperlink" w:semiHidden="1" w:unhideWhenUsed="1"/>
   </w:latentStyles>
   <w:style w:type="paragraph" w:default="1" w:styleId="Normal">
     <w:name w:val="Normal"/>
@@ -8196,9 +10638,9 @@
       <w:u w:color="000000"/>
     </w:rPr>
   </w:style>
-  <w:style w:type="paragraph" w:styleId="Balk1">
+  <w:style w:type="paragraph" w:styleId="Heading1">
     <w:name w:val="heading 1"/>
-    <w:next w:val="GvdeMetni"/>
+    <w:next w:val="BodyText"/>
     <w:pPr>
       <w:keepNext/>
       <w:spacing w:before="200" w:after="100" w:line="280" w:lineRule="atLeast"/>
@@ -8215,9 +10657,9 @@
       <w:u w:color="000000"/>
     </w:rPr>
   </w:style>
-  <w:style w:type="paragraph" w:styleId="Balk2">
+  <w:style w:type="paragraph" w:styleId="Heading2">
     <w:name w:val="heading 2"/>
-    <w:next w:val="GvdeMetni"/>
+    <w:next w:val="BodyText"/>
     <w:pPr>
       <w:keepNext/>
       <w:spacing w:before="100" w:after="100"/>
@@ -8233,9 +10675,9 @@
       <w:u w:color="000000"/>
     </w:rPr>
   </w:style>
-  <w:style w:type="paragraph" w:styleId="Balk3">
+  <w:style w:type="paragraph" w:styleId="Heading3">
     <w:name w:val="heading 3"/>
-    <w:next w:val="GvdeMetni"/>
+    <w:next w:val="BodyText"/>
     <w:pPr>
       <w:keepNext/>
       <w:spacing w:before="100" w:after="40"/>
@@ -8249,13 +10691,13 @@
       <w:u w:color="000000"/>
     </w:rPr>
   </w:style>
-  <w:style w:type="character" w:default="1" w:styleId="VarsaylanParagrafYazTipi">
+  <w:style w:type="character" w:default="1" w:styleId="DefaultParagraphFont">
     <w:name w:val="Default Paragraph Font"/>
     <w:uiPriority w:val="1"/>
     <w:semiHidden/>
     <w:unhideWhenUsed/>
   </w:style>
-  <w:style w:type="table" w:default="1" w:styleId="NormalTablo">
+  <w:style w:type="table" w:default="1" w:styleId="TableNormal">
     <w:name w:val="Normal Table"/>
     <w:uiPriority w:val="99"/>
     <w:semiHidden/>
@@ -8270,13 +10712,13 @@
       </w:tblCellMar>
     </w:tblPr>
   </w:style>
-  <w:style w:type="numbering" w:default="1" w:styleId="ListeYok">
+  <w:style w:type="numbering" w:default="1" w:styleId="NoList">
     <w:name w:val="No List"/>
     <w:uiPriority w:val="99"/>
     <w:semiHidden/>
     <w:unhideWhenUsed/>
   </w:style>
-  <w:style w:type="character" w:styleId="Kpr">
+  <w:style w:type="character" w:styleId="Hyperlink">
     <w:name w:val="Hyperlink"/>
     <w:rPr>
       <w:u w:val="single"/>
@@ -8296,7 +10738,7 @@
       <w:szCs w:val="24"/>
     </w:rPr>
   </w:style>
-  <w:style w:type="paragraph" w:styleId="AltBilgi">
+  <w:style w:type="paragraph" w:styleId="Footer">
     <w:name w:val="footer"/>
     <w:pPr>
       <w:tabs>
@@ -8354,7 +10796,7 @@
   </w:style>
   <w:style w:type="paragraph" w:customStyle="1" w:styleId="SubtitleItalic">
     <w:name w:val="Subtitle Italic"/>
-    <w:next w:val="GvdeMetni"/>
+    <w:next w:val="BodyText"/>
     <w:pPr>
       <w:spacing w:after="200" w:line="320" w:lineRule="exact"/>
     </w:pPr>
@@ -8368,9 +10810,9 @@
       <w:u w:color="808080"/>
     </w:rPr>
   </w:style>
-  <w:style w:type="paragraph" w:styleId="GvdeMetni">
+  <w:style w:type="paragraph" w:styleId="BodyText">
     <w:name w:val="Body Text"/>
-    <w:link w:val="GvdeMetniChar"/>
+    <w:link w:val="BodyTextChar"/>
     <w:pPr>
       <w:spacing w:after="200" w:line="240" w:lineRule="exact"/>
     </w:pPr>
@@ -8383,7 +10825,7 @@
       <w:u w:color="000000"/>
     </w:rPr>
   </w:style>
-  <w:style w:type="paragraph" w:styleId="KonuBal">
+  <w:style w:type="paragraph" w:styleId="Title">
     <w:name w:val="Title"/>
     <w:next w:val="Normal"/>
     <w:pPr>
@@ -8438,7 +10880,7 @@
       <w:u w:color="000000"/>
     </w:rPr>
   </w:style>
-  <w:style w:type="paragraph" w:styleId="T1">
+  <w:style w:type="paragraph" w:styleId="TOC1">
     <w:name w:val="toc 1"/>
     <w:uiPriority w:val="39"/>
     <w:pPr>
@@ -8460,7 +10902,7 @@
       <w:u w:color="000000"/>
     </w:rPr>
   </w:style>
-  <w:style w:type="paragraph" w:styleId="T2">
+  <w:style w:type="paragraph" w:styleId="TOC2">
     <w:name w:val="toc 2"/>
     <w:uiPriority w:val="39"/>
     <w:pPr>
@@ -8480,7 +10922,7 @@
       <w:u w:color="000000"/>
     </w:rPr>
   </w:style>
-  <w:style w:type="paragraph" w:styleId="T3">
+  <w:style w:type="paragraph" w:styleId="TOC3">
     <w:name w:val="toc 3"/>
     <w:uiPriority w:val="39"/>
     <w:pPr>
@@ -8497,7 +10939,7 @@
       <w:u w:color="000000"/>
     </w:rPr>
   </w:style>
-  <w:style w:type="paragraph" w:styleId="T4">
+  <w:style w:type="paragraph" w:styleId="TOC4">
     <w:name w:val="toc 4"/>
     <w:pPr>
       <w:tabs>
@@ -8546,7 +10988,7 @@
       </w:numPr>
     </w:pPr>
   </w:style>
-  <w:style w:type="paragraph" w:styleId="ListeMaddemi">
+  <w:style w:type="paragraph" w:styleId="ListBullet">
     <w:name w:val="List Bullet"/>
     <w:pPr>
       <w:spacing w:after="120" w:line="240" w:lineRule="exact"/>
@@ -8568,7 +11010,7 @@
       </w:numPr>
     </w:pPr>
   </w:style>
-  <w:style w:type="paragraph" w:styleId="ListeNumaras">
+  <w:style w:type="paragraph" w:styleId="ListNumber">
     <w:name w:val="List Number"/>
     <w:pPr>
       <w:tabs>
@@ -8619,7 +11061,7 @@
   </w:style>
   <w:style w:type="paragraph" w:customStyle="1" w:styleId="CaptionA">
     <w:name w:val="Caption A"/>
-    <w:next w:val="GvdeMetni"/>
+    <w:next w:val="BodyText"/>
     <w:pPr>
       <w:keepNext/>
       <w:spacing w:before="120" w:after="220" w:line="220" w:lineRule="atLeast"/>
@@ -8663,7 +11105,7 @@
   </w:style>
   <w:style w:type="paragraph" w:customStyle="1" w:styleId="ListReference">
     <w:name w:val="List Reference"/>
-    <w:next w:val="GvdeMetni"/>
+    <w:next w:val="BodyText"/>
     <w:pPr>
       <w:tabs>
         <w:tab w:val="left" w:pos="720"/>
@@ -8687,10 +11129,10 @@
       </w:numPr>
     </w:pPr>
   </w:style>
-  <w:style w:type="character" w:customStyle="1" w:styleId="GvdeMetniChar">
-    <w:name w:val="Gövde Metni Char"/>
-    <w:basedOn w:val="VarsaylanParagrafYazTipi"/>
-    <w:link w:val="GvdeMetni"/>
+  <w:style w:type="character" w:customStyle="1" w:styleId="BodyTextChar">
+    <w:name w:val="Body Text Char"/>
+    <w:basedOn w:val="DefaultParagraphFont"/>
+    <w:link w:val="BodyText"/>
     <w:rsid w:val="001044AE"/>
     <w:rPr>
       <w:rFonts w:ascii="Verdana" w:eastAsia="Verdana" w:hAnsi="Verdana" w:cs="Verdana"/>

</xml_diff>